<commit_message>
updated UI control tables for #119
</commit_message>
<xml_diff>
--- a/project-management/binder/iteration3/Kuba/design/ui-control-elements/UI Control Elements.docx
+++ b/project-management/binder/iteration3/Kuba/design/ui-control-elements/UI Control Elements.docx
@@ -4,15 +4,106 @@
   <w:body>
     <w:p>
       <w:pPr>
-        <w:jc w:val="center"/>
-        <w:rPr>
-          <w:rFonts w:ascii="Times New Roman" w:hAnsi="Times New Roman" w:cs="Times New Roman"/>
+        <w:rPr>
+          <w:rFonts w:ascii="Times New Roman" w:hAnsi="Times New Roman" w:cs="Times New Roman"/>
+          <w:b/>
+          <w:i/>
           <w:sz w:val="36"/>
           <w:szCs w:val="36"/>
         </w:rPr>
       </w:pPr>
-      <w:bookmarkStart w:id="0" w:name="_GoBack"/>
-      <w:bookmarkEnd w:id="0"/>
+      <w:r>
+        <w:rPr>
+          <w:rFonts w:ascii="Times New Roman" w:hAnsi="Times New Roman" w:cs="Times New Roman"/>
+          <w:b/>
+          <w:i/>
+          <w:sz w:val="36"/>
+          <w:szCs w:val="36"/>
+        </w:rPr>
+        <w:t>NOTE:</w:t>
+      </w:r>
+    </w:p>
+    <w:p>
+      <w:pPr>
+        <w:rPr>
+          <w:rFonts w:ascii="Times New Roman" w:hAnsi="Times New Roman" w:cs="Times New Roman"/>
+          <w:sz w:val="36"/>
+          <w:szCs w:val="36"/>
+        </w:rPr>
+      </w:pPr>
+      <w:r>
+        <w:rPr>
+          <w:rFonts w:ascii="Times New Roman" w:hAnsi="Times New Roman" w:cs="Times New Roman"/>
+          <w:sz w:val="36"/>
+          <w:szCs w:val="36"/>
+          <w:highlight w:val="yellow"/>
+        </w:rPr>
+        <w:t>___</w:t>
+      </w:r>
+      <w:r>
+        <w:rPr>
+          <w:rFonts w:ascii="Times New Roman" w:hAnsi="Times New Roman" w:cs="Times New Roman"/>
+          <w:sz w:val="36"/>
+          <w:szCs w:val="36"/>
+        </w:rPr>
+        <w:t xml:space="preserve"> = a change has been made</w:t>
+      </w:r>
+    </w:p>
+    <w:p>
+      <w:pPr>
+        <w:rPr>
+          <w:rFonts w:ascii="Times New Roman" w:hAnsi="Times New Roman" w:cs="Times New Roman"/>
+          <w:sz w:val="36"/>
+          <w:szCs w:val="36"/>
+        </w:rPr>
+      </w:pPr>
+      <w:r>
+        <w:rPr>
+          <w:rFonts w:ascii="Times New Roman" w:hAnsi="Times New Roman" w:cs="Times New Roman"/>
+          <w:sz w:val="36"/>
+          <w:szCs w:val="36"/>
+          <w:highlight w:val="cyan"/>
+        </w:rPr>
+        <w:t>___</w:t>
+      </w:r>
+      <w:r>
+        <w:rPr>
+          <w:rFonts w:ascii="Times New Roman" w:hAnsi="Times New Roman" w:cs="Times New Roman"/>
+          <w:sz w:val="36"/>
+          <w:szCs w:val="36"/>
+        </w:rPr>
+        <w:t xml:space="preserve"> = an addition has been made</w:t>
+      </w:r>
+    </w:p>
+    <w:p>
+      <w:pPr>
+        <w:jc w:val="center"/>
+        <w:rPr>
+          <w:rFonts w:ascii="Times New Roman" w:hAnsi="Times New Roman" w:cs="Times New Roman"/>
+          <w:sz w:val="36"/>
+          <w:szCs w:val="36"/>
+        </w:rPr>
+      </w:pPr>
+    </w:p>
+    <w:p>
+      <w:pPr>
+        <w:jc w:val="center"/>
+        <w:rPr>
+          <w:rFonts w:ascii="Times New Roman" w:hAnsi="Times New Roman" w:cs="Times New Roman"/>
+          <w:sz w:val="36"/>
+          <w:szCs w:val="36"/>
+        </w:rPr>
+      </w:pPr>
+    </w:p>
+    <w:p>
+      <w:pPr>
+        <w:jc w:val="center"/>
+        <w:rPr>
+          <w:rFonts w:ascii="Times New Roman" w:hAnsi="Times New Roman" w:cs="Times New Roman"/>
+          <w:sz w:val="36"/>
+          <w:szCs w:val="36"/>
+        </w:rPr>
+      </w:pPr>
       <w:r>
         <w:rPr>
           <w:rFonts w:ascii="Times New Roman" w:hAnsi="Times New Roman" w:cs="Times New Roman"/>
@@ -92,6 +183,8 @@
               </w:rPr>
               <w:t>Component ID</w:t>
             </w:r>
+            <w:bookmarkStart w:id="0" w:name="_GoBack"/>
+            <w:bookmarkEnd w:id="0"/>
           </w:p>
         </w:tc>
         <w:tc>
@@ -146,16 +239,18 @@
                 <w:rFonts w:ascii="Times New Roman" w:hAnsi="Times New Roman" w:cs="Times New Roman"/>
               </w:rPr>
             </w:pPr>
-            <w:proofErr w:type="spellStart"/>
-            <w:proofErr w:type="gramStart"/>
-            <w:r>
-              <w:rPr>
-                <w:rFonts w:ascii="Times New Roman" w:hAnsi="Times New Roman" w:cs="Times New Roman"/>
-              </w:rPr>
-              <w:t>offlineActivityConfigurationButton</w:t>
-            </w:r>
-            <w:proofErr w:type="spellEnd"/>
-            <w:proofErr w:type="gramEnd"/>
+            <w:r>
+              <w:rPr>
+                <w:rFonts w:ascii="Times New Roman" w:hAnsi="Times New Roman" w:cs="Times New Roman"/>
+              </w:rPr>
+              <w:t>offlineActivit</w:t>
+            </w:r>
+            <w:r>
+              <w:rPr>
+                <w:rFonts w:ascii="Times New Roman" w:hAnsi="Times New Roman" w:cs="Times New Roman"/>
+              </w:rPr>
+              <w:t>yConfigurationButton</w:t>
+            </w:r>
           </w:p>
         </w:tc>
         <w:tc>
@@ -202,16 +297,8 @@
               <w:rPr>
                 <w:rFonts w:ascii="Times New Roman" w:hAnsi="Times New Roman" w:cs="Times New Roman"/>
               </w:rPr>
-              <w:t xml:space="preserve">tarts the </w:t>
-            </w:r>
-            <w:proofErr w:type="spellStart"/>
-            <w:r>
-              <w:rPr>
-                <w:rFonts w:ascii="Times New Roman" w:hAnsi="Times New Roman" w:cs="Times New Roman"/>
-              </w:rPr>
-              <w:t>OfflineConfigurationActivity</w:t>
-            </w:r>
-            <w:proofErr w:type="spellEnd"/>
+              <w:t>tarts the OfflineConfigurationActivity</w:t>
+            </w:r>
             <w:r>
               <w:rPr>
                 <w:rFonts w:ascii="Times New Roman" w:hAnsi="Times New Roman" w:cs="Times New Roman"/>
@@ -230,19 +317,215 @@
               </w:rPr>
               <w:t xml:space="preserve"> </w:t>
             </w:r>
-            <w:proofErr w:type="spellStart"/>
-            <w:r>
-              <w:rPr>
-                <w:rFonts w:ascii="Times New Roman" w:hAnsi="Times New Roman" w:cs="Times New Roman"/>
-              </w:rPr>
-              <w:t>OfflineGameActivity</w:t>
-            </w:r>
-            <w:proofErr w:type="spellEnd"/>
-            <w:r>
-              <w:rPr>
-                <w:rFonts w:ascii="Times New Roman" w:hAnsi="Times New Roman" w:cs="Times New Roman"/>
-              </w:rPr>
-              <w:t xml:space="preserve"> (with resume dialog) if game is saved</w:t>
+            <w:r>
+              <w:rPr>
+                <w:rFonts w:ascii="Times New Roman" w:hAnsi="Times New Roman" w:cs="Times New Roman"/>
+              </w:rPr>
+              <w:t>OfflineGameActivity (with resume dialog) if game is saved</w:t>
+            </w:r>
+          </w:p>
+        </w:tc>
+      </w:tr>
+      <w:tr>
+        <w:tc>
+          <w:tcPr>
+            <w:tcW w:w="2062" w:type="pct"/>
+          </w:tcPr>
+          <w:p>
+            <w:pPr>
+              <w:rPr>
+                <w:rFonts w:ascii="Times New Roman" w:hAnsi="Times New Roman" w:cs="Times New Roman"/>
+                <w:highlight w:val="cyan"/>
+              </w:rPr>
+            </w:pPr>
+            <w:r>
+              <w:rPr>
+                <w:rFonts w:ascii="Times New Roman" w:hAnsi="Times New Roman" w:cs="Times New Roman"/>
+                <w:highlight w:val="cyan"/>
+              </w:rPr>
+              <w:t>onlineListActivityButton</w:t>
+            </w:r>
+          </w:p>
+        </w:tc>
+        <w:tc>
+          <w:tcPr>
+            <w:tcW w:w="640" w:type="pct"/>
+          </w:tcPr>
+          <w:p>
+            <w:pPr>
+              <w:rPr>
+                <w:rFonts w:ascii="Times New Roman" w:hAnsi="Times New Roman" w:cs="Times New Roman"/>
+                <w:highlight w:val="cyan"/>
+              </w:rPr>
+            </w:pPr>
+            <w:r>
+              <w:rPr>
+                <w:rFonts w:ascii="Times New Roman" w:hAnsi="Times New Roman" w:cs="Times New Roman"/>
+                <w:highlight w:val="cyan"/>
+              </w:rPr>
+              <w:t>Button</w:t>
+            </w:r>
+          </w:p>
+        </w:tc>
+        <w:tc>
+          <w:tcPr>
+            <w:tcW w:w="2298" w:type="pct"/>
+          </w:tcPr>
+          <w:p>
+            <w:pPr>
+              <w:pStyle w:val="ListParagraph"/>
+              <w:numPr>
+                <w:ilvl w:val="0"/>
+                <w:numId w:val="2"/>
+              </w:numPr>
+              <w:ind w:left="176" w:hanging="219"/>
+              <w:rPr>
+                <w:rFonts w:ascii="Times New Roman" w:hAnsi="Times New Roman" w:cs="Times New Roman"/>
+                <w:highlight w:val="cyan"/>
+              </w:rPr>
+            </w:pPr>
+            <w:r>
+              <w:rPr>
+                <w:rFonts w:ascii="Times New Roman" w:hAnsi="Times New Roman" w:cs="Times New Roman"/>
+                <w:highlight w:val="cyan"/>
+              </w:rPr>
+              <w:t>Starts the OnlineListActivity</w:t>
+            </w:r>
+          </w:p>
+        </w:tc>
+      </w:tr>
+      <w:tr>
+        <w:tc>
+          <w:tcPr>
+            <w:tcW w:w="2062" w:type="pct"/>
+          </w:tcPr>
+          <w:p>
+            <w:pPr>
+              <w:rPr>
+                <w:rFonts w:ascii="Times New Roman" w:hAnsi="Times New Roman" w:cs="Times New Roman"/>
+                <w:highlight w:val="cyan"/>
+              </w:rPr>
+            </w:pPr>
+            <w:r>
+              <w:rPr>
+                <w:rFonts w:ascii="Times New Roman" w:hAnsi="Times New Roman" w:cs="Times New Roman"/>
+                <w:highlight w:val="cyan"/>
+              </w:rPr>
+              <w:t>helpActivityButton</w:t>
+            </w:r>
+          </w:p>
+        </w:tc>
+        <w:tc>
+          <w:tcPr>
+            <w:tcW w:w="640" w:type="pct"/>
+          </w:tcPr>
+          <w:p>
+            <w:pPr>
+              <w:rPr>
+                <w:rFonts w:ascii="Times New Roman" w:hAnsi="Times New Roman" w:cs="Times New Roman"/>
+                <w:highlight w:val="cyan"/>
+              </w:rPr>
+            </w:pPr>
+            <w:r>
+              <w:rPr>
+                <w:rFonts w:ascii="Times New Roman" w:hAnsi="Times New Roman" w:cs="Times New Roman"/>
+                <w:highlight w:val="cyan"/>
+              </w:rPr>
+              <w:t>Button</w:t>
+            </w:r>
+          </w:p>
+        </w:tc>
+        <w:tc>
+          <w:tcPr>
+            <w:tcW w:w="2298" w:type="pct"/>
+          </w:tcPr>
+          <w:p>
+            <w:pPr>
+              <w:pStyle w:val="ListParagraph"/>
+              <w:numPr>
+                <w:ilvl w:val="0"/>
+                <w:numId w:val="2"/>
+              </w:numPr>
+              <w:ind w:left="176" w:hanging="219"/>
+              <w:rPr>
+                <w:rFonts w:ascii="Times New Roman" w:hAnsi="Times New Roman" w:cs="Times New Roman"/>
+                <w:highlight w:val="cyan"/>
+              </w:rPr>
+            </w:pPr>
+            <w:r>
+              <w:rPr>
+                <w:rFonts w:ascii="Times New Roman" w:hAnsi="Times New Roman" w:cs="Times New Roman"/>
+                <w:highlight w:val="cyan"/>
+              </w:rPr>
+              <w:t>Starts the HelpActivity</w:t>
+            </w:r>
+          </w:p>
+        </w:tc>
+      </w:tr>
+      <w:tr>
+        <w:tc>
+          <w:tcPr>
+            <w:tcW w:w="2062" w:type="pct"/>
+          </w:tcPr>
+          <w:p>
+            <w:pPr>
+              <w:rPr>
+                <w:rFonts w:ascii="Times New Roman" w:hAnsi="Times New Roman" w:cs="Times New Roman"/>
+                <w:highlight w:val="cyan"/>
+              </w:rPr>
+            </w:pPr>
+            <w:r>
+              <w:rPr>
+                <w:rFonts w:ascii="Times New Roman" w:hAnsi="Times New Roman" w:cs="Times New Roman"/>
+                <w:highlight w:val="cyan"/>
+              </w:rPr>
+              <w:t>settingsActivityButton</w:t>
+            </w:r>
+          </w:p>
+        </w:tc>
+        <w:tc>
+          <w:tcPr>
+            <w:tcW w:w="640" w:type="pct"/>
+          </w:tcPr>
+          <w:p>
+            <w:pPr>
+              <w:rPr>
+                <w:rFonts w:ascii="Times New Roman" w:hAnsi="Times New Roman" w:cs="Times New Roman"/>
+                <w:highlight w:val="cyan"/>
+              </w:rPr>
+            </w:pPr>
+            <w:r>
+              <w:rPr>
+                <w:rFonts w:ascii="Times New Roman" w:hAnsi="Times New Roman" w:cs="Times New Roman"/>
+                <w:highlight w:val="cyan"/>
+              </w:rPr>
+              <w:t>Button</w:t>
+            </w:r>
+          </w:p>
+        </w:tc>
+        <w:tc>
+          <w:tcPr>
+            <w:tcW w:w="2298" w:type="pct"/>
+          </w:tcPr>
+          <w:p>
+            <w:pPr>
+              <w:pStyle w:val="ListParagraph"/>
+              <w:numPr>
+                <w:ilvl w:val="0"/>
+                <w:numId w:val="2"/>
+              </w:numPr>
+              <w:ind w:left="176" w:hanging="219"/>
+              <w:rPr>
+                <w:rFonts w:ascii="Times New Roman" w:hAnsi="Times New Roman" w:cs="Times New Roman"/>
+                <w:highlight w:val="cyan"/>
+              </w:rPr>
+            </w:pPr>
+            <w:r>
+              <w:rPr>
+                <w:rFonts w:ascii="Times New Roman" w:hAnsi="Times New Roman" w:cs="Times New Roman"/>
+                <w:highlight w:val="cyan"/>
+              </w:rPr>
+              <w:t>Starts the SettingsActivity</w:t>
             </w:r>
           </w:p>
         </w:tc>
@@ -379,24 +662,23 @@
             <w:pPr>
               <w:rPr>
                 <w:rFonts w:ascii="Times New Roman" w:hAnsi="Times New Roman" w:cs="Times New Roman"/>
-              </w:rPr>
-            </w:pPr>
-            <w:proofErr w:type="spellStart"/>
-            <w:proofErr w:type="gramStart"/>
-            <w:r>
-              <w:rPr>
-                <w:rFonts w:ascii="Times New Roman" w:hAnsi="Times New Roman" w:cs="Times New Roman"/>
-              </w:rPr>
-              <w:t>offline</w:t>
-            </w:r>
-            <w:r>
-              <w:rPr>
-                <w:rFonts w:ascii="Times New Roman" w:hAnsi="Times New Roman" w:cs="Times New Roman"/>
-              </w:rPr>
-              <w:t>TwoPlayerButton</w:t>
-            </w:r>
-            <w:proofErr w:type="spellEnd"/>
-            <w:proofErr w:type="gramEnd"/>
+                <w:highlight w:val="yellow"/>
+              </w:rPr>
+            </w:pPr>
+            <w:r>
+              <w:rPr>
+                <w:rFonts w:ascii="Times New Roman" w:hAnsi="Times New Roman" w:cs="Times New Roman"/>
+                <w:highlight w:val="yellow"/>
+              </w:rPr>
+              <w:t>t</w:t>
+            </w:r>
+            <w:r>
+              <w:rPr>
+                <w:rFonts w:ascii="Times New Roman" w:hAnsi="Times New Roman" w:cs="Times New Roman"/>
+                <w:highlight w:val="yellow"/>
+              </w:rPr>
+              <w:t>woPlayerButton</w:t>
+            </w:r>
           </w:p>
         </w:tc>
         <w:tc>
@@ -409,14 +691,12 @@
                 <w:rFonts w:ascii="Times New Roman" w:hAnsi="Times New Roman" w:cs="Times New Roman"/>
               </w:rPr>
             </w:pPr>
-            <w:proofErr w:type="spellStart"/>
             <w:r>
               <w:rPr>
                 <w:rFonts w:ascii="Times New Roman" w:hAnsi="Times New Roman" w:cs="Times New Roman"/>
               </w:rPr>
               <w:t>ToggleButton</w:t>
             </w:r>
-            <w:proofErr w:type="spellEnd"/>
           </w:p>
         </w:tc>
         <w:tc>
@@ -460,8 +740,6 @@
                 <w:rFonts w:ascii="Times New Roman" w:hAnsi="Times New Roman" w:cs="Times New Roman"/>
               </w:rPr>
             </w:pPr>
-            <w:proofErr w:type="spellStart"/>
-            <w:proofErr w:type="gramStart"/>
             <w:r>
               <w:rPr>
                 <w:rFonts w:ascii="Times New Roman" w:hAnsi="Times New Roman" w:cs="Times New Roman"/>
@@ -474,8 +752,6 @@
               </w:rPr>
               <w:t>RedPlayerNameEditText</w:t>
             </w:r>
-            <w:proofErr w:type="spellEnd"/>
-            <w:proofErr w:type="gramEnd"/>
           </w:p>
           <w:p>
             <w:pPr>
@@ -489,8 +765,6 @@
                 <w:rFonts w:ascii="Times New Roman" w:hAnsi="Times New Roman" w:cs="Times New Roman"/>
               </w:rPr>
             </w:pPr>
-            <w:proofErr w:type="spellStart"/>
-            <w:proofErr w:type="gramStart"/>
             <w:r>
               <w:rPr>
                 <w:rFonts w:ascii="Times New Roman" w:hAnsi="Times New Roman" w:cs="Times New Roman"/>
@@ -503,8 +777,6 @@
               </w:rPr>
               <w:t>BluePlayerNameEditText</w:t>
             </w:r>
-            <w:proofErr w:type="spellEnd"/>
-            <w:proofErr w:type="gramEnd"/>
           </w:p>
         </w:tc>
       </w:tr>
@@ -517,24 +789,23 @@
             <w:pPr>
               <w:rPr>
                 <w:rFonts w:ascii="Times New Roman" w:hAnsi="Times New Roman" w:cs="Times New Roman"/>
-              </w:rPr>
-            </w:pPr>
-            <w:proofErr w:type="spellStart"/>
-            <w:proofErr w:type="gramStart"/>
-            <w:r>
-              <w:rPr>
-                <w:rFonts w:ascii="Times New Roman" w:hAnsi="Times New Roman" w:cs="Times New Roman"/>
-              </w:rPr>
-              <w:t>offline</w:t>
-            </w:r>
-            <w:r>
-              <w:rPr>
-                <w:rFonts w:ascii="Times New Roman" w:hAnsi="Times New Roman" w:cs="Times New Roman"/>
-              </w:rPr>
-              <w:t>ThreePlayerButton</w:t>
-            </w:r>
-            <w:proofErr w:type="spellEnd"/>
-            <w:proofErr w:type="gramEnd"/>
+                <w:highlight w:val="yellow"/>
+              </w:rPr>
+            </w:pPr>
+            <w:r>
+              <w:rPr>
+                <w:rFonts w:ascii="Times New Roman" w:hAnsi="Times New Roman" w:cs="Times New Roman"/>
+                <w:highlight w:val="yellow"/>
+              </w:rPr>
+              <w:t>t</w:t>
+            </w:r>
+            <w:r>
+              <w:rPr>
+                <w:rFonts w:ascii="Times New Roman" w:hAnsi="Times New Roman" w:cs="Times New Roman"/>
+                <w:highlight w:val="yellow"/>
+              </w:rPr>
+              <w:t>hreePlayerButton</w:t>
+            </w:r>
           </w:p>
         </w:tc>
         <w:tc>
@@ -547,14 +818,12 @@
                 <w:rFonts w:ascii="Times New Roman" w:hAnsi="Times New Roman" w:cs="Times New Roman"/>
               </w:rPr>
             </w:pPr>
-            <w:proofErr w:type="spellStart"/>
             <w:r>
               <w:rPr>
                 <w:rFonts w:ascii="Times New Roman" w:hAnsi="Times New Roman" w:cs="Times New Roman"/>
               </w:rPr>
               <w:t>ToggleButton</w:t>
             </w:r>
-            <w:proofErr w:type="spellEnd"/>
           </w:p>
         </w:tc>
         <w:tc>
@@ -604,8 +873,6 @@
                 <w:rFonts w:ascii="Times New Roman" w:hAnsi="Times New Roman" w:cs="Times New Roman"/>
               </w:rPr>
             </w:pPr>
-            <w:proofErr w:type="spellStart"/>
-            <w:proofErr w:type="gramStart"/>
             <w:r>
               <w:rPr>
                 <w:rFonts w:ascii="Times New Roman" w:hAnsi="Times New Roman" w:cs="Times New Roman"/>
@@ -618,8 +885,6 @@
               </w:rPr>
               <w:t>RedPlayerNameEditText</w:t>
             </w:r>
-            <w:proofErr w:type="spellEnd"/>
-            <w:proofErr w:type="gramEnd"/>
           </w:p>
           <w:p>
             <w:pPr>
@@ -633,8 +898,6 @@
                 <w:rFonts w:ascii="Times New Roman" w:hAnsi="Times New Roman" w:cs="Times New Roman"/>
               </w:rPr>
             </w:pPr>
-            <w:proofErr w:type="spellStart"/>
-            <w:proofErr w:type="gramStart"/>
             <w:r>
               <w:rPr>
                 <w:rFonts w:ascii="Times New Roman" w:hAnsi="Times New Roman" w:cs="Times New Roman"/>
@@ -647,8 +910,6 @@
               </w:rPr>
               <w:t>PurplePlayerNameEditText</w:t>
             </w:r>
-            <w:proofErr w:type="spellEnd"/>
-            <w:proofErr w:type="gramEnd"/>
           </w:p>
           <w:p>
             <w:pPr>
@@ -662,8 +923,6 @@
                 <w:rFonts w:ascii="Times New Roman" w:hAnsi="Times New Roman" w:cs="Times New Roman"/>
               </w:rPr>
             </w:pPr>
-            <w:proofErr w:type="spellStart"/>
-            <w:proofErr w:type="gramStart"/>
             <w:r>
               <w:rPr>
                 <w:rFonts w:ascii="Times New Roman" w:hAnsi="Times New Roman" w:cs="Times New Roman"/>
@@ -676,8 +935,6 @@
               </w:rPr>
               <w:t>YellowPlayerNameEditText</w:t>
             </w:r>
-            <w:proofErr w:type="spellEnd"/>
-            <w:proofErr w:type="gramEnd"/>
           </w:p>
         </w:tc>
       </w:tr>
@@ -690,24 +947,23 @@
             <w:pPr>
               <w:rPr>
                 <w:rFonts w:ascii="Times New Roman" w:hAnsi="Times New Roman" w:cs="Times New Roman"/>
-              </w:rPr>
-            </w:pPr>
-            <w:proofErr w:type="spellStart"/>
-            <w:proofErr w:type="gramStart"/>
-            <w:r>
-              <w:rPr>
-                <w:rFonts w:ascii="Times New Roman" w:hAnsi="Times New Roman" w:cs="Times New Roman"/>
-              </w:rPr>
-              <w:t>offline</w:t>
-            </w:r>
-            <w:r>
-              <w:rPr>
-                <w:rFonts w:ascii="Times New Roman" w:hAnsi="Times New Roman" w:cs="Times New Roman"/>
-              </w:rPr>
-              <w:t>FourPlayerButton</w:t>
-            </w:r>
-            <w:proofErr w:type="spellEnd"/>
-            <w:proofErr w:type="gramEnd"/>
+                <w:highlight w:val="yellow"/>
+              </w:rPr>
+            </w:pPr>
+            <w:r>
+              <w:rPr>
+                <w:rFonts w:ascii="Times New Roman" w:hAnsi="Times New Roman" w:cs="Times New Roman"/>
+                <w:highlight w:val="yellow"/>
+              </w:rPr>
+              <w:t>f</w:t>
+            </w:r>
+            <w:r>
+              <w:rPr>
+                <w:rFonts w:ascii="Times New Roman" w:hAnsi="Times New Roman" w:cs="Times New Roman"/>
+                <w:highlight w:val="yellow"/>
+              </w:rPr>
+              <w:t>ourPlayerButton</w:t>
+            </w:r>
           </w:p>
         </w:tc>
         <w:tc>
@@ -720,14 +976,12 @@
                 <w:rFonts w:ascii="Times New Roman" w:hAnsi="Times New Roman" w:cs="Times New Roman"/>
               </w:rPr>
             </w:pPr>
-            <w:proofErr w:type="spellStart"/>
             <w:r>
               <w:rPr>
                 <w:rFonts w:ascii="Times New Roman" w:hAnsi="Times New Roman" w:cs="Times New Roman"/>
               </w:rPr>
               <w:t>ToggleButton</w:t>
             </w:r>
-            <w:proofErr w:type="spellEnd"/>
           </w:p>
         </w:tc>
         <w:tc>
@@ -777,16 +1031,12 @@
                 <w:rFonts w:ascii="Times New Roman" w:hAnsi="Times New Roman" w:cs="Times New Roman"/>
               </w:rPr>
             </w:pPr>
-            <w:proofErr w:type="spellStart"/>
-            <w:proofErr w:type="gramStart"/>
             <w:r>
               <w:rPr>
                 <w:rFonts w:ascii="Times New Roman" w:hAnsi="Times New Roman" w:cs="Times New Roman"/>
               </w:rPr>
               <w:t>offlineRedPlayerNameEditText</w:t>
             </w:r>
-            <w:proofErr w:type="spellEnd"/>
-            <w:proofErr w:type="gramEnd"/>
           </w:p>
           <w:p>
             <w:pPr>
@@ -800,8 +1050,6 @@
                 <w:rFonts w:ascii="Times New Roman" w:hAnsi="Times New Roman" w:cs="Times New Roman"/>
               </w:rPr>
             </w:pPr>
-            <w:proofErr w:type="spellStart"/>
-            <w:proofErr w:type="gramStart"/>
             <w:r>
               <w:rPr>
                 <w:rFonts w:ascii="Times New Roman" w:hAnsi="Times New Roman" w:cs="Times New Roman"/>
@@ -814,8 +1062,6 @@
               </w:rPr>
               <w:t>GreenPlayerNameEditText</w:t>
             </w:r>
-            <w:proofErr w:type="spellEnd"/>
-            <w:proofErr w:type="gramEnd"/>
           </w:p>
           <w:p>
             <w:pPr>
@@ -829,8 +1075,6 @@
                 <w:rFonts w:ascii="Times New Roman" w:hAnsi="Times New Roman" w:cs="Times New Roman"/>
               </w:rPr>
             </w:pPr>
-            <w:proofErr w:type="spellStart"/>
-            <w:proofErr w:type="gramStart"/>
             <w:r>
               <w:rPr>
                 <w:rFonts w:ascii="Times New Roman" w:hAnsi="Times New Roman" w:cs="Times New Roman"/>
@@ -843,8 +1087,6 @@
               </w:rPr>
               <w:t>PurplePlayerNameEditText</w:t>
             </w:r>
-            <w:proofErr w:type="spellEnd"/>
-            <w:proofErr w:type="gramEnd"/>
           </w:p>
           <w:p>
             <w:pPr>
@@ -858,8 +1100,6 @@
                 <w:rFonts w:ascii="Times New Roman" w:hAnsi="Times New Roman" w:cs="Times New Roman"/>
               </w:rPr>
             </w:pPr>
-            <w:proofErr w:type="spellStart"/>
-            <w:proofErr w:type="gramStart"/>
             <w:r>
               <w:rPr>
                 <w:rFonts w:ascii="Times New Roman" w:hAnsi="Times New Roman" w:cs="Times New Roman"/>
@@ -872,8 +1112,6 @@
               </w:rPr>
               <w:t>YellowPlayerNameEditText</w:t>
             </w:r>
-            <w:proofErr w:type="spellEnd"/>
-            <w:proofErr w:type="gramEnd"/>
           </w:p>
           <w:p>
             <w:pPr>
@@ -887,8 +1125,6 @@
                 <w:rFonts w:ascii="Times New Roman" w:hAnsi="Times New Roman" w:cs="Times New Roman"/>
               </w:rPr>
             </w:pPr>
-            <w:proofErr w:type="spellStart"/>
-            <w:proofErr w:type="gramStart"/>
             <w:r>
               <w:rPr>
                 <w:rFonts w:ascii="Times New Roman" w:hAnsi="Times New Roman" w:cs="Times New Roman"/>
@@ -901,8 +1137,6 @@
               </w:rPr>
               <w:t>OrangePlayerNameEditText</w:t>
             </w:r>
-            <w:proofErr w:type="spellEnd"/>
-            <w:proofErr w:type="gramEnd"/>
           </w:p>
         </w:tc>
       </w:tr>
@@ -915,24 +1149,23 @@
             <w:pPr>
               <w:rPr>
                 <w:rFonts w:ascii="Times New Roman" w:hAnsi="Times New Roman" w:cs="Times New Roman"/>
-              </w:rPr>
-            </w:pPr>
-            <w:proofErr w:type="spellStart"/>
-            <w:proofErr w:type="gramStart"/>
-            <w:r>
-              <w:rPr>
-                <w:rFonts w:ascii="Times New Roman" w:hAnsi="Times New Roman" w:cs="Times New Roman"/>
-              </w:rPr>
-              <w:t>offline</w:t>
-            </w:r>
-            <w:r>
-              <w:rPr>
-                <w:rFonts w:ascii="Times New Roman" w:hAnsi="Times New Roman" w:cs="Times New Roman"/>
-              </w:rPr>
-              <w:t>SixPlayerButton</w:t>
-            </w:r>
-            <w:proofErr w:type="spellEnd"/>
-            <w:proofErr w:type="gramEnd"/>
+                <w:highlight w:val="yellow"/>
+              </w:rPr>
+            </w:pPr>
+            <w:r>
+              <w:rPr>
+                <w:rFonts w:ascii="Times New Roman" w:hAnsi="Times New Roman" w:cs="Times New Roman"/>
+                <w:highlight w:val="yellow"/>
+              </w:rPr>
+              <w:t>s</w:t>
+            </w:r>
+            <w:r>
+              <w:rPr>
+                <w:rFonts w:ascii="Times New Roman" w:hAnsi="Times New Roman" w:cs="Times New Roman"/>
+                <w:highlight w:val="yellow"/>
+              </w:rPr>
+              <w:t>ixPlayerButton</w:t>
+            </w:r>
           </w:p>
         </w:tc>
         <w:tc>
@@ -945,14 +1178,12 @@
                 <w:rFonts w:ascii="Times New Roman" w:hAnsi="Times New Roman" w:cs="Times New Roman"/>
               </w:rPr>
             </w:pPr>
-            <w:proofErr w:type="spellStart"/>
             <w:r>
               <w:rPr>
                 <w:rFonts w:ascii="Times New Roman" w:hAnsi="Times New Roman" w:cs="Times New Roman"/>
               </w:rPr>
               <w:t>ToggleButton</w:t>
             </w:r>
-            <w:proofErr w:type="spellEnd"/>
           </w:p>
         </w:tc>
         <w:tc>
@@ -997,8 +1228,6 @@
                 <w:rFonts w:ascii="Times New Roman" w:hAnsi="Times New Roman" w:cs="Times New Roman"/>
               </w:rPr>
             </w:pPr>
-            <w:proofErr w:type="spellStart"/>
-            <w:proofErr w:type="gramStart"/>
             <w:r>
               <w:rPr>
                 <w:rFonts w:ascii="Times New Roman" w:hAnsi="Times New Roman" w:cs="Times New Roman"/>
@@ -1011,8 +1240,6 @@
               </w:rPr>
               <w:t>TypeButton</w:t>
             </w:r>
-            <w:proofErr w:type="spellEnd"/>
-            <w:proofErr w:type="gramEnd"/>
           </w:p>
         </w:tc>
         <w:tc>
@@ -1025,14 +1252,12 @@
                 <w:rFonts w:ascii="Times New Roman" w:hAnsi="Times New Roman" w:cs="Times New Roman"/>
               </w:rPr>
             </w:pPr>
-            <w:proofErr w:type="spellStart"/>
             <w:r>
               <w:rPr>
                 <w:rFonts w:ascii="Times New Roman" w:hAnsi="Times New Roman" w:cs="Times New Roman"/>
               </w:rPr>
               <w:t>ToggleButton</w:t>
             </w:r>
-            <w:proofErr w:type="spellEnd"/>
           </w:p>
         </w:tc>
         <w:tc>
@@ -1071,8 +1296,6 @@
                 <w:rFonts w:ascii="Times New Roman" w:hAnsi="Times New Roman" w:cs="Times New Roman"/>
               </w:rPr>
             </w:pPr>
-            <w:proofErr w:type="spellStart"/>
-            <w:proofErr w:type="gramStart"/>
             <w:r>
               <w:rPr>
                 <w:rFonts w:ascii="Times New Roman" w:hAnsi="Times New Roman" w:cs="Times New Roman"/>
@@ -1085,8 +1308,6 @@
               </w:rPr>
               <w:t>Button</w:t>
             </w:r>
-            <w:proofErr w:type="spellEnd"/>
-            <w:proofErr w:type="gramEnd"/>
           </w:p>
         </w:tc>
         <w:tc>
@@ -1099,14 +1320,12 @@
                 <w:rFonts w:ascii="Times New Roman" w:hAnsi="Times New Roman" w:cs="Times New Roman"/>
               </w:rPr>
             </w:pPr>
-            <w:proofErr w:type="spellStart"/>
             <w:r>
               <w:rPr>
                 <w:rFonts w:ascii="Times New Roman" w:hAnsi="Times New Roman" w:cs="Times New Roman"/>
               </w:rPr>
               <w:t>ToggleButton</w:t>
             </w:r>
-            <w:proofErr w:type="spellEnd"/>
           </w:p>
         </w:tc>
         <w:tc>
@@ -1146,8 +1365,6 @@
                 <w:rFonts w:ascii="Times New Roman" w:hAnsi="Times New Roman" w:cs="Times New Roman"/>
               </w:rPr>
             </w:pPr>
-            <w:proofErr w:type="spellStart"/>
-            <w:proofErr w:type="gramStart"/>
             <w:r>
               <w:rPr>
                 <w:rFonts w:ascii="Times New Roman" w:hAnsi="Times New Roman" w:cs="Times New Roman"/>
@@ -1160,8 +1377,6 @@
               </w:rPr>
               <w:t>Button</w:t>
             </w:r>
-            <w:proofErr w:type="spellEnd"/>
-            <w:proofErr w:type="gramEnd"/>
           </w:p>
         </w:tc>
         <w:tc>
@@ -1174,14 +1389,12 @@
                 <w:rFonts w:ascii="Times New Roman" w:hAnsi="Times New Roman" w:cs="Times New Roman"/>
               </w:rPr>
             </w:pPr>
-            <w:proofErr w:type="spellStart"/>
             <w:r>
               <w:rPr>
                 <w:rFonts w:ascii="Times New Roman" w:hAnsi="Times New Roman" w:cs="Times New Roman"/>
               </w:rPr>
               <w:t>ToggleButton</w:t>
             </w:r>
-            <w:proofErr w:type="spellEnd"/>
           </w:p>
         </w:tc>
         <w:tc>
@@ -1215,12 +1428,11 @@
                 <w:rFonts w:ascii="Times New Roman" w:hAnsi="Times New Roman" w:cs="Times New Roman"/>
               </w:rPr>
             </w:pPr>
-            <w:proofErr w:type="spellStart"/>
-            <w:proofErr w:type="gramStart"/>
-            <w:r>
-              <w:rPr>
-                <w:rFonts w:ascii="Times New Roman" w:hAnsi="Times New Roman" w:cs="Times New Roman"/>
-              </w:rPr>
+            <w:r>
+              <w:rPr>
+                <w:rFonts w:ascii="Times New Roman" w:hAnsi="Times New Roman" w:cs="Times New Roman"/>
+              </w:rPr>
+              <w:lastRenderedPageBreak/>
               <w:t>offlineBluePlayerType</w:t>
             </w:r>
             <w:r>
@@ -1229,8 +1441,6 @@
               </w:rPr>
               <w:t>Button</w:t>
             </w:r>
-            <w:proofErr w:type="spellEnd"/>
-            <w:proofErr w:type="gramEnd"/>
           </w:p>
         </w:tc>
         <w:tc>
@@ -1243,14 +1453,12 @@
                 <w:rFonts w:ascii="Times New Roman" w:hAnsi="Times New Roman" w:cs="Times New Roman"/>
               </w:rPr>
             </w:pPr>
-            <w:proofErr w:type="spellStart"/>
             <w:r>
               <w:rPr>
                 <w:rFonts w:ascii="Times New Roman" w:hAnsi="Times New Roman" w:cs="Times New Roman"/>
               </w:rPr>
               <w:t>ToggleButton</w:t>
             </w:r>
-            <w:proofErr w:type="spellEnd"/>
           </w:p>
         </w:tc>
         <w:tc>
@@ -1284,8 +1492,6 @@
                 <w:rFonts w:ascii="Times New Roman" w:hAnsi="Times New Roman" w:cs="Times New Roman"/>
               </w:rPr>
             </w:pPr>
-            <w:proofErr w:type="spellStart"/>
-            <w:proofErr w:type="gramStart"/>
             <w:r>
               <w:rPr>
                 <w:rFonts w:ascii="Times New Roman" w:hAnsi="Times New Roman" w:cs="Times New Roman"/>
@@ -1298,8 +1504,6 @@
               </w:rPr>
               <w:t>Button</w:t>
             </w:r>
-            <w:proofErr w:type="spellEnd"/>
-            <w:proofErr w:type="gramEnd"/>
           </w:p>
         </w:tc>
         <w:tc>
@@ -1312,14 +1516,12 @@
                 <w:rFonts w:ascii="Times New Roman" w:hAnsi="Times New Roman" w:cs="Times New Roman"/>
               </w:rPr>
             </w:pPr>
-            <w:proofErr w:type="spellStart"/>
             <w:r>
               <w:rPr>
                 <w:rFonts w:ascii="Times New Roman" w:hAnsi="Times New Roman" w:cs="Times New Roman"/>
               </w:rPr>
               <w:t>ToggleButton</w:t>
             </w:r>
-            <w:proofErr w:type="spellEnd"/>
           </w:p>
         </w:tc>
         <w:tc>
@@ -1353,8 +1555,6 @@
                 <w:rFonts w:ascii="Times New Roman" w:hAnsi="Times New Roman" w:cs="Times New Roman"/>
               </w:rPr>
             </w:pPr>
-            <w:proofErr w:type="spellStart"/>
-            <w:proofErr w:type="gramStart"/>
             <w:r>
               <w:rPr>
                 <w:rFonts w:ascii="Times New Roman" w:hAnsi="Times New Roman" w:cs="Times New Roman"/>
@@ -1367,8 +1567,6 @@
               </w:rPr>
               <w:t>Button</w:t>
             </w:r>
-            <w:proofErr w:type="spellEnd"/>
-            <w:proofErr w:type="gramEnd"/>
           </w:p>
         </w:tc>
         <w:tc>
@@ -1381,14 +1579,12 @@
                 <w:rFonts w:ascii="Times New Roman" w:hAnsi="Times New Roman" w:cs="Times New Roman"/>
               </w:rPr>
             </w:pPr>
-            <w:proofErr w:type="spellStart"/>
             <w:r>
               <w:rPr>
                 <w:rFonts w:ascii="Times New Roman" w:hAnsi="Times New Roman" w:cs="Times New Roman"/>
               </w:rPr>
               <w:t>ToggleButton</w:t>
             </w:r>
-            <w:proofErr w:type="spellEnd"/>
           </w:p>
         </w:tc>
         <w:tc>
@@ -1426,16 +1622,8 @@
               <w:rPr>
                 <w:rFonts w:ascii="Times New Roman" w:hAnsi="Times New Roman" w:cs="Times New Roman"/>
               </w:rPr>
-              <w:t>Offline&lt;COLOUR&gt;</w:t>
-            </w:r>
-            <w:proofErr w:type="spellStart"/>
-            <w:r>
-              <w:rPr>
-                <w:rFonts w:ascii="Times New Roman" w:hAnsi="Times New Roman" w:cs="Times New Roman"/>
-              </w:rPr>
-              <w:t>PlayerEasyButton</w:t>
-            </w:r>
-            <w:proofErr w:type="spellEnd"/>
+              <w:t>Offline&lt;COLOUR&gt;PlayerEasyButton</w:t>
+            </w:r>
           </w:p>
         </w:tc>
         <w:tc>
@@ -1448,14 +1636,12 @@
                 <w:rFonts w:ascii="Times New Roman" w:hAnsi="Times New Roman" w:cs="Times New Roman"/>
               </w:rPr>
             </w:pPr>
-            <w:proofErr w:type="spellStart"/>
             <w:r>
               <w:rPr>
                 <w:rFonts w:ascii="Times New Roman" w:hAnsi="Times New Roman" w:cs="Times New Roman"/>
               </w:rPr>
               <w:t>ToggleButton</w:t>
             </w:r>
-            <w:proofErr w:type="spellEnd"/>
           </w:p>
         </w:tc>
         <w:tc>
@@ -1495,23 +1681,7 @@
                 <w:rFonts w:ascii="Times New Roman" w:hAnsi="Times New Roman" w:cs="Times New Roman"/>
                 <w:i/>
               </w:rPr>
-              <w:t xml:space="preserve"> replace &lt;COLOUR&gt; with the 6 player </w:t>
-            </w:r>
-            <w:proofErr w:type="spellStart"/>
-            <w:r>
-              <w:rPr>
-                <w:rFonts w:ascii="Times New Roman" w:hAnsi="Times New Roman" w:cs="Times New Roman"/>
-                <w:i/>
-              </w:rPr>
-              <w:t>colours</w:t>
-            </w:r>
-            <w:proofErr w:type="spellEnd"/>
-            <w:r>
-              <w:rPr>
-                <w:rFonts w:ascii="Times New Roman" w:hAnsi="Times New Roman" w:cs="Times New Roman"/>
-                <w:i/>
-              </w:rPr>
-              <w:t>. This has been done to be concise.</w:t>
+              <w:t xml:space="preserve"> replace &lt;COLOUR&gt; with the 6 player colours. This has been done to be concise.</w:t>
             </w:r>
           </w:p>
           <w:p>
@@ -1550,14 +1720,7 @@
               <w:rPr>
                 <w:rFonts w:ascii="Times New Roman" w:hAnsi="Times New Roman" w:cs="Times New Roman"/>
               </w:rPr>
-              <w:t xml:space="preserve">Selecting another difficulty deselects </w:t>
-            </w:r>
-            <w:r>
-              <w:rPr>
-                <w:rFonts w:ascii="Times New Roman" w:hAnsi="Times New Roman" w:cs="Times New Roman"/>
-              </w:rPr>
-              <w:lastRenderedPageBreak/>
-              <w:t>the current one</w:t>
+              <w:t>Selecting another difficulty deselects the current one</w:t>
             </w:r>
           </w:p>
         </w:tc>
@@ -1577,16 +1740,8 @@
               <w:rPr>
                 <w:rFonts w:ascii="Times New Roman" w:hAnsi="Times New Roman" w:cs="Times New Roman"/>
               </w:rPr>
-              <w:t>Offline&lt;COLOUR&gt;</w:t>
-            </w:r>
-            <w:proofErr w:type="spellStart"/>
-            <w:r>
-              <w:rPr>
-                <w:rFonts w:ascii="Times New Roman" w:hAnsi="Times New Roman" w:cs="Times New Roman"/>
-              </w:rPr>
-              <w:t>PlayerMediumButton</w:t>
-            </w:r>
-            <w:proofErr w:type="spellEnd"/>
+              <w:t>Offline&lt;COLOUR&gt;PlayerMediumButton</w:t>
+            </w:r>
           </w:p>
         </w:tc>
         <w:tc>
@@ -1599,14 +1754,12 @@
                 <w:rFonts w:ascii="Times New Roman" w:hAnsi="Times New Roman" w:cs="Times New Roman"/>
               </w:rPr>
             </w:pPr>
-            <w:proofErr w:type="spellStart"/>
             <w:r>
               <w:rPr>
                 <w:rFonts w:ascii="Times New Roman" w:hAnsi="Times New Roman" w:cs="Times New Roman"/>
               </w:rPr>
               <w:t>ToggleButton</w:t>
             </w:r>
-            <w:proofErr w:type="spellEnd"/>
           </w:p>
         </w:tc>
         <w:tc>
@@ -1644,16 +1797,8 @@
               <w:rPr>
                 <w:rFonts w:ascii="Times New Roman" w:hAnsi="Times New Roman" w:cs="Times New Roman"/>
               </w:rPr>
-              <w:t>Offline&lt;COLOUR&gt;</w:t>
-            </w:r>
-            <w:proofErr w:type="spellStart"/>
-            <w:r>
-              <w:rPr>
-                <w:rFonts w:ascii="Times New Roman" w:hAnsi="Times New Roman" w:cs="Times New Roman"/>
-              </w:rPr>
-              <w:t>PlayerHardButton</w:t>
-            </w:r>
-            <w:proofErr w:type="spellEnd"/>
+              <w:t>Offline&lt;COLOUR&gt;PlayerHardButton</w:t>
+            </w:r>
           </w:p>
         </w:tc>
         <w:tc>
@@ -1666,14 +1811,12 @@
                 <w:rFonts w:ascii="Times New Roman" w:hAnsi="Times New Roman" w:cs="Times New Roman"/>
               </w:rPr>
             </w:pPr>
-            <w:proofErr w:type="spellStart"/>
             <w:r>
               <w:rPr>
                 <w:rFonts w:ascii="Times New Roman" w:hAnsi="Times New Roman" w:cs="Times New Roman"/>
               </w:rPr>
               <w:t>ToggleButton</w:t>
             </w:r>
-            <w:proofErr w:type="spellEnd"/>
           </w:p>
         </w:tc>
         <w:tc>
@@ -1707,17 +1850,12 @@
                 <w:rFonts w:ascii="Times New Roman" w:hAnsi="Times New Roman" w:cs="Times New Roman"/>
               </w:rPr>
             </w:pPr>
-            <w:proofErr w:type="spellStart"/>
-            <w:proofErr w:type="gramStart"/>
-            <w:r>
-              <w:rPr>
-                <w:rFonts w:ascii="Times New Roman" w:hAnsi="Times New Roman" w:cs="Times New Roman"/>
-              </w:rPr>
-              <w:lastRenderedPageBreak/>
+            <w:r>
+              <w:rPr>
+                <w:rFonts w:ascii="Times New Roman" w:hAnsi="Times New Roman" w:cs="Times New Roman"/>
+              </w:rPr>
               <w:t>offlineRedPlayerNameEditText</w:t>
             </w:r>
-            <w:proofErr w:type="spellEnd"/>
-            <w:proofErr w:type="gramEnd"/>
           </w:p>
         </w:tc>
         <w:tc>
@@ -1730,14 +1868,12 @@
                 <w:rFonts w:ascii="Times New Roman" w:hAnsi="Times New Roman" w:cs="Times New Roman"/>
               </w:rPr>
             </w:pPr>
-            <w:proofErr w:type="spellStart"/>
             <w:r>
               <w:rPr>
                 <w:rFonts w:ascii="Times New Roman" w:hAnsi="Times New Roman" w:cs="Times New Roman"/>
               </w:rPr>
               <w:t>EditText</w:t>
             </w:r>
-            <w:proofErr w:type="spellEnd"/>
           </w:p>
         </w:tc>
         <w:tc>
@@ -1856,16 +1992,12 @@
                 <w:rFonts w:ascii="Times New Roman" w:hAnsi="Times New Roman" w:cs="Times New Roman"/>
               </w:rPr>
             </w:pPr>
-            <w:proofErr w:type="spellStart"/>
-            <w:proofErr w:type="gramStart"/>
             <w:r>
               <w:rPr>
                 <w:rFonts w:ascii="Times New Roman" w:hAnsi="Times New Roman" w:cs="Times New Roman"/>
               </w:rPr>
               <w:t>offlineGreenPlayerNameEditText</w:t>
             </w:r>
-            <w:proofErr w:type="spellEnd"/>
-            <w:proofErr w:type="gramEnd"/>
           </w:p>
         </w:tc>
         <w:tc>
@@ -1878,14 +2010,12 @@
                 <w:rFonts w:ascii="Times New Roman" w:hAnsi="Times New Roman" w:cs="Times New Roman"/>
               </w:rPr>
             </w:pPr>
-            <w:proofErr w:type="spellStart"/>
             <w:r>
               <w:rPr>
                 <w:rFonts w:ascii="Times New Roman" w:hAnsi="Times New Roman" w:cs="Times New Roman"/>
               </w:rPr>
               <w:t>EditText</w:t>
             </w:r>
-            <w:proofErr w:type="spellEnd"/>
           </w:p>
         </w:tc>
         <w:tc>
@@ -1913,16 +2043,12 @@
                 <w:rFonts w:ascii="Times New Roman" w:hAnsi="Times New Roman" w:cs="Times New Roman"/>
               </w:rPr>
             </w:pPr>
-            <w:proofErr w:type="spellStart"/>
-            <w:proofErr w:type="gramStart"/>
             <w:r>
               <w:rPr>
                 <w:rFonts w:ascii="Times New Roman" w:hAnsi="Times New Roman" w:cs="Times New Roman"/>
               </w:rPr>
               <w:t>offlinePurplePlayerNameEditText</w:t>
             </w:r>
-            <w:proofErr w:type="spellEnd"/>
-            <w:proofErr w:type="gramEnd"/>
           </w:p>
         </w:tc>
         <w:tc>
@@ -1935,14 +2061,12 @@
                 <w:rFonts w:ascii="Times New Roman" w:hAnsi="Times New Roman" w:cs="Times New Roman"/>
               </w:rPr>
             </w:pPr>
-            <w:proofErr w:type="spellStart"/>
             <w:r>
               <w:rPr>
                 <w:rFonts w:ascii="Times New Roman" w:hAnsi="Times New Roman" w:cs="Times New Roman"/>
               </w:rPr>
               <w:t>EditText</w:t>
             </w:r>
-            <w:proofErr w:type="spellEnd"/>
           </w:p>
         </w:tc>
         <w:tc>
@@ -1970,16 +2094,12 @@
                 <w:rFonts w:ascii="Times New Roman" w:hAnsi="Times New Roman" w:cs="Times New Roman"/>
               </w:rPr>
             </w:pPr>
-            <w:proofErr w:type="spellStart"/>
-            <w:proofErr w:type="gramStart"/>
             <w:r>
               <w:rPr>
                 <w:rFonts w:ascii="Times New Roman" w:hAnsi="Times New Roman" w:cs="Times New Roman"/>
               </w:rPr>
               <w:t>offlineBluePlayerNameEditText</w:t>
             </w:r>
-            <w:proofErr w:type="spellEnd"/>
-            <w:proofErr w:type="gramEnd"/>
           </w:p>
         </w:tc>
         <w:tc>
@@ -1992,14 +2112,12 @@
                 <w:rFonts w:ascii="Times New Roman" w:hAnsi="Times New Roman" w:cs="Times New Roman"/>
               </w:rPr>
             </w:pPr>
-            <w:proofErr w:type="spellStart"/>
             <w:r>
               <w:rPr>
                 <w:rFonts w:ascii="Times New Roman" w:hAnsi="Times New Roman" w:cs="Times New Roman"/>
               </w:rPr>
               <w:t>EditText</w:t>
             </w:r>
-            <w:proofErr w:type="spellEnd"/>
           </w:p>
         </w:tc>
         <w:tc>
@@ -2027,16 +2145,12 @@
                 <w:rFonts w:ascii="Times New Roman" w:hAnsi="Times New Roman" w:cs="Times New Roman"/>
               </w:rPr>
             </w:pPr>
-            <w:proofErr w:type="spellStart"/>
-            <w:proofErr w:type="gramStart"/>
             <w:r>
               <w:rPr>
                 <w:rFonts w:ascii="Times New Roman" w:hAnsi="Times New Roman" w:cs="Times New Roman"/>
               </w:rPr>
               <w:t>offlineYellowPlayerNameEditText</w:t>
             </w:r>
-            <w:proofErr w:type="spellEnd"/>
-            <w:proofErr w:type="gramEnd"/>
           </w:p>
         </w:tc>
         <w:tc>
@@ -2049,14 +2163,12 @@
                 <w:rFonts w:ascii="Times New Roman" w:hAnsi="Times New Roman" w:cs="Times New Roman"/>
               </w:rPr>
             </w:pPr>
-            <w:proofErr w:type="spellStart"/>
             <w:r>
               <w:rPr>
                 <w:rFonts w:ascii="Times New Roman" w:hAnsi="Times New Roman" w:cs="Times New Roman"/>
               </w:rPr>
               <w:t>EditText</w:t>
             </w:r>
-            <w:proofErr w:type="spellEnd"/>
           </w:p>
         </w:tc>
         <w:tc>
@@ -2084,16 +2196,12 @@
                 <w:rFonts w:ascii="Times New Roman" w:hAnsi="Times New Roman" w:cs="Times New Roman"/>
               </w:rPr>
             </w:pPr>
-            <w:proofErr w:type="spellStart"/>
-            <w:proofErr w:type="gramStart"/>
             <w:r>
               <w:rPr>
                 <w:rFonts w:ascii="Times New Roman" w:hAnsi="Times New Roman" w:cs="Times New Roman"/>
               </w:rPr>
               <w:t>offlineOrangePlayerNameEditText</w:t>
             </w:r>
-            <w:proofErr w:type="spellEnd"/>
-            <w:proofErr w:type="gramEnd"/>
           </w:p>
         </w:tc>
         <w:tc>
@@ -2106,14 +2214,12 @@
                 <w:rFonts w:ascii="Times New Roman" w:hAnsi="Times New Roman" w:cs="Times New Roman"/>
               </w:rPr>
             </w:pPr>
-            <w:proofErr w:type="spellStart"/>
             <w:r>
               <w:rPr>
                 <w:rFonts w:ascii="Times New Roman" w:hAnsi="Times New Roman" w:cs="Times New Roman"/>
               </w:rPr>
               <w:t>EditText</w:t>
             </w:r>
-            <w:proofErr w:type="spellEnd"/>
           </w:p>
         </w:tc>
         <w:tc>
@@ -2141,16 +2247,12 @@
                 <w:rFonts w:ascii="Times New Roman" w:hAnsi="Times New Roman" w:cs="Times New Roman"/>
               </w:rPr>
             </w:pPr>
-            <w:proofErr w:type="spellStart"/>
-            <w:proofErr w:type="gramStart"/>
             <w:r>
               <w:rPr>
                 <w:rFonts w:ascii="Times New Roman" w:hAnsi="Times New Roman" w:cs="Times New Roman"/>
               </w:rPr>
               <w:t>offlineGameActivityButton</w:t>
             </w:r>
-            <w:proofErr w:type="spellEnd"/>
-            <w:proofErr w:type="gramEnd"/>
           </w:p>
         </w:tc>
         <w:tc>
@@ -2206,14 +2308,12 @@
                 <w:rFonts w:ascii="Times New Roman" w:hAnsi="Times New Roman" w:cs="Times New Roman"/>
               </w:rPr>
             </w:pPr>
-            <w:proofErr w:type="spellStart"/>
             <w:r>
               <w:rPr>
                 <w:rFonts w:ascii="Times New Roman" w:hAnsi="Times New Roman" w:cs="Times New Roman"/>
               </w:rPr>
               <w:t>OfflineGameActivity</w:t>
             </w:r>
-            <w:proofErr w:type="spellEnd"/>
           </w:p>
         </w:tc>
       </w:tr>
@@ -2339,18 +2439,23 @@
             <w:pPr>
               <w:rPr>
                 <w:rFonts w:ascii="Times New Roman" w:hAnsi="Times New Roman" w:cs="Times New Roman"/>
-              </w:rPr>
-            </w:pPr>
-            <w:proofErr w:type="spellStart"/>
-            <w:proofErr w:type="gramStart"/>
-            <w:r>
-              <w:rPr>
-                <w:rFonts w:ascii="Times New Roman" w:hAnsi="Times New Roman" w:cs="Times New Roman"/>
-              </w:rPr>
-              <w:t>offlineMoveResetButton</w:t>
-            </w:r>
-            <w:proofErr w:type="spellEnd"/>
-            <w:proofErr w:type="gramEnd"/>
+                <w:highlight w:val="yellow"/>
+              </w:rPr>
+            </w:pPr>
+            <w:r>
+              <w:rPr>
+                <w:rFonts w:ascii="Times New Roman" w:hAnsi="Times New Roman" w:cs="Times New Roman"/>
+                <w:highlight w:val="yellow"/>
+              </w:rPr>
+              <w:t>game</w:t>
+            </w:r>
+            <w:r>
+              <w:rPr>
+                <w:rFonts w:ascii="Times New Roman" w:hAnsi="Times New Roman" w:cs="Times New Roman"/>
+                <w:highlight w:val="yellow"/>
+              </w:rPr>
+              <w:t>MoveResetButton</w:t>
+            </w:r>
           </w:p>
         </w:tc>
         <w:tc>
@@ -2411,18 +2516,23 @@
             <w:pPr>
               <w:rPr>
                 <w:rFonts w:ascii="Times New Roman" w:hAnsi="Times New Roman" w:cs="Times New Roman"/>
-              </w:rPr>
-            </w:pPr>
-            <w:proofErr w:type="spellStart"/>
-            <w:proofErr w:type="gramStart"/>
-            <w:r>
-              <w:rPr>
-                <w:rFonts w:ascii="Times New Roman" w:hAnsi="Times New Roman" w:cs="Times New Roman"/>
-              </w:rPr>
-              <w:t>offlineMoveDoneButton</w:t>
-            </w:r>
-            <w:proofErr w:type="spellEnd"/>
-            <w:proofErr w:type="gramEnd"/>
+                <w:highlight w:val="yellow"/>
+              </w:rPr>
+            </w:pPr>
+            <w:r>
+              <w:rPr>
+                <w:rFonts w:ascii="Times New Roman" w:hAnsi="Times New Roman" w:cs="Times New Roman"/>
+                <w:highlight w:val="yellow"/>
+              </w:rPr>
+              <w:t>game</w:t>
+            </w:r>
+            <w:r>
+              <w:rPr>
+                <w:rFonts w:ascii="Times New Roman" w:hAnsi="Times New Roman" w:cs="Times New Roman"/>
+                <w:highlight w:val="yellow"/>
+              </w:rPr>
+              <w:t>MoveDoneButton</w:t>
+            </w:r>
           </w:p>
         </w:tc>
         <w:tc>
@@ -2520,6 +2630,81 @@
                 <w:rFonts w:ascii="Times New Roman" w:hAnsi="Times New Roman" w:cs="Times New Roman"/>
               </w:rPr>
               <w:t>hanges the current player label at the top of the screen</w:t>
+            </w:r>
+          </w:p>
+        </w:tc>
+      </w:tr>
+      <w:tr>
+        <w:tc>
+          <w:tcPr>
+            <w:tcW w:w="3652" w:type="dxa"/>
+          </w:tcPr>
+          <w:p>
+            <w:pPr>
+              <w:rPr>
+                <w:rFonts w:ascii="Times New Roman" w:hAnsi="Times New Roman" w:cs="Times New Roman"/>
+                <w:highlight w:val="cyan"/>
+              </w:rPr>
+            </w:pPr>
+            <w:r>
+              <w:rPr>
+                <w:rFonts w:ascii="Times New Roman" w:hAnsi="Times New Roman" w:cs="Times New Roman"/>
+                <w:highlight w:val="cyan"/>
+              </w:rPr>
+              <w:t>gameP</w:t>
+            </w:r>
+            <w:r>
+              <w:rPr>
+                <w:rFonts w:ascii="Times New Roman" w:hAnsi="Times New Roman" w:cs="Times New Roman"/>
+                <w:highlight w:val="cyan"/>
+              </w:rPr>
+              <w:t>layerListButton</w:t>
+            </w:r>
+          </w:p>
+        </w:tc>
+        <w:tc>
+          <w:tcPr>
+            <w:tcW w:w="1134" w:type="dxa"/>
+          </w:tcPr>
+          <w:p>
+            <w:pPr>
+              <w:rPr>
+                <w:rFonts w:ascii="Times New Roman" w:hAnsi="Times New Roman" w:cs="Times New Roman"/>
+                <w:highlight w:val="cyan"/>
+              </w:rPr>
+            </w:pPr>
+            <w:r>
+              <w:rPr>
+                <w:rFonts w:ascii="Times New Roman" w:hAnsi="Times New Roman" w:cs="Times New Roman"/>
+                <w:highlight w:val="cyan"/>
+              </w:rPr>
+              <w:t>Button</w:t>
+            </w:r>
+          </w:p>
+        </w:tc>
+        <w:tc>
+          <w:tcPr>
+            <w:tcW w:w="4070" w:type="dxa"/>
+          </w:tcPr>
+          <w:p>
+            <w:pPr>
+              <w:pStyle w:val="ListParagraph"/>
+              <w:numPr>
+                <w:ilvl w:val="0"/>
+                <w:numId w:val="2"/>
+              </w:numPr>
+              <w:ind w:left="176" w:hanging="219"/>
+              <w:rPr>
+                <w:rFonts w:ascii="Times New Roman" w:hAnsi="Times New Roman" w:cs="Times New Roman"/>
+                <w:highlight w:val="cyan"/>
+              </w:rPr>
+            </w:pPr>
+            <w:r>
+              <w:rPr>
+                <w:rFonts w:ascii="Times New Roman" w:hAnsi="Times New Roman" w:cs="Times New Roman"/>
+                <w:highlight w:val="cyan"/>
+              </w:rPr>
+              <w:t>Creates/displays a dialog which displays a list of the players</w:t>
             </w:r>
           </w:p>
         </w:tc>
@@ -2678,24 +2863,16 @@
             <w:pPr>
               <w:rPr>
                 <w:rFonts w:ascii="Times New Roman" w:hAnsi="Times New Roman" w:cs="Times New Roman"/>
-              </w:rPr>
-            </w:pPr>
-            <w:proofErr w:type="spellStart"/>
-            <w:proofErr w:type="gramStart"/>
-            <w:r>
-              <w:rPr>
-                <w:rFonts w:ascii="Times New Roman" w:hAnsi="Times New Roman" w:cs="Times New Roman"/>
-              </w:rPr>
-              <w:t>offline</w:t>
-            </w:r>
-            <w:r>
-              <w:rPr>
-                <w:rFonts w:ascii="Times New Roman" w:hAnsi="Times New Roman" w:cs="Times New Roman"/>
-              </w:rPr>
-              <w:t>AcceptContinuationButton</w:t>
-            </w:r>
-            <w:proofErr w:type="spellEnd"/>
-            <w:proofErr w:type="gramEnd"/>
+                <w:highlight w:val="yellow"/>
+              </w:rPr>
+            </w:pPr>
+            <w:r>
+              <w:rPr>
+                <w:rFonts w:ascii="Times New Roman" w:hAnsi="Times New Roman" w:cs="Times New Roman"/>
+                <w:highlight w:val="yellow"/>
+              </w:rPr>
+              <w:t>dialogAcceptButton</w:t>
+            </w:r>
           </w:p>
         </w:tc>
         <w:tc>
@@ -2756,18 +2933,16 @@
             <w:pPr>
               <w:rPr>
                 <w:rFonts w:ascii="Times New Roman" w:hAnsi="Times New Roman" w:cs="Times New Roman"/>
-              </w:rPr>
-            </w:pPr>
-            <w:proofErr w:type="spellStart"/>
-            <w:proofErr w:type="gramStart"/>
-            <w:r>
-              <w:rPr>
-                <w:rFonts w:ascii="Times New Roman" w:hAnsi="Times New Roman" w:cs="Times New Roman"/>
-              </w:rPr>
-              <w:t>offlineDeclineContinuationButton</w:t>
-            </w:r>
-            <w:proofErr w:type="spellEnd"/>
-            <w:proofErr w:type="gramEnd"/>
+                <w:highlight w:val="yellow"/>
+              </w:rPr>
+            </w:pPr>
+            <w:r>
+              <w:rPr>
+                <w:rFonts w:ascii="Times New Roman" w:hAnsi="Times New Roman" w:cs="Times New Roman"/>
+                <w:highlight w:val="yellow"/>
+              </w:rPr>
+              <w:t>dialogCancelButton</w:t>
+            </w:r>
           </w:p>
         </w:tc>
         <w:tc>
@@ -2820,21 +2995,7 @@
               <w:rPr>
                 <w:rFonts w:ascii="Times New Roman" w:hAnsi="Times New Roman" w:cs="Times New Roman"/>
               </w:rPr>
-              <w:t xml:space="preserve"> finishes and </w:t>
-            </w:r>
-            <w:proofErr w:type="spellStart"/>
-            <w:r>
-              <w:rPr>
-                <w:rFonts w:ascii="Times New Roman" w:hAnsi="Times New Roman" w:cs="Times New Roman"/>
-              </w:rPr>
-              <w:t>OfflineConfigurationActivity</w:t>
-            </w:r>
-            <w:proofErr w:type="spellEnd"/>
-            <w:r>
-              <w:rPr>
-                <w:rFonts w:ascii="Times New Roman" w:hAnsi="Times New Roman" w:cs="Times New Roman"/>
-              </w:rPr>
-              <w:t xml:space="preserve"> starts</w:t>
+              <w:t xml:space="preserve"> finishes and OfflineConfigurationActivity starts</w:t>
             </w:r>
           </w:p>
           <w:p>
@@ -3048,19 +3209,15 @@
           <w:p>
             <w:pPr>
               <w:rPr>
-                <w:rFonts w:ascii="Times New Roman" w:hAnsi="Times New Roman" w:cs="Times New Roman"/>
-              </w:rPr>
-            </w:pPr>
-            <w:proofErr w:type="spellStart"/>
-            <w:proofErr w:type="gramStart"/>
-            <w:r>
-              <w:rPr>
-                <w:rFonts w:ascii="Times New Roman" w:hAnsi="Times New Roman" w:cs="Times New Roman"/>
-              </w:rPr>
-              <w:t>offlineGameEndToHomeButton</w:t>
-            </w:r>
-            <w:proofErr w:type="spellEnd"/>
-            <w:proofErr w:type="gramEnd"/>
+                <w:highlight w:val="yellow"/>
+              </w:rPr>
+            </w:pPr>
+            <w:r>
+              <w:rPr>
+                <w:highlight w:val="yellow"/>
+              </w:rPr>
+              <w:t>dialogCancelButton</w:t>
+            </w:r>
           </w:p>
         </w:tc>
         <w:tc>
@@ -3107,21 +3264,7 @@
               <w:rPr>
                 <w:rFonts w:ascii="Times New Roman" w:hAnsi="Times New Roman" w:cs="Times New Roman"/>
               </w:rPr>
-              <w:t xml:space="preserve">his activity finishes and </w:t>
-            </w:r>
-            <w:proofErr w:type="spellStart"/>
-            <w:r>
-              <w:rPr>
-                <w:rFonts w:ascii="Times New Roman" w:hAnsi="Times New Roman" w:cs="Times New Roman"/>
-              </w:rPr>
-              <w:t>MainActivity</w:t>
-            </w:r>
-            <w:proofErr w:type="spellEnd"/>
-            <w:r>
-              <w:rPr>
-                <w:rFonts w:ascii="Times New Roman" w:hAnsi="Times New Roman" w:cs="Times New Roman"/>
-              </w:rPr>
-              <w:t xml:space="preserve"> starts</w:t>
+              <w:t>his activity finishes and MainActivity starts</w:t>
             </w:r>
           </w:p>
         </w:tc>
@@ -3135,24 +3278,16 @@
             <w:pPr>
               <w:rPr>
                 <w:rFonts w:ascii="Times New Roman" w:hAnsi="Times New Roman" w:cs="Times New Roman"/>
-              </w:rPr>
-            </w:pPr>
-            <w:proofErr w:type="spellStart"/>
-            <w:proofErr w:type="gramStart"/>
-            <w:r>
-              <w:rPr>
-                <w:rFonts w:ascii="Times New Roman" w:hAnsi="Times New Roman" w:cs="Times New Roman"/>
-              </w:rPr>
-              <w:t>offlineGameEnd</w:t>
-            </w:r>
-            <w:r>
-              <w:rPr>
-                <w:rFonts w:ascii="Times New Roman" w:hAnsi="Times New Roman" w:cs="Times New Roman"/>
-              </w:rPr>
-              <w:t>ToNewButton</w:t>
-            </w:r>
-            <w:proofErr w:type="spellEnd"/>
-            <w:proofErr w:type="gramEnd"/>
+                <w:highlight w:val="yellow"/>
+              </w:rPr>
+            </w:pPr>
+            <w:r>
+              <w:rPr>
+                <w:rFonts w:ascii="Times New Roman" w:hAnsi="Times New Roman" w:cs="Times New Roman"/>
+                <w:highlight w:val="yellow"/>
+              </w:rPr>
+              <w:t>dialogAcceptButton</w:t>
+            </w:r>
           </w:p>
         </w:tc>
         <w:tc>
@@ -3199,21 +3334,7 @@
               <w:rPr>
                 <w:rFonts w:ascii="Times New Roman" w:hAnsi="Times New Roman" w:cs="Times New Roman"/>
               </w:rPr>
-              <w:t xml:space="preserve">his activity finishes and </w:t>
-            </w:r>
-            <w:proofErr w:type="spellStart"/>
-            <w:r>
-              <w:rPr>
-                <w:rFonts w:ascii="Times New Roman" w:hAnsi="Times New Roman" w:cs="Times New Roman"/>
-              </w:rPr>
-              <w:t>OfflineConfigurationActivity</w:t>
-            </w:r>
-            <w:proofErr w:type="spellEnd"/>
-            <w:r>
-              <w:rPr>
-                <w:rFonts w:ascii="Times New Roman" w:hAnsi="Times New Roman" w:cs="Times New Roman"/>
-              </w:rPr>
-              <w:t xml:space="preserve"> starts</w:t>
+              <w:t>his activity finishes and OfflineConfigurationActivity starts</w:t>
             </w:r>
           </w:p>
         </w:tc>
@@ -3229,7 +3350,6 @@
     </w:p>
     <w:p>
       <w:pPr>
-        <w:jc w:val="center"/>
         <w:rPr>
           <w:rFonts w:ascii="Times New Roman" w:hAnsi="Times New Roman" w:cs="Times New Roman"/>
         </w:rPr>
@@ -3237,15 +3357,2317 @@
     </w:p>
     <w:p>
       <w:pPr>
-        <w:jc w:val="center"/>
-        <w:rPr>
-          <w:rFonts w:ascii="Times New Roman" w:hAnsi="Times New Roman" w:cs="Times New Roman"/>
-        </w:rPr>
-      </w:pPr>
+        <w:rPr>
+          <w:rFonts w:ascii="Times New Roman" w:hAnsi="Times New Roman" w:cs="Times New Roman"/>
+          <w:sz w:val="28"/>
+          <w:szCs w:val="28"/>
+          <w:highlight w:val="cyan"/>
+        </w:rPr>
+      </w:pPr>
+      <w:r>
+        <w:rPr>
+          <w:rFonts w:ascii="Times New Roman" w:hAnsi="Times New Roman" w:cs="Times New Roman"/>
+          <w:sz w:val="28"/>
+          <w:szCs w:val="28"/>
+          <w:highlight w:val="cyan"/>
+        </w:rPr>
+        <w:t>Online List activity</w:t>
+      </w:r>
     </w:p>
     <w:p>
       <w:pPr>
-        <w:jc w:val="center"/>
+        <w:rPr>
+          <w:rFonts w:ascii="Times New Roman" w:hAnsi="Times New Roman" w:cs="Times New Roman"/>
+          <w:sz w:val="28"/>
+          <w:szCs w:val="28"/>
+          <w:highlight w:val="cyan"/>
+        </w:rPr>
+      </w:pPr>
+    </w:p>
+    <w:tbl>
+      <w:tblPr>
+        <w:tblStyle w:val="TableGrid"/>
+        <w:tblW w:w="0" w:type="auto"/>
+        <w:tblLook w:val="04A0" w:firstRow="1" w:lastRow="0" w:firstColumn="1" w:lastColumn="0" w:noHBand="0" w:noVBand="1"/>
+      </w:tblPr>
+      <w:tblGrid>
+        <w:gridCol w:w="3652"/>
+        <w:gridCol w:w="1134"/>
+        <w:gridCol w:w="4070"/>
+      </w:tblGrid>
+      <w:tr>
+        <w:tc>
+          <w:tcPr>
+            <w:tcW w:w="3652" w:type="dxa"/>
+          </w:tcPr>
+          <w:p>
+            <w:pPr>
+              <w:rPr>
+                <w:rFonts w:ascii="Times New Roman" w:hAnsi="Times New Roman" w:cs="Times New Roman"/>
+                <w:b/>
+                <w:highlight w:val="cyan"/>
+              </w:rPr>
+            </w:pPr>
+            <w:r>
+              <w:rPr>
+                <w:rFonts w:ascii="Times New Roman" w:hAnsi="Times New Roman" w:cs="Times New Roman"/>
+                <w:b/>
+                <w:highlight w:val="cyan"/>
+              </w:rPr>
+              <w:t>Component ID</w:t>
+            </w:r>
+          </w:p>
+        </w:tc>
+        <w:tc>
+          <w:tcPr>
+            <w:tcW w:w="1134" w:type="dxa"/>
+          </w:tcPr>
+          <w:p>
+            <w:pPr>
+              <w:rPr>
+                <w:rFonts w:ascii="Times New Roman" w:hAnsi="Times New Roman" w:cs="Times New Roman"/>
+                <w:b/>
+                <w:highlight w:val="cyan"/>
+              </w:rPr>
+            </w:pPr>
+            <w:r>
+              <w:rPr>
+                <w:rFonts w:ascii="Times New Roman" w:hAnsi="Times New Roman" w:cs="Times New Roman"/>
+                <w:b/>
+                <w:highlight w:val="cyan"/>
+              </w:rPr>
+              <w:t>Control Type</w:t>
+            </w:r>
+          </w:p>
+        </w:tc>
+        <w:tc>
+          <w:tcPr>
+            <w:tcW w:w="4070" w:type="dxa"/>
+          </w:tcPr>
+          <w:p>
+            <w:pPr>
+              <w:rPr>
+                <w:rFonts w:ascii="Times New Roman" w:hAnsi="Times New Roman" w:cs="Times New Roman"/>
+                <w:b/>
+                <w:highlight w:val="cyan"/>
+              </w:rPr>
+            </w:pPr>
+            <w:r>
+              <w:rPr>
+                <w:rFonts w:ascii="Times New Roman" w:hAnsi="Times New Roman" w:cs="Times New Roman"/>
+                <w:b/>
+                <w:highlight w:val="cyan"/>
+              </w:rPr>
+              <w:t>Effect</w:t>
+            </w:r>
+          </w:p>
+        </w:tc>
+      </w:tr>
+      <w:tr>
+        <w:tc>
+          <w:tcPr>
+            <w:tcW w:w="3652" w:type="dxa"/>
+          </w:tcPr>
+          <w:p>
+            <w:pPr>
+              <w:rPr>
+                <w:rFonts w:ascii="Times New Roman" w:hAnsi="Times New Roman" w:cs="Times New Roman"/>
+                <w:highlight w:val="cyan"/>
+              </w:rPr>
+            </w:pPr>
+            <w:r>
+              <w:rPr>
+                <w:rFonts w:ascii="Times New Roman" w:hAnsi="Times New Roman" w:cs="Times New Roman"/>
+                <w:highlight w:val="cyan"/>
+              </w:rPr>
+              <w:t>online</w:t>
+            </w:r>
+            <w:r>
+              <w:rPr>
+                <w:rFonts w:ascii="Times New Roman" w:hAnsi="Times New Roman" w:cs="Times New Roman"/>
+                <w:highlight w:val="cyan"/>
+              </w:rPr>
+              <w:t>NewGameButton</w:t>
+            </w:r>
+          </w:p>
+        </w:tc>
+        <w:tc>
+          <w:tcPr>
+            <w:tcW w:w="1134" w:type="dxa"/>
+          </w:tcPr>
+          <w:p>
+            <w:pPr>
+              <w:rPr>
+                <w:rFonts w:ascii="Times New Roman" w:hAnsi="Times New Roman" w:cs="Times New Roman"/>
+                <w:highlight w:val="cyan"/>
+              </w:rPr>
+            </w:pPr>
+            <w:r>
+              <w:rPr>
+                <w:rFonts w:ascii="Times New Roman" w:hAnsi="Times New Roman" w:cs="Times New Roman"/>
+                <w:highlight w:val="cyan"/>
+              </w:rPr>
+              <w:t>Button</w:t>
+            </w:r>
+          </w:p>
+        </w:tc>
+        <w:tc>
+          <w:tcPr>
+            <w:tcW w:w="4070" w:type="dxa"/>
+          </w:tcPr>
+          <w:p>
+            <w:pPr>
+              <w:pStyle w:val="ListParagraph"/>
+              <w:numPr>
+                <w:ilvl w:val="0"/>
+                <w:numId w:val="6"/>
+              </w:numPr>
+              <w:ind w:left="176" w:hanging="219"/>
+              <w:rPr>
+                <w:rFonts w:ascii="Times New Roman" w:hAnsi="Times New Roman" w:cs="Times New Roman"/>
+                <w:highlight w:val="cyan"/>
+              </w:rPr>
+            </w:pPr>
+            <w:r>
+              <w:rPr>
+                <w:rFonts w:ascii="Times New Roman" w:hAnsi="Times New Roman" w:cs="Times New Roman"/>
+                <w:highlight w:val="cyan"/>
+              </w:rPr>
+              <w:t>Creates/displays a dialog to create a new online game</w:t>
+            </w:r>
+          </w:p>
+        </w:tc>
+      </w:tr>
+      <w:tr>
+        <w:tc>
+          <w:tcPr>
+            <w:tcW w:w="3652" w:type="dxa"/>
+          </w:tcPr>
+          <w:p>
+            <w:pPr>
+              <w:rPr>
+                <w:rFonts w:ascii="Times New Roman" w:hAnsi="Times New Roman" w:cs="Times New Roman"/>
+                <w:highlight w:val="cyan"/>
+              </w:rPr>
+            </w:pPr>
+            <w:r>
+              <w:rPr>
+                <w:rFonts w:ascii="Times New Roman" w:hAnsi="Times New Roman" w:cs="Times New Roman"/>
+                <w:highlight w:val="cyan"/>
+              </w:rPr>
+              <w:t>onlineGameActivityButton</w:t>
+            </w:r>
+          </w:p>
+        </w:tc>
+        <w:tc>
+          <w:tcPr>
+            <w:tcW w:w="1134" w:type="dxa"/>
+          </w:tcPr>
+          <w:p>
+            <w:pPr>
+              <w:rPr>
+                <w:rFonts w:ascii="Times New Roman" w:hAnsi="Times New Roman" w:cs="Times New Roman"/>
+                <w:highlight w:val="cyan"/>
+              </w:rPr>
+            </w:pPr>
+            <w:r>
+              <w:rPr>
+                <w:rFonts w:ascii="Times New Roman" w:hAnsi="Times New Roman" w:cs="Times New Roman"/>
+                <w:highlight w:val="cyan"/>
+              </w:rPr>
+              <w:t>Button</w:t>
+            </w:r>
+          </w:p>
+        </w:tc>
+        <w:tc>
+          <w:tcPr>
+            <w:tcW w:w="4070" w:type="dxa"/>
+          </w:tcPr>
+          <w:p>
+            <w:pPr>
+              <w:pStyle w:val="ListParagraph"/>
+              <w:numPr>
+                <w:ilvl w:val="0"/>
+                <w:numId w:val="6"/>
+              </w:numPr>
+              <w:ind w:left="176" w:hanging="219"/>
+              <w:rPr>
+                <w:rFonts w:ascii="Times New Roman" w:hAnsi="Times New Roman" w:cs="Times New Roman"/>
+                <w:highlight w:val="cyan"/>
+              </w:rPr>
+            </w:pPr>
+            <w:r>
+              <w:rPr>
+                <w:rFonts w:ascii="Times New Roman" w:hAnsi="Times New Roman" w:cs="Times New Roman"/>
+                <w:highlight w:val="cyan"/>
+              </w:rPr>
+              <w:t>Hide</w:t>
+            </w:r>
+            <w:r>
+              <w:rPr>
+                <w:rFonts w:ascii="Times New Roman" w:hAnsi="Times New Roman" w:cs="Times New Roman"/>
+                <w:highlight w:val="cyan"/>
+              </w:rPr>
+              <w:t xml:space="preserve">s the notification icon on the </w:t>
+            </w:r>
+            <w:r>
+              <w:rPr>
+                <w:rFonts w:ascii="Times New Roman" w:hAnsi="Times New Roman" w:cs="Times New Roman"/>
+                <w:highlight w:val="cyan"/>
+              </w:rPr>
+              <w:t>game’s list entry (if it is visible)</w:t>
+            </w:r>
+          </w:p>
+          <w:p>
+            <w:pPr>
+              <w:pStyle w:val="ListParagraph"/>
+              <w:numPr>
+                <w:ilvl w:val="0"/>
+                <w:numId w:val="6"/>
+              </w:numPr>
+              <w:ind w:left="176" w:hanging="219"/>
+              <w:rPr>
+                <w:rFonts w:ascii="Times New Roman" w:hAnsi="Times New Roman" w:cs="Times New Roman"/>
+                <w:highlight w:val="cyan"/>
+              </w:rPr>
+            </w:pPr>
+            <w:r>
+              <w:rPr>
+                <w:rFonts w:ascii="Times New Roman" w:hAnsi="Times New Roman" w:cs="Times New Roman"/>
+                <w:highlight w:val="cyan"/>
+              </w:rPr>
+              <w:t>Starts OnlineGameActivity and loads any updates to that game’s state</w:t>
+            </w:r>
+          </w:p>
+        </w:tc>
+      </w:tr>
+    </w:tbl>
+    <w:p>
+      <w:pPr>
+        <w:rPr>
+          <w:rFonts w:ascii="Times New Roman" w:hAnsi="Times New Roman" w:cs="Times New Roman"/>
+        </w:rPr>
+      </w:pPr>
+      <w:r>
+        <w:rPr>
+          <w:rFonts w:ascii="Times New Roman" w:hAnsi="Times New Roman" w:cs="Times New Roman"/>
+          <w:highlight w:val="magenta"/>
+        </w:rPr>
+        <w:t>** NOTE: onlineGameActivityButton may need to be broken up into 20 separate tags if using just one doesn’t work out **</w:t>
+      </w:r>
+    </w:p>
+    <w:p>
+      <w:pPr>
+        <w:rPr>
+          <w:rFonts w:ascii="Times New Roman" w:hAnsi="Times New Roman" w:cs="Times New Roman"/>
+        </w:rPr>
+      </w:pPr>
+    </w:p>
+    <w:p>
+      <w:pPr>
+        <w:rPr>
+          <w:rFonts w:ascii="Times New Roman" w:hAnsi="Times New Roman" w:cs="Times New Roman"/>
+        </w:rPr>
+      </w:pPr>
+    </w:p>
+    <w:p>
+      <w:pPr>
+        <w:rPr>
+          <w:rFonts w:ascii="Times New Roman" w:hAnsi="Times New Roman" w:cs="Times New Roman"/>
+          <w:sz w:val="28"/>
+          <w:szCs w:val="28"/>
+          <w:highlight w:val="cyan"/>
+        </w:rPr>
+      </w:pPr>
+      <w:r>
+        <w:rPr>
+          <w:rFonts w:ascii="Times New Roman" w:hAnsi="Times New Roman" w:cs="Times New Roman"/>
+          <w:sz w:val="28"/>
+          <w:szCs w:val="28"/>
+          <w:highlight w:val="cyan"/>
+        </w:rPr>
+        <w:t>Online List activity: new game dialog</w:t>
+      </w:r>
+    </w:p>
+    <w:p>
+      <w:pPr>
+        <w:rPr>
+          <w:rFonts w:ascii="Times New Roman" w:hAnsi="Times New Roman" w:cs="Times New Roman"/>
+          <w:sz w:val="28"/>
+          <w:szCs w:val="28"/>
+          <w:highlight w:val="cyan"/>
+        </w:rPr>
+      </w:pPr>
+    </w:p>
+    <w:tbl>
+      <w:tblPr>
+        <w:tblStyle w:val="TableGrid"/>
+        <w:tblW w:w="0" w:type="auto"/>
+        <w:tblLook w:val="04A0" w:firstRow="1" w:lastRow="0" w:firstColumn="1" w:lastColumn="0" w:noHBand="0" w:noVBand="1"/>
+      </w:tblPr>
+      <w:tblGrid>
+        <w:gridCol w:w="3508"/>
+        <w:gridCol w:w="1550"/>
+        <w:gridCol w:w="3798"/>
+      </w:tblGrid>
+      <w:tr>
+        <w:tc>
+          <w:tcPr>
+            <w:tcW w:w="3508" w:type="dxa"/>
+          </w:tcPr>
+          <w:p>
+            <w:pPr>
+              <w:rPr>
+                <w:rFonts w:ascii="Times New Roman" w:hAnsi="Times New Roman" w:cs="Times New Roman"/>
+                <w:b/>
+                <w:highlight w:val="cyan"/>
+              </w:rPr>
+            </w:pPr>
+            <w:r>
+              <w:rPr>
+                <w:rFonts w:ascii="Times New Roman" w:hAnsi="Times New Roman" w:cs="Times New Roman"/>
+                <w:b/>
+                <w:highlight w:val="cyan"/>
+              </w:rPr>
+              <w:t>Component ID</w:t>
+            </w:r>
+          </w:p>
+        </w:tc>
+        <w:tc>
+          <w:tcPr>
+            <w:tcW w:w="1550" w:type="dxa"/>
+          </w:tcPr>
+          <w:p>
+            <w:pPr>
+              <w:rPr>
+                <w:rFonts w:ascii="Times New Roman" w:hAnsi="Times New Roman" w:cs="Times New Roman"/>
+                <w:b/>
+                <w:highlight w:val="cyan"/>
+              </w:rPr>
+            </w:pPr>
+            <w:r>
+              <w:rPr>
+                <w:rFonts w:ascii="Times New Roman" w:hAnsi="Times New Roman" w:cs="Times New Roman"/>
+                <w:b/>
+                <w:highlight w:val="cyan"/>
+              </w:rPr>
+              <w:t>Control Type</w:t>
+            </w:r>
+          </w:p>
+        </w:tc>
+        <w:tc>
+          <w:tcPr>
+            <w:tcW w:w="3798" w:type="dxa"/>
+          </w:tcPr>
+          <w:p>
+            <w:pPr>
+              <w:rPr>
+                <w:rFonts w:ascii="Times New Roman" w:hAnsi="Times New Roman" w:cs="Times New Roman"/>
+                <w:b/>
+                <w:highlight w:val="cyan"/>
+              </w:rPr>
+            </w:pPr>
+            <w:r>
+              <w:rPr>
+                <w:rFonts w:ascii="Times New Roman" w:hAnsi="Times New Roman" w:cs="Times New Roman"/>
+                <w:b/>
+                <w:highlight w:val="cyan"/>
+              </w:rPr>
+              <w:t>Effect</w:t>
+            </w:r>
+          </w:p>
+        </w:tc>
+      </w:tr>
+      <w:tr>
+        <w:tc>
+          <w:tcPr>
+            <w:tcW w:w="3508" w:type="dxa"/>
+          </w:tcPr>
+          <w:p>
+            <w:pPr>
+              <w:rPr>
+                <w:highlight w:val="cyan"/>
+              </w:rPr>
+            </w:pPr>
+            <w:r>
+              <w:rPr>
+                <w:highlight w:val="cyan"/>
+              </w:rPr>
+              <w:t>dialogCancelButton</w:t>
+            </w:r>
+          </w:p>
+        </w:tc>
+        <w:tc>
+          <w:tcPr>
+            <w:tcW w:w="1550" w:type="dxa"/>
+          </w:tcPr>
+          <w:p>
+            <w:pPr>
+              <w:rPr>
+                <w:rFonts w:ascii="Times New Roman" w:hAnsi="Times New Roman" w:cs="Times New Roman"/>
+                <w:highlight w:val="cyan"/>
+              </w:rPr>
+            </w:pPr>
+            <w:r>
+              <w:rPr>
+                <w:rFonts w:ascii="Times New Roman" w:hAnsi="Times New Roman" w:cs="Times New Roman"/>
+                <w:highlight w:val="cyan"/>
+              </w:rPr>
+              <w:t>Button</w:t>
+            </w:r>
+          </w:p>
+        </w:tc>
+        <w:tc>
+          <w:tcPr>
+            <w:tcW w:w="3798" w:type="dxa"/>
+          </w:tcPr>
+          <w:p>
+            <w:pPr>
+              <w:pStyle w:val="ListParagraph"/>
+              <w:numPr>
+                <w:ilvl w:val="0"/>
+                <w:numId w:val="7"/>
+              </w:numPr>
+              <w:ind w:left="176" w:hanging="219"/>
+              <w:rPr>
+                <w:rFonts w:ascii="Times New Roman" w:hAnsi="Times New Roman" w:cs="Times New Roman"/>
+                <w:highlight w:val="cyan"/>
+              </w:rPr>
+            </w:pPr>
+            <w:r>
+              <w:rPr>
+                <w:rFonts w:ascii="Times New Roman" w:hAnsi="Times New Roman" w:cs="Times New Roman"/>
+                <w:highlight w:val="cyan"/>
+              </w:rPr>
+              <w:t>Dialog disappears</w:t>
+            </w:r>
+          </w:p>
+        </w:tc>
+      </w:tr>
+      <w:tr>
+        <w:tc>
+          <w:tcPr>
+            <w:tcW w:w="3508" w:type="dxa"/>
+          </w:tcPr>
+          <w:p>
+            <w:pPr>
+              <w:rPr>
+                <w:rFonts w:ascii="Times New Roman" w:hAnsi="Times New Roman" w:cs="Times New Roman"/>
+                <w:highlight w:val="cyan"/>
+              </w:rPr>
+            </w:pPr>
+            <w:r>
+              <w:rPr>
+                <w:rFonts w:ascii="Times New Roman" w:hAnsi="Times New Roman" w:cs="Times New Roman"/>
+                <w:highlight w:val="cyan"/>
+              </w:rPr>
+              <w:t>dialogAcceptButton</w:t>
+            </w:r>
+          </w:p>
+        </w:tc>
+        <w:tc>
+          <w:tcPr>
+            <w:tcW w:w="1550" w:type="dxa"/>
+          </w:tcPr>
+          <w:p>
+            <w:pPr>
+              <w:rPr>
+                <w:rFonts w:ascii="Times New Roman" w:hAnsi="Times New Roman" w:cs="Times New Roman"/>
+                <w:highlight w:val="cyan"/>
+              </w:rPr>
+            </w:pPr>
+            <w:r>
+              <w:rPr>
+                <w:rFonts w:ascii="Times New Roman" w:hAnsi="Times New Roman" w:cs="Times New Roman"/>
+                <w:highlight w:val="cyan"/>
+              </w:rPr>
+              <w:t>Button</w:t>
+            </w:r>
+          </w:p>
+        </w:tc>
+        <w:tc>
+          <w:tcPr>
+            <w:tcW w:w="3798" w:type="dxa"/>
+          </w:tcPr>
+          <w:p>
+            <w:pPr>
+              <w:pStyle w:val="ListParagraph"/>
+              <w:numPr>
+                <w:ilvl w:val="0"/>
+                <w:numId w:val="7"/>
+              </w:numPr>
+              <w:ind w:left="176" w:hanging="219"/>
+              <w:rPr>
+                <w:rFonts w:ascii="Times New Roman" w:hAnsi="Times New Roman" w:cs="Times New Roman"/>
+                <w:highlight w:val="cyan"/>
+              </w:rPr>
+            </w:pPr>
+            <w:r>
+              <w:rPr>
+                <w:rFonts w:ascii="Times New Roman" w:hAnsi="Times New Roman" w:cs="Times New Roman"/>
+                <w:highlight w:val="cyan"/>
+              </w:rPr>
+              <w:t>Dialog disappears; new game is added to the OnlineList’s game list</w:t>
+            </w:r>
+          </w:p>
+        </w:tc>
+      </w:tr>
+      <w:tr>
+        <w:tc>
+          <w:tcPr>
+            <w:tcW w:w="3508" w:type="dxa"/>
+          </w:tcPr>
+          <w:p>
+            <w:pPr>
+              <w:rPr>
+                <w:rFonts w:ascii="Times New Roman" w:hAnsi="Times New Roman" w:cs="Times New Roman"/>
+                <w:highlight w:val="cyan"/>
+              </w:rPr>
+            </w:pPr>
+            <w:r>
+              <w:rPr>
+                <w:rFonts w:ascii="Times New Roman" w:hAnsi="Times New Roman" w:cs="Times New Roman"/>
+                <w:highlight w:val="cyan"/>
+              </w:rPr>
+              <w:t>twoPlayerButton</w:t>
+            </w:r>
+          </w:p>
+        </w:tc>
+        <w:tc>
+          <w:tcPr>
+            <w:tcW w:w="1550" w:type="dxa"/>
+          </w:tcPr>
+          <w:p>
+            <w:pPr>
+              <w:rPr>
+                <w:rFonts w:ascii="Times New Roman" w:hAnsi="Times New Roman" w:cs="Times New Roman"/>
+                <w:highlight w:val="cyan"/>
+              </w:rPr>
+            </w:pPr>
+            <w:r>
+              <w:rPr>
+                <w:rFonts w:ascii="Times New Roman" w:hAnsi="Times New Roman" w:cs="Times New Roman"/>
+                <w:highlight w:val="cyan"/>
+              </w:rPr>
+              <w:t>ToggleButton</w:t>
+            </w:r>
+          </w:p>
+        </w:tc>
+        <w:tc>
+          <w:tcPr>
+            <w:tcW w:w="3798" w:type="dxa"/>
+            <w:vMerge w:val="restart"/>
+          </w:tcPr>
+          <w:p>
+            <w:pPr>
+              <w:pStyle w:val="ListParagraph"/>
+              <w:numPr>
+                <w:ilvl w:val="0"/>
+                <w:numId w:val="7"/>
+              </w:numPr>
+              <w:ind w:left="176" w:hanging="219"/>
+              <w:rPr>
+                <w:rFonts w:ascii="Times New Roman" w:hAnsi="Times New Roman" w:cs="Times New Roman"/>
+                <w:highlight w:val="cyan"/>
+              </w:rPr>
+            </w:pPr>
+            <w:r>
+              <w:rPr>
+                <w:rFonts w:ascii="Times New Roman" w:hAnsi="Times New Roman" w:cs="Times New Roman"/>
+                <w:highlight w:val="cyan"/>
+              </w:rPr>
+              <w:t>Will be used to create/join a game of that many players when the dialogAcceptButton is clicked</w:t>
+            </w:r>
+          </w:p>
+        </w:tc>
+      </w:tr>
+      <w:tr>
+        <w:tc>
+          <w:tcPr>
+            <w:tcW w:w="3508" w:type="dxa"/>
+          </w:tcPr>
+          <w:p>
+            <w:pPr>
+              <w:rPr>
+                <w:rFonts w:ascii="Times New Roman" w:hAnsi="Times New Roman" w:cs="Times New Roman"/>
+                <w:highlight w:val="cyan"/>
+              </w:rPr>
+            </w:pPr>
+            <w:r>
+              <w:rPr>
+                <w:rFonts w:ascii="Times New Roman" w:hAnsi="Times New Roman" w:cs="Times New Roman"/>
+                <w:highlight w:val="cyan"/>
+              </w:rPr>
+              <w:t>threePlayerButton</w:t>
+            </w:r>
+          </w:p>
+        </w:tc>
+        <w:tc>
+          <w:tcPr>
+            <w:tcW w:w="1550" w:type="dxa"/>
+          </w:tcPr>
+          <w:p>
+            <w:pPr>
+              <w:rPr>
+                <w:rFonts w:ascii="Times New Roman" w:hAnsi="Times New Roman" w:cs="Times New Roman"/>
+                <w:highlight w:val="cyan"/>
+              </w:rPr>
+            </w:pPr>
+            <w:r>
+              <w:rPr>
+                <w:rFonts w:ascii="Times New Roman" w:hAnsi="Times New Roman" w:cs="Times New Roman"/>
+                <w:highlight w:val="cyan"/>
+              </w:rPr>
+              <w:t>ToggleButton</w:t>
+            </w:r>
+          </w:p>
+        </w:tc>
+        <w:tc>
+          <w:tcPr>
+            <w:tcW w:w="3798" w:type="dxa"/>
+            <w:vMerge/>
+          </w:tcPr>
+          <w:p>
+            <w:pPr>
+              <w:pStyle w:val="ListParagraph"/>
+              <w:numPr>
+                <w:ilvl w:val="0"/>
+                <w:numId w:val="7"/>
+              </w:numPr>
+              <w:ind w:left="176" w:hanging="219"/>
+              <w:rPr>
+                <w:rFonts w:ascii="Times New Roman" w:hAnsi="Times New Roman" w:cs="Times New Roman"/>
+                <w:highlight w:val="cyan"/>
+              </w:rPr>
+            </w:pPr>
+          </w:p>
+        </w:tc>
+      </w:tr>
+      <w:tr>
+        <w:tc>
+          <w:tcPr>
+            <w:tcW w:w="3508" w:type="dxa"/>
+          </w:tcPr>
+          <w:p>
+            <w:pPr>
+              <w:rPr>
+                <w:rFonts w:ascii="Times New Roman" w:hAnsi="Times New Roman" w:cs="Times New Roman"/>
+                <w:highlight w:val="cyan"/>
+              </w:rPr>
+            </w:pPr>
+            <w:r>
+              <w:rPr>
+                <w:rFonts w:ascii="Times New Roman" w:hAnsi="Times New Roman" w:cs="Times New Roman"/>
+                <w:highlight w:val="cyan"/>
+              </w:rPr>
+              <w:t>fourPlayerButton</w:t>
+            </w:r>
+          </w:p>
+        </w:tc>
+        <w:tc>
+          <w:tcPr>
+            <w:tcW w:w="1550" w:type="dxa"/>
+          </w:tcPr>
+          <w:p>
+            <w:pPr>
+              <w:rPr>
+                <w:rFonts w:ascii="Times New Roman" w:hAnsi="Times New Roman" w:cs="Times New Roman"/>
+                <w:highlight w:val="cyan"/>
+              </w:rPr>
+            </w:pPr>
+            <w:r>
+              <w:rPr>
+                <w:rFonts w:ascii="Times New Roman" w:hAnsi="Times New Roman" w:cs="Times New Roman"/>
+                <w:highlight w:val="cyan"/>
+              </w:rPr>
+              <w:t>ToggleButton</w:t>
+            </w:r>
+          </w:p>
+        </w:tc>
+        <w:tc>
+          <w:tcPr>
+            <w:tcW w:w="3798" w:type="dxa"/>
+            <w:vMerge/>
+          </w:tcPr>
+          <w:p>
+            <w:pPr>
+              <w:pStyle w:val="ListParagraph"/>
+              <w:numPr>
+                <w:ilvl w:val="0"/>
+                <w:numId w:val="7"/>
+              </w:numPr>
+              <w:ind w:left="176" w:hanging="219"/>
+              <w:rPr>
+                <w:rFonts w:ascii="Times New Roman" w:hAnsi="Times New Roman" w:cs="Times New Roman"/>
+                <w:highlight w:val="cyan"/>
+              </w:rPr>
+            </w:pPr>
+          </w:p>
+        </w:tc>
+      </w:tr>
+      <w:tr>
+        <w:tc>
+          <w:tcPr>
+            <w:tcW w:w="3508" w:type="dxa"/>
+          </w:tcPr>
+          <w:p>
+            <w:pPr>
+              <w:rPr>
+                <w:rFonts w:ascii="Times New Roman" w:hAnsi="Times New Roman" w:cs="Times New Roman"/>
+                <w:highlight w:val="cyan"/>
+              </w:rPr>
+            </w:pPr>
+            <w:r>
+              <w:rPr>
+                <w:rFonts w:ascii="Times New Roman" w:hAnsi="Times New Roman" w:cs="Times New Roman"/>
+                <w:highlight w:val="cyan"/>
+              </w:rPr>
+              <w:t>sixPlayerButton</w:t>
+            </w:r>
+          </w:p>
+        </w:tc>
+        <w:tc>
+          <w:tcPr>
+            <w:tcW w:w="1550" w:type="dxa"/>
+          </w:tcPr>
+          <w:p>
+            <w:pPr>
+              <w:rPr>
+                <w:rFonts w:ascii="Times New Roman" w:hAnsi="Times New Roman" w:cs="Times New Roman"/>
+                <w:highlight w:val="cyan"/>
+              </w:rPr>
+            </w:pPr>
+            <w:r>
+              <w:rPr>
+                <w:rFonts w:ascii="Times New Roman" w:hAnsi="Times New Roman" w:cs="Times New Roman"/>
+                <w:highlight w:val="cyan"/>
+              </w:rPr>
+              <w:t>ToggleButton</w:t>
+            </w:r>
+          </w:p>
+        </w:tc>
+        <w:tc>
+          <w:tcPr>
+            <w:tcW w:w="3798" w:type="dxa"/>
+            <w:vMerge/>
+          </w:tcPr>
+          <w:p>
+            <w:pPr>
+              <w:pStyle w:val="ListParagraph"/>
+              <w:numPr>
+                <w:ilvl w:val="0"/>
+                <w:numId w:val="7"/>
+              </w:numPr>
+              <w:ind w:left="176" w:hanging="219"/>
+              <w:rPr>
+                <w:rFonts w:ascii="Times New Roman" w:hAnsi="Times New Roman" w:cs="Times New Roman"/>
+                <w:highlight w:val="cyan"/>
+              </w:rPr>
+            </w:pPr>
+          </w:p>
+        </w:tc>
+      </w:tr>
+    </w:tbl>
+    <w:p>
+      <w:pPr>
+        <w:rPr>
+          <w:rFonts w:ascii="Times New Roman" w:hAnsi="Times New Roman" w:cs="Times New Roman"/>
+          <w:sz w:val="28"/>
+          <w:szCs w:val="28"/>
+        </w:rPr>
+      </w:pPr>
+    </w:p>
+    <w:p>
+      <w:pPr>
+        <w:rPr>
+          <w:rFonts w:ascii="Times New Roman" w:hAnsi="Times New Roman" w:cs="Times New Roman"/>
+          <w:sz w:val="28"/>
+          <w:szCs w:val="28"/>
+        </w:rPr>
+      </w:pPr>
+    </w:p>
+    <w:p>
+      <w:pPr>
+        <w:rPr>
+          <w:rFonts w:ascii="Times New Roman" w:hAnsi="Times New Roman" w:cs="Times New Roman"/>
+          <w:sz w:val="28"/>
+          <w:szCs w:val="28"/>
+          <w:highlight w:val="cyan"/>
+        </w:rPr>
+      </w:pPr>
+      <w:r>
+        <w:rPr>
+          <w:rFonts w:ascii="Times New Roman" w:hAnsi="Times New Roman" w:cs="Times New Roman"/>
+          <w:sz w:val="28"/>
+          <w:szCs w:val="28"/>
+          <w:highlight w:val="cyan"/>
+        </w:rPr>
+        <w:t>Online Game a</w:t>
+      </w:r>
+      <w:r>
+        <w:rPr>
+          <w:rFonts w:ascii="Times New Roman" w:hAnsi="Times New Roman" w:cs="Times New Roman"/>
+          <w:sz w:val="28"/>
+          <w:szCs w:val="28"/>
+          <w:highlight w:val="cyan"/>
+        </w:rPr>
+        <w:t>ctivity</w:t>
+      </w:r>
+    </w:p>
+    <w:p>
+      <w:pPr>
+        <w:rPr>
+          <w:rFonts w:ascii="Times New Roman" w:hAnsi="Times New Roman" w:cs="Times New Roman"/>
+          <w:sz w:val="28"/>
+          <w:szCs w:val="28"/>
+          <w:highlight w:val="cyan"/>
+        </w:rPr>
+      </w:pPr>
+    </w:p>
+    <w:tbl>
+      <w:tblPr>
+        <w:tblStyle w:val="TableGrid"/>
+        <w:tblW w:w="0" w:type="auto"/>
+        <w:tblLook w:val="04A0" w:firstRow="1" w:lastRow="0" w:firstColumn="1" w:lastColumn="0" w:noHBand="0" w:noVBand="1"/>
+      </w:tblPr>
+      <w:tblGrid>
+        <w:gridCol w:w="3652"/>
+        <w:gridCol w:w="1134"/>
+        <w:gridCol w:w="4070"/>
+      </w:tblGrid>
+      <w:tr>
+        <w:tc>
+          <w:tcPr>
+            <w:tcW w:w="3652" w:type="dxa"/>
+          </w:tcPr>
+          <w:p>
+            <w:pPr>
+              <w:rPr>
+                <w:rFonts w:ascii="Times New Roman" w:hAnsi="Times New Roman" w:cs="Times New Roman"/>
+                <w:b/>
+                <w:highlight w:val="cyan"/>
+              </w:rPr>
+            </w:pPr>
+            <w:r>
+              <w:rPr>
+                <w:rFonts w:ascii="Times New Roman" w:hAnsi="Times New Roman" w:cs="Times New Roman"/>
+                <w:b/>
+                <w:highlight w:val="cyan"/>
+              </w:rPr>
+              <w:t>Component ID</w:t>
+            </w:r>
+          </w:p>
+        </w:tc>
+        <w:tc>
+          <w:tcPr>
+            <w:tcW w:w="1134" w:type="dxa"/>
+          </w:tcPr>
+          <w:p>
+            <w:pPr>
+              <w:rPr>
+                <w:rFonts w:ascii="Times New Roman" w:hAnsi="Times New Roman" w:cs="Times New Roman"/>
+                <w:b/>
+                <w:highlight w:val="cyan"/>
+              </w:rPr>
+            </w:pPr>
+            <w:r>
+              <w:rPr>
+                <w:rFonts w:ascii="Times New Roman" w:hAnsi="Times New Roman" w:cs="Times New Roman"/>
+                <w:b/>
+                <w:highlight w:val="cyan"/>
+              </w:rPr>
+              <w:t>Control Type</w:t>
+            </w:r>
+          </w:p>
+        </w:tc>
+        <w:tc>
+          <w:tcPr>
+            <w:tcW w:w="4070" w:type="dxa"/>
+          </w:tcPr>
+          <w:p>
+            <w:pPr>
+              <w:rPr>
+                <w:rFonts w:ascii="Times New Roman" w:hAnsi="Times New Roman" w:cs="Times New Roman"/>
+                <w:b/>
+                <w:highlight w:val="cyan"/>
+              </w:rPr>
+            </w:pPr>
+            <w:r>
+              <w:rPr>
+                <w:rFonts w:ascii="Times New Roman" w:hAnsi="Times New Roman" w:cs="Times New Roman"/>
+                <w:b/>
+                <w:highlight w:val="cyan"/>
+              </w:rPr>
+              <w:t>Effect</w:t>
+            </w:r>
+          </w:p>
+        </w:tc>
+      </w:tr>
+      <w:tr>
+        <w:tc>
+          <w:tcPr>
+            <w:tcW w:w="3652" w:type="dxa"/>
+          </w:tcPr>
+          <w:p>
+            <w:pPr>
+              <w:rPr>
+                <w:rFonts w:ascii="Times New Roman" w:hAnsi="Times New Roman" w:cs="Times New Roman"/>
+                <w:highlight w:val="cyan"/>
+              </w:rPr>
+            </w:pPr>
+            <w:r>
+              <w:rPr>
+                <w:rFonts w:ascii="Times New Roman" w:hAnsi="Times New Roman" w:cs="Times New Roman"/>
+                <w:highlight w:val="cyan"/>
+              </w:rPr>
+              <w:t>gameM</w:t>
+            </w:r>
+            <w:r>
+              <w:rPr>
+                <w:rFonts w:ascii="Times New Roman" w:hAnsi="Times New Roman" w:cs="Times New Roman"/>
+                <w:highlight w:val="cyan"/>
+              </w:rPr>
+              <w:t>oveResetButton</w:t>
+            </w:r>
+          </w:p>
+        </w:tc>
+        <w:tc>
+          <w:tcPr>
+            <w:tcW w:w="1134" w:type="dxa"/>
+          </w:tcPr>
+          <w:p>
+            <w:pPr>
+              <w:rPr>
+                <w:rFonts w:ascii="Times New Roman" w:hAnsi="Times New Roman" w:cs="Times New Roman"/>
+                <w:highlight w:val="cyan"/>
+              </w:rPr>
+            </w:pPr>
+            <w:r>
+              <w:rPr>
+                <w:rFonts w:ascii="Times New Roman" w:hAnsi="Times New Roman" w:cs="Times New Roman"/>
+                <w:highlight w:val="cyan"/>
+              </w:rPr>
+              <w:t>Button</w:t>
+            </w:r>
+          </w:p>
+        </w:tc>
+        <w:tc>
+          <w:tcPr>
+            <w:tcW w:w="4070" w:type="dxa"/>
+          </w:tcPr>
+          <w:p>
+            <w:pPr>
+              <w:pStyle w:val="ListParagraph"/>
+              <w:numPr>
+                <w:ilvl w:val="0"/>
+                <w:numId w:val="2"/>
+              </w:numPr>
+              <w:ind w:left="176" w:hanging="219"/>
+              <w:rPr>
+                <w:rFonts w:ascii="Times New Roman" w:hAnsi="Times New Roman" w:cs="Times New Roman"/>
+                <w:highlight w:val="cyan"/>
+              </w:rPr>
+            </w:pPr>
+            <w:r>
+              <w:rPr>
+                <w:rFonts w:ascii="Times New Roman" w:hAnsi="Times New Roman" w:cs="Times New Roman"/>
+                <w:highlight w:val="cyan"/>
+              </w:rPr>
+              <w:t>Undoes any peg movements since start of current turn</w:t>
+            </w:r>
+          </w:p>
+        </w:tc>
+      </w:tr>
+      <w:tr>
+        <w:tc>
+          <w:tcPr>
+            <w:tcW w:w="3652" w:type="dxa"/>
+          </w:tcPr>
+          <w:p>
+            <w:pPr>
+              <w:rPr>
+                <w:rFonts w:ascii="Times New Roman" w:hAnsi="Times New Roman" w:cs="Times New Roman"/>
+                <w:highlight w:val="cyan"/>
+              </w:rPr>
+            </w:pPr>
+            <w:r>
+              <w:rPr>
+                <w:rFonts w:ascii="Times New Roman" w:hAnsi="Times New Roman" w:cs="Times New Roman"/>
+                <w:highlight w:val="cyan"/>
+              </w:rPr>
+              <w:t>gameM</w:t>
+            </w:r>
+            <w:r>
+              <w:rPr>
+                <w:rFonts w:ascii="Times New Roman" w:hAnsi="Times New Roman" w:cs="Times New Roman"/>
+                <w:highlight w:val="cyan"/>
+              </w:rPr>
+              <w:t>oveDoneButton</w:t>
+            </w:r>
+          </w:p>
+        </w:tc>
+        <w:tc>
+          <w:tcPr>
+            <w:tcW w:w="1134" w:type="dxa"/>
+          </w:tcPr>
+          <w:p>
+            <w:pPr>
+              <w:rPr>
+                <w:rFonts w:ascii="Times New Roman" w:hAnsi="Times New Roman" w:cs="Times New Roman"/>
+                <w:highlight w:val="cyan"/>
+              </w:rPr>
+            </w:pPr>
+            <w:r>
+              <w:rPr>
+                <w:rFonts w:ascii="Times New Roman" w:hAnsi="Times New Roman" w:cs="Times New Roman"/>
+                <w:highlight w:val="cyan"/>
+              </w:rPr>
+              <w:t>Button</w:t>
+            </w:r>
+          </w:p>
+        </w:tc>
+        <w:tc>
+          <w:tcPr>
+            <w:tcW w:w="4070" w:type="dxa"/>
+          </w:tcPr>
+          <w:p>
+            <w:pPr>
+              <w:pStyle w:val="ListParagraph"/>
+              <w:numPr>
+                <w:ilvl w:val="0"/>
+                <w:numId w:val="2"/>
+              </w:numPr>
+              <w:ind w:left="176" w:hanging="219"/>
+              <w:rPr>
+                <w:rFonts w:ascii="Times New Roman" w:hAnsi="Times New Roman" w:cs="Times New Roman"/>
+                <w:highlight w:val="cyan"/>
+              </w:rPr>
+            </w:pPr>
+            <w:r>
+              <w:rPr>
+                <w:rFonts w:ascii="Times New Roman" w:hAnsi="Times New Roman" w:cs="Times New Roman"/>
+                <w:highlight w:val="cyan"/>
+              </w:rPr>
+              <w:t>Updates game with player’s move</w:t>
+            </w:r>
+          </w:p>
+          <w:p>
+            <w:pPr>
+              <w:pStyle w:val="ListParagraph"/>
+              <w:numPr>
+                <w:ilvl w:val="0"/>
+                <w:numId w:val="2"/>
+              </w:numPr>
+              <w:ind w:left="176" w:hanging="219"/>
+              <w:rPr>
+                <w:rFonts w:ascii="Times New Roman" w:hAnsi="Times New Roman" w:cs="Times New Roman"/>
+                <w:highlight w:val="cyan"/>
+              </w:rPr>
+            </w:pPr>
+            <w:r>
+              <w:rPr>
+                <w:rFonts w:ascii="Times New Roman" w:hAnsi="Times New Roman" w:cs="Times New Roman"/>
+                <w:highlight w:val="cyan"/>
+              </w:rPr>
+              <w:t>Rotates the board</w:t>
+            </w:r>
+          </w:p>
+          <w:p>
+            <w:pPr>
+              <w:pStyle w:val="ListParagraph"/>
+              <w:numPr>
+                <w:ilvl w:val="0"/>
+                <w:numId w:val="2"/>
+              </w:numPr>
+              <w:ind w:left="176" w:hanging="219"/>
+              <w:rPr>
+                <w:rFonts w:ascii="Times New Roman" w:hAnsi="Times New Roman" w:cs="Times New Roman"/>
+                <w:highlight w:val="cyan"/>
+              </w:rPr>
+            </w:pPr>
+            <w:r>
+              <w:rPr>
+                <w:rFonts w:ascii="Times New Roman" w:hAnsi="Times New Roman" w:cs="Times New Roman"/>
+                <w:highlight w:val="cyan"/>
+              </w:rPr>
+              <w:t>Changes the current player label at the top of the screen</w:t>
+            </w:r>
+          </w:p>
+        </w:tc>
+      </w:tr>
+      <w:tr>
+        <w:tc>
+          <w:tcPr>
+            <w:tcW w:w="3652" w:type="dxa"/>
+          </w:tcPr>
+          <w:p>
+            <w:pPr>
+              <w:rPr>
+                <w:rFonts w:ascii="Times New Roman" w:hAnsi="Times New Roman" w:cs="Times New Roman"/>
+                <w:highlight w:val="cyan"/>
+              </w:rPr>
+            </w:pPr>
+            <w:r>
+              <w:rPr>
+                <w:rFonts w:ascii="Times New Roman" w:hAnsi="Times New Roman" w:cs="Times New Roman"/>
+                <w:highlight w:val="cyan"/>
+              </w:rPr>
+              <w:t>gameP</w:t>
+            </w:r>
+            <w:r>
+              <w:rPr>
+                <w:rFonts w:ascii="Times New Roman" w:hAnsi="Times New Roman" w:cs="Times New Roman"/>
+                <w:highlight w:val="cyan"/>
+              </w:rPr>
+              <w:t>layerListButton</w:t>
+            </w:r>
+          </w:p>
+        </w:tc>
+        <w:tc>
+          <w:tcPr>
+            <w:tcW w:w="1134" w:type="dxa"/>
+          </w:tcPr>
+          <w:p>
+            <w:pPr>
+              <w:rPr>
+                <w:rFonts w:ascii="Times New Roman" w:hAnsi="Times New Roman" w:cs="Times New Roman"/>
+                <w:highlight w:val="cyan"/>
+              </w:rPr>
+            </w:pPr>
+            <w:r>
+              <w:rPr>
+                <w:rFonts w:ascii="Times New Roman" w:hAnsi="Times New Roman" w:cs="Times New Roman"/>
+                <w:highlight w:val="cyan"/>
+              </w:rPr>
+              <w:t>Button</w:t>
+            </w:r>
+          </w:p>
+        </w:tc>
+        <w:tc>
+          <w:tcPr>
+            <w:tcW w:w="4070" w:type="dxa"/>
+          </w:tcPr>
+          <w:p>
+            <w:pPr>
+              <w:pStyle w:val="ListParagraph"/>
+              <w:numPr>
+                <w:ilvl w:val="0"/>
+                <w:numId w:val="2"/>
+              </w:numPr>
+              <w:ind w:left="176" w:hanging="219"/>
+              <w:rPr>
+                <w:rFonts w:ascii="Times New Roman" w:hAnsi="Times New Roman" w:cs="Times New Roman"/>
+                <w:highlight w:val="cyan"/>
+              </w:rPr>
+            </w:pPr>
+            <w:r>
+              <w:rPr>
+                <w:rFonts w:ascii="Times New Roman" w:hAnsi="Times New Roman" w:cs="Times New Roman"/>
+                <w:highlight w:val="cyan"/>
+              </w:rPr>
+              <w:t>Creates/displays a dialog which displays a list of the players</w:t>
+            </w:r>
+          </w:p>
+        </w:tc>
+      </w:tr>
+    </w:tbl>
+    <w:p>
+      <w:pPr>
+        <w:rPr>
+          <w:rFonts w:ascii="Times New Roman" w:hAnsi="Times New Roman" w:cs="Times New Roman"/>
+        </w:rPr>
+      </w:pPr>
+    </w:p>
+    <w:p>
+      <w:pPr>
+        <w:rPr>
+          <w:rFonts w:ascii="Times New Roman" w:hAnsi="Times New Roman" w:cs="Times New Roman"/>
+        </w:rPr>
+      </w:pPr>
+    </w:p>
+    <w:p>
+      <w:pPr>
+        <w:rPr>
+          <w:rFonts w:ascii="Times New Roman" w:hAnsi="Times New Roman" w:cs="Times New Roman"/>
+          <w:sz w:val="28"/>
+          <w:szCs w:val="28"/>
+          <w:highlight w:val="cyan"/>
+        </w:rPr>
+      </w:pPr>
+      <w:r>
+        <w:rPr>
+          <w:rFonts w:ascii="Times New Roman" w:hAnsi="Times New Roman" w:cs="Times New Roman"/>
+          <w:sz w:val="28"/>
+          <w:szCs w:val="28"/>
+          <w:highlight w:val="cyan"/>
+        </w:rPr>
+        <w:t>Online Game activity:</w:t>
+      </w:r>
+      <w:r>
+        <w:rPr>
+          <w:rFonts w:ascii="Times New Roman" w:hAnsi="Times New Roman" w:cs="Times New Roman"/>
+          <w:sz w:val="28"/>
+          <w:szCs w:val="28"/>
+          <w:highlight w:val="cyan"/>
+        </w:rPr>
+        <w:t xml:space="preserve"> </w:t>
+      </w:r>
+      <w:r>
+        <w:rPr>
+          <w:rFonts w:ascii="Times New Roman" w:hAnsi="Times New Roman" w:cs="Times New Roman"/>
+          <w:sz w:val="28"/>
+          <w:szCs w:val="28"/>
+          <w:highlight w:val="cyan"/>
+        </w:rPr>
+        <w:t>e</w:t>
+      </w:r>
+      <w:r>
+        <w:rPr>
+          <w:rFonts w:ascii="Times New Roman" w:hAnsi="Times New Roman" w:cs="Times New Roman"/>
+          <w:sz w:val="28"/>
+          <w:szCs w:val="28"/>
+          <w:highlight w:val="cyan"/>
+        </w:rPr>
+        <w:t xml:space="preserve">nd of </w:t>
+      </w:r>
+      <w:r>
+        <w:rPr>
+          <w:rFonts w:ascii="Times New Roman" w:hAnsi="Times New Roman" w:cs="Times New Roman"/>
+          <w:sz w:val="28"/>
+          <w:szCs w:val="28"/>
+          <w:highlight w:val="cyan"/>
+        </w:rPr>
+        <w:t>g</w:t>
+      </w:r>
+      <w:r>
+        <w:rPr>
+          <w:rFonts w:ascii="Times New Roman" w:hAnsi="Times New Roman" w:cs="Times New Roman"/>
+          <w:sz w:val="28"/>
+          <w:szCs w:val="28"/>
+          <w:highlight w:val="cyan"/>
+        </w:rPr>
+        <w:t xml:space="preserve">ame </w:t>
+      </w:r>
+      <w:r>
+        <w:rPr>
+          <w:rFonts w:ascii="Times New Roman" w:hAnsi="Times New Roman" w:cs="Times New Roman"/>
+          <w:sz w:val="28"/>
+          <w:szCs w:val="28"/>
+          <w:highlight w:val="cyan"/>
+        </w:rPr>
+        <w:t>d</w:t>
+      </w:r>
+      <w:r>
+        <w:rPr>
+          <w:rFonts w:ascii="Times New Roman" w:hAnsi="Times New Roman" w:cs="Times New Roman"/>
+          <w:sz w:val="28"/>
+          <w:szCs w:val="28"/>
+          <w:highlight w:val="cyan"/>
+        </w:rPr>
+        <w:t>ialog</w:t>
+      </w:r>
+    </w:p>
+    <w:p>
+      <w:pPr>
+        <w:rPr>
+          <w:rFonts w:ascii="Times New Roman" w:hAnsi="Times New Roman" w:cs="Times New Roman"/>
+          <w:sz w:val="28"/>
+          <w:szCs w:val="28"/>
+          <w:highlight w:val="cyan"/>
+        </w:rPr>
+      </w:pPr>
+    </w:p>
+    <w:tbl>
+      <w:tblPr>
+        <w:tblStyle w:val="TableGrid"/>
+        <w:tblW w:w="0" w:type="auto"/>
+        <w:tblLook w:val="04A0" w:firstRow="1" w:lastRow="0" w:firstColumn="1" w:lastColumn="0" w:noHBand="0" w:noVBand="1"/>
+      </w:tblPr>
+      <w:tblGrid>
+        <w:gridCol w:w="3652"/>
+        <w:gridCol w:w="1134"/>
+        <w:gridCol w:w="4070"/>
+      </w:tblGrid>
+      <w:tr>
+        <w:tc>
+          <w:tcPr>
+            <w:tcW w:w="3652" w:type="dxa"/>
+          </w:tcPr>
+          <w:p>
+            <w:pPr>
+              <w:rPr>
+                <w:rFonts w:ascii="Times New Roman" w:hAnsi="Times New Roman" w:cs="Times New Roman"/>
+                <w:b/>
+                <w:highlight w:val="cyan"/>
+              </w:rPr>
+            </w:pPr>
+            <w:r>
+              <w:rPr>
+                <w:rFonts w:ascii="Times New Roman" w:hAnsi="Times New Roman" w:cs="Times New Roman"/>
+                <w:b/>
+                <w:highlight w:val="cyan"/>
+              </w:rPr>
+              <w:t>Component ID</w:t>
+            </w:r>
+          </w:p>
+        </w:tc>
+        <w:tc>
+          <w:tcPr>
+            <w:tcW w:w="1134" w:type="dxa"/>
+          </w:tcPr>
+          <w:p>
+            <w:pPr>
+              <w:rPr>
+                <w:rFonts w:ascii="Times New Roman" w:hAnsi="Times New Roman" w:cs="Times New Roman"/>
+                <w:b/>
+                <w:highlight w:val="cyan"/>
+              </w:rPr>
+            </w:pPr>
+            <w:r>
+              <w:rPr>
+                <w:rFonts w:ascii="Times New Roman" w:hAnsi="Times New Roman" w:cs="Times New Roman"/>
+                <w:b/>
+                <w:highlight w:val="cyan"/>
+              </w:rPr>
+              <w:t>Control Type</w:t>
+            </w:r>
+          </w:p>
+        </w:tc>
+        <w:tc>
+          <w:tcPr>
+            <w:tcW w:w="4070" w:type="dxa"/>
+          </w:tcPr>
+          <w:p>
+            <w:pPr>
+              <w:rPr>
+                <w:rFonts w:ascii="Times New Roman" w:hAnsi="Times New Roman" w:cs="Times New Roman"/>
+                <w:b/>
+                <w:highlight w:val="cyan"/>
+              </w:rPr>
+            </w:pPr>
+            <w:r>
+              <w:rPr>
+                <w:rFonts w:ascii="Times New Roman" w:hAnsi="Times New Roman" w:cs="Times New Roman"/>
+                <w:b/>
+                <w:highlight w:val="cyan"/>
+              </w:rPr>
+              <w:t>Effect</w:t>
+            </w:r>
+          </w:p>
+        </w:tc>
+      </w:tr>
+      <w:tr>
+        <w:tc>
+          <w:tcPr>
+            <w:tcW w:w="3652" w:type="dxa"/>
+          </w:tcPr>
+          <w:p>
+            <w:pPr>
+              <w:rPr>
+                <w:highlight w:val="cyan"/>
+              </w:rPr>
+            </w:pPr>
+            <w:r>
+              <w:rPr>
+                <w:highlight w:val="cyan"/>
+              </w:rPr>
+              <w:t>dialogAcceptButton</w:t>
+            </w:r>
+          </w:p>
+        </w:tc>
+        <w:tc>
+          <w:tcPr>
+            <w:tcW w:w="1134" w:type="dxa"/>
+          </w:tcPr>
+          <w:p>
+            <w:pPr>
+              <w:rPr>
+                <w:rFonts w:ascii="Times New Roman" w:hAnsi="Times New Roman" w:cs="Times New Roman"/>
+                <w:highlight w:val="cyan"/>
+              </w:rPr>
+            </w:pPr>
+            <w:r>
+              <w:rPr>
+                <w:rFonts w:ascii="Times New Roman" w:hAnsi="Times New Roman" w:cs="Times New Roman"/>
+                <w:highlight w:val="cyan"/>
+              </w:rPr>
+              <w:t>Button</w:t>
+            </w:r>
+          </w:p>
+        </w:tc>
+        <w:tc>
+          <w:tcPr>
+            <w:tcW w:w="4070" w:type="dxa"/>
+          </w:tcPr>
+          <w:p>
+            <w:pPr>
+              <w:pStyle w:val="ListParagraph"/>
+              <w:numPr>
+                <w:ilvl w:val="0"/>
+                <w:numId w:val="7"/>
+              </w:numPr>
+              <w:ind w:left="176" w:hanging="219"/>
+              <w:rPr>
+                <w:rFonts w:ascii="Times New Roman" w:hAnsi="Times New Roman" w:cs="Times New Roman"/>
+                <w:highlight w:val="cyan"/>
+              </w:rPr>
+            </w:pPr>
+            <w:r>
+              <w:rPr>
+                <w:rFonts w:ascii="Times New Roman" w:hAnsi="Times New Roman" w:cs="Times New Roman"/>
+                <w:highlight w:val="cyan"/>
+              </w:rPr>
+              <w:t>This activity finishe</w:t>
+            </w:r>
+            <w:r>
+              <w:rPr>
+                <w:rFonts w:ascii="Times New Roman" w:hAnsi="Times New Roman" w:cs="Times New Roman"/>
+                <w:highlight w:val="cyan"/>
+              </w:rPr>
+              <w:t>s and starts OnlineListActivity</w:t>
+            </w:r>
+          </w:p>
+        </w:tc>
+      </w:tr>
+    </w:tbl>
+    <w:p>
+      <w:pPr>
+        <w:rPr>
+          <w:rFonts w:ascii="Times New Roman" w:hAnsi="Times New Roman" w:cs="Times New Roman"/>
+        </w:rPr>
+      </w:pPr>
+    </w:p>
+    <w:p>
+      <w:pPr>
+        <w:rPr>
+          <w:rFonts w:ascii="Times New Roman" w:hAnsi="Times New Roman" w:cs="Times New Roman"/>
+        </w:rPr>
+      </w:pPr>
+    </w:p>
+    <w:p>
+      <w:pPr>
+        <w:rPr>
+          <w:rFonts w:ascii="Times New Roman" w:hAnsi="Times New Roman" w:cs="Times New Roman"/>
+          <w:sz w:val="28"/>
+          <w:szCs w:val="28"/>
+          <w:highlight w:val="cyan"/>
+        </w:rPr>
+      </w:pPr>
+      <w:r>
+        <w:rPr>
+          <w:rFonts w:ascii="Times New Roman" w:hAnsi="Times New Roman" w:cs="Times New Roman"/>
+          <w:sz w:val="28"/>
+          <w:szCs w:val="28"/>
+          <w:highlight w:val="cyan"/>
+        </w:rPr>
+        <w:t>Settings activity</w:t>
+      </w:r>
+    </w:p>
+    <w:p>
+      <w:pPr>
+        <w:rPr>
+          <w:rFonts w:ascii="Times New Roman" w:hAnsi="Times New Roman" w:cs="Times New Roman"/>
+          <w:sz w:val="28"/>
+          <w:szCs w:val="28"/>
+          <w:highlight w:val="cyan"/>
+        </w:rPr>
+      </w:pPr>
+    </w:p>
+    <w:tbl>
+      <w:tblPr>
+        <w:tblStyle w:val="TableGrid"/>
+        <w:tblW w:w="0" w:type="auto"/>
+        <w:tblLook w:val="04A0" w:firstRow="1" w:lastRow="0" w:firstColumn="1" w:lastColumn="0" w:noHBand="0" w:noVBand="1"/>
+      </w:tblPr>
+      <w:tblGrid>
+        <w:gridCol w:w="3632"/>
+        <w:gridCol w:w="1550"/>
+        <w:gridCol w:w="3674"/>
+      </w:tblGrid>
+      <w:tr>
+        <w:tc>
+          <w:tcPr>
+            <w:tcW w:w="3652" w:type="dxa"/>
+          </w:tcPr>
+          <w:p>
+            <w:pPr>
+              <w:rPr>
+                <w:rFonts w:ascii="Times New Roman" w:hAnsi="Times New Roman" w:cs="Times New Roman"/>
+                <w:b/>
+                <w:highlight w:val="cyan"/>
+              </w:rPr>
+            </w:pPr>
+            <w:r>
+              <w:rPr>
+                <w:rFonts w:ascii="Times New Roman" w:hAnsi="Times New Roman" w:cs="Times New Roman"/>
+                <w:b/>
+                <w:highlight w:val="cyan"/>
+              </w:rPr>
+              <w:t>Component ID</w:t>
+            </w:r>
+          </w:p>
+        </w:tc>
+        <w:tc>
+          <w:tcPr>
+            <w:tcW w:w="1134" w:type="dxa"/>
+          </w:tcPr>
+          <w:p>
+            <w:pPr>
+              <w:rPr>
+                <w:rFonts w:ascii="Times New Roman" w:hAnsi="Times New Roman" w:cs="Times New Roman"/>
+                <w:b/>
+                <w:highlight w:val="cyan"/>
+              </w:rPr>
+            </w:pPr>
+            <w:r>
+              <w:rPr>
+                <w:rFonts w:ascii="Times New Roman" w:hAnsi="Times New Roman" w:cs="Times New Roman"/>
+                <w:b/>
+                <w:highlight w:val="cyan"/>
+              </w:rPr>
+              <w:t>Control Type</w:t>
+            </w:r>
+          </w:p>
+        </w:tc>
+        <w:tc>
+          <w:tcPr>
+            <w:tcW w:w="4070" w:type="dxa"/>
+          </w:tcPr>
+          <w:p>
+            <w:pPr>
+              <w:rPr>
+                <w:rFonts w:ascii="Times New Roman" w:hAnsi="Times New Roman" w:cs="Times New Roman"/>
+                <w:b/>
+                <w:highlight w:val="cyan"/>
+              </w:rPr>
+            </w:pPr>
+            <w:r>
+              <w:rPr>
+                <w:rFonts w:ascii="Times New Roman" w:hAnsi="Times New Roman" w:cs="Times New Roman"/>
+                <w:b/>
+                <w:highlight w:val="cyan"/>
+              </w:rPr>
+              <w:t>Effect</w:t>
+            </w:r>
+          </w:p>
+        </w:tc>
+      </w:tr>
+      <w:tr>
+        <w:tc>
+          <w:tcPr>
+            <w:tcW w:w="3652" w:type="dxa"/>
+          </w:tcPr>
+          <w:p>
+            <w:pPr>
+              <w:rPr>
+                <w:highlight w:val="cyan"/>
+              </w:rPr>
+            </w:pPr>
+            <w:r>
+              <w:rPr>
+                <w:highlight w:val="cyan"/>
+              </w:rPr>
+              <w:t>settingsShowMovesButton</w:t>
+            </w:r>
+          </w:p>
+        </w:tc>
+        <w:tc>
+          <w:tcPr>
+            <w:tcW w:w="1134" w:type="dxa"/>
+          </w:tcPr>
+          <w:p>
+            <w:pPr>
+              <w:rPr>
+                <w:rFonts w:ascii="Times New Roman" w:hAnsi="Times New Roman" w:cs="Times New Roman"/>
+                <w:highlight w:val="cyan"/>
+              </w:rPr>
+            </w:pPr>
+            <w:r>
+              <w:rPr>
+                <w:rFonts w:ascii="Times New Roman" w:hAnsi="Times New Roman" w:cs="Times New Roman"/>
+                <w:highlight w:val="cyan"/>
+              </w:rPr>
+              <w:t>ToggleButton</w:t>
+            </w:r>
+          </w:p>
+        </w:tc>
+        <w:tc>
+          <w:tcPr>
+            <w:tcW w:w="4070" w:type="dxa"/>
+          </w:tcPr>
+          <w:p>
+            <w:pPr>
+              <w:pStyle w:val="ListParagraph"/>
+              <w:numPr>
+                <w:ilvl w:val="0"/>
+                <w:numId w:val="7"/>
+              </w:numPr>
+              <w:ind w:left="176" w:hanging="219"/>
+              <w:rPr>
+                <w:rFonts w:ascii="Times New Roman" w:hAnsi="Times New Roman" w:cs="Times New Roman"/>
+                <w:highlight w:val="cyan"/>
+              </w:rPr>
+            </w:pPr>
+            <w:r>
+              <w:rPr>
+                <w:rFonts w:ascii="Times New Roman" w:hAnsi="Times New Roman" w:cs="Times New Roman"/>
+                <w:highlight w:val="cyan"/>
+              </w:rPr>
+              <w:t>Sets a SharedPreference flag to show/hide possible moves</w:t>
+            </w:r>
+          </w:p>
+        </w:tc>
+      </w:tr>
+      <w:tr>
+        <w:tc>
+          <w:tcPr>
+            <w:tcW w:w="3652" w:type="dxa"/>
+          </w:tcPr>
+          <w:p>
+            <w:pPr>
+              <w:rPr>
+                <w:highlight w:val="cyan"/>
+              </w:rPr>
+            </w:pPr>
+            <w:r>
+              <w:rPr>
+                <w:highlight w:val="cyan"/>
+              </w:rPr>
+              <w:t>settingsUsernameEditText</w:t>
+            </w:r>
+          </w:p>
+        </w:tc>
+        <w:tc>
+          <w:tcPr>
+            <w:tcW w:w="1134" w:type="dxa"/>
+          </w:tcPr>
+          <w:p>
+            <w:pPr>
+              <w:rPr>
+                <w:rFonts w:ascii="Times New Roman" w:hAnsi="Times New Roman" w:cs="Times New Roman"/>
+                <w:highlight w:val="cyan"/>
+              </w:rPr>
+            </w:pPr>
+            <w:r>
+              <w:rPr>
+                <w:rFonts w:ascii="Times New Roman" w:hAnsi="Times New Roman" w:cs="Times New Roman"/>
+                <w:highlight w:val="cyan"/>
+              </w:rPr>
+              <w:t>EditText</w:t>
+            </w:r>
+          </w:p>
+        </w:tc>
+        <w:tc>
+          <w:tcPr>
+            <w:tcW w:w="4070" w:type="dxa"/>
+          </w:tcPr>
+          <w:p>
+            <w:pPr>
+              <w:pStyle w:val="ListParagraph"/>
+              <w:numPr>
+                <w:ilvl w:val="0"/>
+                <w:numId w:val="7"/>
+              </w:numPr>
+              <w:ind w:left="176" w:hanging="219"/>
+              <w:rPr>
+                <w:rFonts w:ascii="Times New Roman" w:hAnsi="Times New Roman" w:cs="Times New Roman"/>
+                <w:highlight w:val="cyan"/>
+              </w:rPr>
+            </w:pPr>
+            <w:r>
+              <w:rPr>
+                <w:rFonts w:ascii="Times New Roman" w:hAnsi="Times New Roman" w:cs="Times New Roman"/>
+                <w:highlight w:val="cyan"/>
+              </w:rPr>
+              <w:t>Allows for textual entry</w:t>
+            </w:r>
+          </w:p>
+          <w:p>
+            <w:pPr>
+              <w:pStyle w:val="ListParagraph"/>
+              <w:numPr>
+                <w:ilvl w:val="0"/>
+                <w:numId w:val="7"/>
+              </w:numPr>
+              <w:ind w:left="176" w:hanging="219"/>
+              <w:rPr>
+                <w:rFonts w:ascii="Times New Roman" w:hAnsi="Times New Roman" w:cs="Times New Roman"/>
+                <w:highlight w:val="cyan"/>
+              </w:rPr>
+            </w:pPr>
+            <w:r>
+              <w:rPr>
+                <w:rFonts w:ascii="Times New Roman" w:hAnsi="Times New Roman" w:cs="Times New Roman"/>
+                <w:highlight w:val="cyan"/>
+              </w:rPr>
+              <w:t>Makes request to server to change name when focus is lost</w:t>
+            </w:r>
+          </w:p>
+        </w:tc>
+      </w:tr>
+      <w:tr>
+        <w:tc>
+          <w:tcPr>
+            <w:tcW w:w="3652" w:type="dxa"/>
+          </w:tcPr>
+          <w:p>
+            <w:pPr>
+              <w:rPr>
+                <w:highlight w:val="cyan"/>
+              </w:rPr>
+            </w:pPr>
+            <w:r>
+              <w:rPr>
+                <w:highlight w:val="cyan"/>
+              </w:rPr>
+              <w:t>settingsFacebookConnectButton</w:t>
+            </w:r>
+          </w:p>
+        </w:tc>
+        <w:tc>
+          <w:tcPr>
+            <w:tcW w:w="1134" w:type="dxa"/>
+          </w:tcPr>
+          <w:p>
+            <w:pPr>
+              <w:rPr>
+                <w:rFonts w:ascii="Times New Roman" w:hAnsi="Times New Roman" w:cs="Times New Roman"/>
+                <w:highlight w:val="cyan"/>
+              </w:rPr>
+            </w:pPr>
+            <w:r>
+              <w:rPr>
+                <w:rFonts w:ascii="Times New Roman" w:hAnsi="Times New Roman" w:cs="Times New Roman"/>
+                <w:highlight w:val="cyan"/>
+              </w:rPr>
+              <w:t>Button</w:t>
+            </w:r>
+          </w:p>
+        </w:tc>
+        <w:tc>
+          <w:tcPr>
+            <w:tcW w:w="4070" w:type="dxa"/>
+          </w:tcPr>
+          <w:p>
+            <w:pPr>
+              <w:pStyle w:val="ListParagraph"/>
+              <w:numPr>
+                <w:ilvl w:val="0"/>
+                <w:numId w:val="7"/>
+              </w:numPr>
+              <w:ind w:left="176" w:hanging="219"/>
+              <w:rPr>
+                <w:rFonts w:ascii="Times New Roman" w:hAnsi="Times New Roman" w:cs="Times New Roman"/>
+                <w:highlight w:val="cyan"/>
+              </w:rPr>
+            </w:pPr>
+            <w:r>
+              <w:rPr>
+                <w:rFonts w:ascii="Times New Roman" w:hAnsi="Times New Roman" w:cs="Times New Roman"/>
+                <w:highlight w:val="cyan"/>
+              </w:rPr>
+              <w:t>Goes to the facebook site to authenticate the user</w:t>
+            </w:r>
+          </w:p>
+        </w:tc>
+      </w:tr>
+      <w:tr>
+        <w:tc>
+          <w:tcPr>
+            <w:tcW w:w="3652" w:type="dxa"/>
+          </w:tcPr>
+          <w:p>
+            <w:pPr>
+              <w:rPr>
+                <w:highlight w:val="cyan"/>
+              </w:rPr>
+            </w:pPr>
+            <w:r>
+              <w:rPr>
+                <w:highlight w:val="cyan"/>
+              </w:rPr>
+              <w:t>settingsFacebookUnlinkButton</w:t>
+            </w:r>
+          </w:p>
+        </w:tc>
+        <w:tc>
+          <w:tcPr>
+            <w:tcW w:w="1134" w:type="dxa"/>
+          </w:tcPr>
+          <w:p>
+            <w:pPr>
+              <w:rPr>
+                <w:rFonts w:ascii="Times New Roman" w:hAnsi="Times New Roman" w:cs="Times New Roman"/>
+                <w:highlight w:val="cyan"/>
+              </w:rPr>
+            </w:pPr>
+            <w:r>
+              <w:rPr>
+                <w:rFonts w:ascii="Times New Roman" w:hAnsi="Times New Roman" w:cs="Times New Roman"/>
+                <w:highlight w:val="cyan"/>
+              </w:rPr>
+              <w:t>Button</w:t>
+            </w:r>
+          </w:p>
+        </w:tc>
+        <w:tc>
+          <w:tcPr>
+            <w:tcW w:w="4070" w:type="dxa"/>
+          </w:tcPr>
+          <w:p>
+            <w:pPr>
+              <w:pStyle w:val="ListParagraph"/>
+              <w:numPr>
+                <w:ilvl w:val="0"/>
+                <w:numId w:val="7"/>
+              </w:numPr>
+              <w:ind w:left="176" w:hanging="219"/>
+              <w:rPr>
+                <w:rFonts w:ascii="Times New Roman" w:hAnsi="Times New Roman" w:cs="Times New Roman"/>
+                <w:highlight w:val="cyan"/>
+              </w:rPr>
+            </w:pPr>
+            <w:r>
+              <w:rPr>
+                <w:rFonts w:ascii="Times New Roman" w:hAnsi="Times New Roman" w:cs="Times New Roman"/>
+                <w:highlight w:val="cyan"/>
+              </w:rPr>
+              <w:t>Starts a dialog to confirm unlinking of the account</w:t>
+            </w:r>
+          </w:p>
+        </w:tc>
+      </w:tr>
+    </w:tbl>
+    <w:p>
+      <w:pPr>
+        <w:rPr>
+          <w:rFonts w:ascii="Times New Roman" w:hAnsi="Times New Roman" w:cs="Times New Roman"/>
+        </w:rPr>
+      </w:pPr>
+    </w:p>
+    <w:p>
+      <w:pPr>
+        <w:rPr>
+          <w:rFonts w:ascii="Times New Roman" w:hAnsi="Times New Roman" w:cs="Times New Roman"/>
+        </w:rPr>
+      </w:pPr>
+    </w:p>
+    <w:p>
+      <w:pPr>
+        <w:rPr>
+          <w:rFonts w:ascii="Times New Roman" w:hAnsi="Times New Roman" w:cs="Times New Roman"/>
+          <w:sz w:val="28"/>
+          <w:szCs w:val="28"/>
+          <w:highlight w:val="cyan"/>
+        </w:rPr>
+      </w:pPr>
+      <w:r>
+        <w:rPr>
+          <w:rFonts w:ascii="Times New Roman" w:hAnsi="Times New Roman" w:cs="Times New Roman"/>
+          <w:sz w:val="28"/>
+          <w:szCs w:val="28"/>
+          <w:highlight w:val="cyan"/>
+        </w:rPr>
+        <w:t>Settings activity:</w:t>
+      </w:r>
+      <w:r>
+        <w:rPr>
+          <w:rFonts w:ascii="Times New Roman" w:hAnsi="Times New Roman" w:cs="Times New Roman"/>
+          <w:sz w:val="28"/>
+          <w:szCs w:val="28"/>
+          <w:highlight w:val="cyan"/>
+        </w:rPr>
+        <w:t xml:space="preserve"> </w:t>
+      </w:r>
+      <w:r>
+        <w:rPr>
+          <w:rFonts w:ascii="Times New Roman" w:hAnsi="Times New Roman" w:cs="Times New Roman"/>
+          <w:sz w:val="28"/>
+          <w:szCs w:val="28"/>
+          <w:highlight w:val="cyan"/>
+        </w:rPr>
+        <w:t>unlink facebook dialog</w:t>
+      </w:r>
+    </w:p>
+    <w:p>
+      <w:pPr>
+        <w:rPr>
+          <w:rFonts w:ascii="Times New Roman" w:hAnsi="Times New Roman" w:cs="Times New Roman"/>
+          <w:sz w:val="28"/>
+          <w:szCs w:val="28"/>
+          <w:highlight w:val="cyan"/>
+        </w:rPr>
+      </w:pPr>
+    </w:p>
+    <w:tbl>
+      <w:tblPr>
+        <w:tblStyle w:val="TableGrid"/>
+        <w:tblW w:w="0" w:type="auto"/>
+        <w:tblLook w:val="04A0" w:firstRow="1" w:lastRow="0" w:firstColumn="1" w:lastColumn="0" w:noHBand="0" w:noVBand="1"/>
+      </w:tblPr>
+      <w:tblGrid>
+        <w:gridCol w:w="3652"/>
+        <w:gridCol w:w="1134"/>
+        <w:gridCol w:w="4070"/>
+      </w:tblGrid>
+      <w:tr>
+        <w:tc>
+          <w:tcPr>
+            <w:tcW w:w="3652" w:type="dxa"/>
+          </w:tcPr>
+          <w:p>
+            <w:pPr>
+              <w:rPr>
+                <w:rFonts w:ascii="Times New Roman" w:hAnsi="Times New Roman" w:cs="Times New Roman"/>
+                <w:b/>
+                <w:highlight w:val="cyan"/>
+              </w:rPr>
+            </w:pPr>
+            <w:r>
+              <w:rPr>
+                <w:rFonts w:ascii="Times New Roman" w:hAnsi="Times New Roman" w:cs="Times New Roman"/>
+                <w:b/>
+                <w:highlight w:val="cyan"/>
+              </w:rPr>
+              <w:t>Component ID</w:t>
+            </w:r>
+          </w:p>
+        </w:tc>
+        <w:tc>
+          <w:tcPr>
+            <w:tcW w:w="1134" w:type="dxa"/>
+          </w:tcPr>
+          <w:p>
+            <w:pPr>
+              <w:rPr>
+                <w:rFonts w:ascii="Times New Roman" w:hAnsi="Times New Roman" w:cs="Times New Roman"/>
+                <w:b/>
+                <w:highlight w:val="cyan"/>
+              </w:rPr>
+            </w:pPr>
+            <w:r>
+              <w:rPr>
+                <w:rFonts w:ascii="Times New Roman" w:hAnsi="Times New Roman" w:cs="Times New Roman"/>
+                <w:b/>
+                <w:highlight w:val="cyan"/>
+              </w:rPr>
+              <w:t>Control Type</w:t>
+            </w:r>
+          </w:p>
+        </w:tc>
+        <w:tc>
+          <w:tcPr>
+            <w:tcW w:w="4070" w:type="dxa"/>
+          </w:tcPr>
+          <w:p>
+            <w:pPr>
+              <w:rPr>
+                <w:rFonts w:ascii="Times New Roman" w:hAnsi="Times New Roman" w:cs="Times New Roman"/>
+                <w:b/>
+                <w:highlight w:val="cyan"/>
+              </w:rPr>
+            </w:pPr>
+            <w:r>
+              <w:rPr>
+                <w:rFonts w:ascii="Times New Roman" w:hAnsi="Times New Roman" w:cs="Times New Roman"/>
+                <w:b/>
+                <w:highlight w:val="cyan"/>
+              </w:rPr>
+              <w:t>Effect</w:t>
+            </w:r>
+          </w:p>
+        </w:tc>
+      </w:tr>
+      <w:tr>
+        <w:tc>
+          <w:tcPr>
+            <w:tcW w:w="3652" w:type="dxa"/>
+          </w:tcPr>
+          <w:p>
+            <w:pPr>
+              <w:rPr>
+                <w:highlight w:val="cyan"/>
+              </w:rPr>
+            </w:pPr>
+            <w:r>
+              <w:rPr>
+                <w:highlight w:val="cyan"/>
+              </w:rPr>
+              <w:t>dialogCancelButton</w:t>
+            </w:r>
+          </w:p>
+        </w:tc>
+        <w:tc>
+          <w:tcPr>
+            <w:tcW w:w="1134" w:type="dxa"/>
+          </w:tcPr>
+          <w:p>
+            <w:pPr>
+              <w:rPr>
+                <w:rFonts w:ascii="Times New Roman" w:hAnsi="Times New Roman" w:cs="Times New Roman"/>
+                <w:highlight w:val="cyan"/>
+              </w:rPr>
+            </w:pPr>
+            <w:r>
+              <w:rPr>
+                <w:rFonts w:ascii="Times New Roman" w:hAnsi="Times New Roman" w:cs="Times New Roman"/>
+                <w:highlight w:val="cyan"/>
+              </w:rPr>
+              <w:t>Button</w:t>
+            </w:r>
+          </w:p>
+        </w:tc>
+        <w:tc>
+          <w:tcPr>
+            <w:tcW w:w="4070" w:type="dxa"/>
+          </w:tcPr>
+          <w:p>
+            <w:pPr>
+              <w:pStyle w:val="ListParagraph"/>
+              <w:numPr>
+                <w:ilvl w:val="0"/>
+                <w:numId w:val="7"/>
+              </w:numPr>
+              <w:ind w:left="176" w:hanging="219"/>
+              <w:rPr>
+                <w:rFonts w:ascii="Times New Roman" w:hAnsi="Times New Roman" w:cs="Times New Roman"/>
+                <w:highlight w:val="cyan"/>
+              </w:rPr>
+            </w:pPr>
+            <w:r>
+              <w:rPr>
+                <w:rFonts w:ascii="Times New Roman" w:hAnsi="Times New Roman" w:cs="Times New Roman"/>
+                <w:highlight w:val="cyan"/>
+              </w:rPr>
+              <w:t>Dialog disappears</w:t>
+            </w:r>
+          </w:p>
+        </w:tc>
+      </w:tr>
+      <w:tr>
+        <w:tc>
+          <w:tcPr>
+            <w:tcW w:w="3652" w:type="dxa"/>
+          </w:tcPr>
+          <w:p>
+            <w:pPr>
+              <w:rPr>
+                <w:highlight w:val="cyan"/>
+              </w:rPr>
+            </w:pPr>
+            <w:r>
+              <w:rPr>
+                <w:highlight w:val="cyan"/>
+              </w:rPr>
+              <w:t>dialogAcceptButton</w:t>
+            </w:r>
+          </w:p>
+        </w:tc>
+        <w:tc>
+          <w:tcPr>
+            <w:tcW w:w="1134" w:type="dxa"/>
+          </w:tcPr>
+          <w:p>
+            <w:pPr>
+              <w:rPr>
+                <w:rFonts w:ascii="Times New Roman" w:hAnsi="Times New Roman" w:cs="Times New Roman"/>
+                <w:highlight w:val="cyan"/>
+              </w:rPr>
+            </w:pPr>
+            <w:r>
+              <w:rPr>
+                <w:rFonts w:ascii="Times New Roman" w:hAnsi="Times New Roman" w:cs="Times New Roman"/>
+                <w:highlight w:val="cyan"/>
+              </w:rPr>
+              <w:t>Button</w:t>
+            </w:r>
+          </w:p>
+        </w:tc>
+        <w:tc>
+          <w:tcPr>
+            <w:tcW w:w="4070" w:type="dxa"/>
+          </w:tcPr>
+          <w:p>
+            <w:pPr>
+              <w:pStyle w:val="ListParagraph"/>
+              <w:numPr>
+                <w:ilvl w:val="0"/>
+                <w:numId w:val="7"/>
+              </w:numPr>
+              <w:ind w:left="176" w:hanging="219"/>
+              <w:rPr>
+                <w:rFonts w:ascii="Times New Roman" w:hAnsi="Times New Roman" w:cs="Times New Roman"/>
+                <w:highlight w:val="cyan"/>
+              </w:rPr>
+            </w:pPr>
+            <w:r>
+              <w:rPr>
+                <w:rFonts w:ascii="Times New Roman" w:hAnsi="Times New Roman" w:cs="Times New Roman"/>
+                <w:highlight w:val="cyan"/>
+              </w:rPr>
+              <w:t>Validates password with server. If:</w:t>
+            </w:r>
+          </w:p>
+          <w:p>
+            <w:pPr>
+              <w:pStyle w:val="ListParagraph"/>
+              <w:numPr>
+                <w:ilvl w:val="0"/>
+                <w:numId w:val="8"/>
+              </w:numPr>
+              <w:rPr>
+                <w:rFonts w:ascii="Times New Roman" w:hAnsi="Times New Roman" w:cs="Times New Roman"/>
+                <w:highlight w:val="cyan"/>
+              </w:rPr>
+            </w:pPr>
+            <w:r>
+              <w:rPr>
+                <w:rFonts w:ascii="Times New Roman" w:hAnsi="Times New Roman" w:cs="Times New Roman"/>
+                <w:highlight w:val="cyan"/>
+              </w:rPr>
+              <w:t xml:space="preserve">Correct </w:t>
+            </w:r>
+            <w:r>
+              <w:rPr>
+                <w:rFonts w:ascii="Times New Roman" w:hAnsi="Times New Roman" w:cs="Times New Roman"/>
+                <w:highlight w:val="cyan"/>
+              </w:rPr>
+              <w:sym w:font="Wingdings" w:char="F0E0"/>
+            </w:r>
+            <w:r>
+              <w:rPr>
+                <w:rFonts w:ascii="Times New Roman" w:hAnsi="Times New Roman" w:cs="Times New Roman"/>
+                <w:highlight w:val="cyan"/>
+              </w:rPr>
+              <w:t xml:space="preserve"> dialog disappears; account is deleted</w:t>
+            </w:r>
+          </w:p>
+          <w:p>
+            <w:pPr>
+              <w:pStyle w:val="ListParagraph"/>
+              <w:numPr>
+                <w:ilvl w:val="0"/>
+                <w:numId w:val="8"/>
+              </w:numPr>
+              <w:rPr>
+                <w:rFonts w:ascii="Times New Roman" w:hAnsi="Times New Roman" w:cs="Times New Roman"/>
+                <w:highlight w:val="cyan"/>
+              </w:rPr>
+            </w:pPr>
+            <w:r>
+              <w:rPr>
+                <w:rFonts w:ascii="Times New Roman" w:hAnsi="Times New Roman" w:cs="Times New Roman"/>
+                <w:highlight w:val="cyan"/>
+              </w:rPr>
+              <w:t xml:space="preserve">Incorrect </w:t>
+            </w:r>
+            <w:r>
+              <w:rPr>
+                <w:rFonts w:ascii="Times New Roman" w:hAnsi="Times New Roman" w:cs="Times New Roman"/>
+                <w:highlight w:val="cyan"/>
+              </w:rPr>
+              <w:sym w:font="Wingdings" w:char="F0E0"/>
+            </w:r>
+            <w:r>
+              <w:rPr>
+                <w:rFonts w:ascii="Times New Roman" w:hAnsi="Times New Roman" w:cs="Times New Roman"/>
+                <w:highlight w:val="cyan"/>
+              </w:rPr>
+              <w:t xml:space="preserve"> error icon beside password field</w:t>
+            </w:r>
+          </w:p>
+        </w:tc>
+      </w:tr>
+      <w:tr>
+        <w:tc>
+          <w:tcPr>
+            <w:tcW w:w="3652" w:type="dxa"/>
+          </w:tcPr>
+          <w:p>
+            <w:pPr>
+              <w:rPr>
+                <w:highlight w:val="cyan"/>
+              </w:rPr>
+            </w:pPr>
+            <w:r>
+              <w:rPr>
+                <w:highlight w:val="cyan"/>
+              </w:rPr>
+              <w:t>dialogPasswordEditText</w:t>
+            </w:r>
+          </w:p>
+        </w:tc>
+        <w:tc>
+          <w:tcPr>
+            <w:tcW w:w="1134" w:type="dxa"/>
+          </w:tcPr>
+          <w:p>
+            <w:pPr>
+              <w:rPr>
+                <w:rFonts w:ascii="Times New Roman" w:hAnsi="Times New Roman" w:cs="Times New Roman"/>
+                <w:highlight w:val="cyan"/>
+              </w:rPr>
+            </w:pPr>
+            <w:r>
+              <w:rPr>
+                <w:rFonts w:ascii="Times New Roman" w:hAnsi="Times New Roman" w:cs="Times New Roman"/>
+                <w:highlight w:val="cyan"/>
+              </w:rPr>
+              <w:t>EditText</w:t>
+            </w:r>
+          </w:p>
+        </w:tc>
+        <w:tc>
+          <w:tcPr>
+            <w:tcW w:w="4070" w:type="dxa"/>
+          </w:tcPr>
+          <w:p>
+            <w:pPr>
+              <w:pStyle w:val="ListParagraph"/>
+              <w:numPr>
+                <w:ilvl w:val="0"/>
+                <w:numId w:val="9"/>
+              </w:numPr>
+              <w:ind w:left="176" w:hanging="219"/>
+              <w:rPr>
+                <w:rFonts w:ascii="Times New Roman" w:hAnsi="Times New Roman" w:cs="Times New Roman"/>
+                <w:highlight w:val="cyan"/>
+              </w:rPr>
+            </w:pPr>
+            <w:r>
+              <w:rPr>
+                <w:rFonts w:ascii="Times New Roman" w:hAnsi="Times New Roman" w:cs="Times New Roman"/>
+                <w:highlight w:val="cyan"/>
+              </w:rPr>
+              <w:t>Allows for textual entry</w:t>
+            </w:r>
+          </w:p>
+          <w:p>
+            <w:pPr>
+              <w:pStyle w:val="ListParagraph"/>
+              <w:numPr>
+                <w:ilvl w:val="0"/>
+                <w:numId w:val="9"/>
+              </w:numPr>
+              <w:ind w:left="176" w:hanging="219"/>
+              <w:rPr>
+                <w:rFonts w:ascii="Times New Roman" w:hAnsi="Times New Roman" w:cs="Times New Roman"/>
+                <w:highlight w:val="cyan"/>
+              </w:rPr>
+            </w:pPr>
+            <w:r>
+              <w:rPr>
+                <w:rFonts w:ascii="Times New Roman" w:hAnsi="Times New Roman" w:cs="Times New Roman"/>
+                <w:highlight w:val="cyan"/>
+              </w:rPr>
+              <w:t>Used to confirm identity when unlinking facebook account</w:t>
+            </w:r>
+          </w:p>
+        </w:tc>
+      </w:tr>
+    </w:tbl>
+    <w:p>
+      <w:pPr>
         <w:rPr>
           <w:rFonts w:ascii="Times New Roman" w:hAnsi="Times New Roman" w:cs="Times New Roman"/>
         </w:rPr>
@@ -3377,6 +5799,119 @@
     </w:lvl>
   </w:abstractNum>
   <w:abstractNum w:abstractNumId="1">
+    <w:nsid w:val="136B1674"/>
+    <w:multiLevelType w:val="hybridMultilevel"/>
+    <w:tmpl w:val="0B40FCB2"/>
+    <w:lvl w:ilvl="0" w:tplc="04090001">
+      <w:start w:val="1"/>
+      <w:numFmt w:val="bullet"/>
+      <w:lvlText w:val=""/>
+      <w:lvlJc w:val="left"/>
+      <w:pPr>
+        <w:ind w:left="720" w:hanging="360"/>
+      </w:pPr>
+      <w:rPr>
+        <w:rFonts w:ascii="Symbol" w:hAnsi="Symbol" w:hint="default"/>
+      </w:rPr>
+    </w:lvl>
+    <w:lvl w:ilvl="1" w:tplc="04090003" w:tentative="1">
+      <w:start w:val="1"/>
+      <w:numFmt w:val="bullet"/>
+      <w:lvlText w:val="o"/>
+      <w:lvlJc w:val="left"/>
+      <w:pPr>
+        <w:ind w:left="1440" w:hanging="360"/>
+      </w:pPr>
+      <w:rPr>
+        <w:rFonts w:ascii="Courier New" w:hAnsi="Courier New" w:hint="default"/>
+      </w:rPr>
+    </w:lvl>
+    <w:lvl w:ilvl="2" w:tplc="04090005" w:tentative="1">
+      <w:start w:val="1"/>
+      <w:numFmt w:val="bullet"/>
+      <w:lvlText w:val=""/>
+      <w:lvlJc w:val="left"/>
+      <w:pPr>
+        <w:ind w:left="2160" w:hanging="360"/>
+      </w:pPr>
+      <w:rPr>
+        <w:rFonts w:ascii="Wingdings" w:hAnsi="Wingdings" w:hint="default"/>
+      </w:rPr>
+    </w:lvl>
+    <w:lvl w:ilvl="3" w:tplc="04090001" w:tentative="1">
+      <w:start w:val="1"/>
+      <w:numFmt w:val="bullet"/>
+      <w:lvlText w:val=""/>
+      <w:lvlJc w:val="left"/>
+      <w:pPr>
+        <w:ind w:left="2880" w:hanging="360"/>
+      </w:pPr>
+      <w:rPr>
+        <w:rFonts w:ascii="Symbol" w:hAnsi="Symbol" w:hint="default"/>
+      </w:rPr>
+    </w:lvl>
+    <w:lvl w:ilvl="4" w:tplc="04090003" w:tentative="1">
+      <w:start w:val="1"/>
+      <w:numFmt w:val="bullet"/>
+      <w:lvlText w:val="o"/>
+      <w:lvlJc w:val="left"/>
+      <w:pPr>
+        <w:ind w:left="3600" w:hanging="360"/>
+      </w:pPr>
+      <w:rPr>
+        <w:rFonts w:ascii="Courier New" w:hAnsi="Courier New" w:hint="default"/>
+      </w:rPr>
+    </w:lvl>
+    <w:lvl w:ilvl="5" w:tplc="04090005" w:tentative="1">
+      <w:start w:val="1"/>
+      <w:numFmt w:val="bullet"/>
+      <w:lvlText w:val=""/>
+      <w:lvlJc w:val="left"/>
+      <w:pPr>
+        <w:ind w:left="4320" w:hanging="360"/>
+      </w:pPr>
+      <w:rPr>
+        <w:rFonts w:ascii="Wingdings" w:hAnsi="Wingdings" w:hint="default"/>
+      </w:rPr>
+    </w:lvl>
+    <w:lvl w:ilvl="6" w:tplc="04090001" w:tentative="1">
+      <w:start w:val="1"/>
+      <w:numFmt w:val="bullet"/>
+      <w:lvlText w:val=""/>
+      <w:lvlJc w:val="left"/>
+      <w:pPr>
+        <w:ind w:left="5040" w:hanging="360"/>
+      </w:pPr>
+      <w:rPr>
+        <w:rFonts w:ascii="Symbol" w:hAnsi="Symbol" w:hint="default"/>
+      </w:rPr>
+    </w:lvl>
+    <w:lvl w:ilvl="7" w:tplc="04090003" w:tentative="1">
+      <w:start w:val="1"/>
+      <w:numFmt w:val="bullet"/>
+      <w:lvlText w:val="o"/>
+      <w:lvlJc w:val="left"/>
+      <w:pPr>
+        <w:ind w:left="5760" w:hanging="360"/>
+      </w:pPr>
+      <w:rPr>
+        <w:rFonts w:ascii="Courier New" w:hAnsi="Courier New" w:hint="default"/>
+      </w:rPr>
+    </w:lvl>
+    <w:lvl w:ilvl="8" w:tplc="04090005" w:tentative="1">
+      <w:start w:val="1"/>
+      <w:numFmt w:val="bullet"/>
+      <w:lvlText w:val=""/>
+      <w:lvlJc w:val="left"/>
+      <w:pPr>
+        <w:ind w:left="6480" w:hanging="360"/>
+      </w:pPr>
+      <w:rPr>
+        <w:rFonts w:ascii="Wingdings" w:hAnsi="Wingdings" w:hint="default"/>
+      </w:rPr>
+    </w:lvl>
+  </w:abstractNum>
+  <w:abstractNum w:abstractNumId="2">
     <w:nsid w:val="154A6FAE"/>
     <w:multiLevelType w:val="multilevel"/>
     <w:tmpl w:val="3B7EDE7C"/>
@@ -3489,7 +6024,7 @@
       </w:rPr>
     </w:lvl>
   </w:abstractNum>
-  <w:abstractNum w:abstractNumId="2">
+  <w:abstractNum w:abstractNumId="3">
     <w:nsid w:val="382528CA"/>
     <w:multiLevelType w:val="hybridMultilevel"/>
     <w:tmpl w:val="0C32460A"/>
@@ -3602,7 +6137,7 @@
       </w:rPr>
     </w:lvl>
   </w:abstractNum>
-  <w:abstractNum w:abstractNumId="3">
+  <w:abstractNum w:abstractNumId="4">
     <w:nsid w:val="6274521C"/>
     <w:multiLevelType w:val="hybridMultilevel"/>
     <w:tmpl w:val="6AB40392"/>
@@ -3715,7 +6250,7 @@
       </w:rPr>
     </w:lvl>
   </w:abstractNum>
-  <w:abstractNum w:abstractNumId="4">
+  <w:abstractNum w:abstractNumId="5">
     <w:nsid w:val="6DBA40D0"/>
     <w:multiLevelType w:val="hybridMultilevel"/>
     <w:tmpl w:val="313E9D8E"/>
@@ -3828,7 +6363,7 @@
       </w:rPr>
     </w:lvl>
   </w:abstractNum>
-  <w:abstractNum w:abstractNumId="5">
+  <w:abstractNum w:abstractNumId="6">
     <w:nsid w:val="6EA86CD5"/>
     <w:multiLevelType w:val="hybridMultilevel"/>
     <w:tmpl w:val="F7F40CC2"/>
@@ -3941,7 +6476,120 @@
       </w:rPr>
     </w:lvl>
   </w:abstractNum>
-  <w:abstractNum w:abstractNumId="6">
+  <w:abstractNum w:abstractNumId="7">
+    <w:nsid w:val="7B734915"/>
+    <w:multiLevelType w:val="hybridMultilevel"/>
+    <w:tmpl w:val="E23E2672"/>
+    <w:lvl w:ilvl="0" w:tplc="04090003">
+      <w:start w:val="1"/>
+      <w:numFmt w:val="bullet"/>
+      <w:lvlText w:val="o"/>
+      <w:lvlJc w:val="left"/>
+      <w:pPr>
+        <w:ind w:left="720" w:hanging="360"/>
+      </w:pPr>
+      <w:rPr>
+        <w:rFonts w:ascii="Courier New" w:hAnsi="Courier New" w:hint="default"/>
+      </w:rPr>
+    </w:lvl>
+    <w:lvl w:ilvl="1" w:tplc="04090003" w:tentative="1">
+      <w:start w:val="1"/>
+      <w:numFmt w:val="bullet"/>
+      <w:lvlText w:val="o"/>
+      <w:lvlJc w:val="left"/>
+      <w:pPr>
+        <w:ind w:left="1440" w:hanging="360"/>
+      </w:pPr>
+      <w:rPr>
+        <w:rFonts w:ascii="Courier New" w:hAnsi="Courier New" w:hint="default"/>
+      </w:rPr>
+    </w:lvl>
+    <w:lvl w:ilvl="2" w:tplc="04090005" w:tentative="1">
+      <w:start w:val="1"/>
+      <w:numFmt w:val="bullet"/>
+      <w:lvlText w:val=""/>
+      <w:lvlJc w:val="left"/>
+      <w:pPr>
+        <w:ind w:left="2160" w:hanging="360"/>
+      </w:pPr>
+      <w:rPr>
+        <w:rFonts w:ascii="Wingdings" w:hAnsi="Wingdings" w:hint="default"/>
+      </w:rPr>
+    </w:lvl>
+    <w:lvl w:ilvl="3" w:tplc="04090001" w:tentative="1">
+      <w:start w:val="1"/>
+      <w:numFmt w:val="bullet"/>
+      <w:lvlText w:val=""/>
+      <w:lvlJc w:val="left"/>
+      <w:pPr>
+        <w:ind w:left="2880" w:hanging="360"/>
+      </w:pPr>
+      <w:rPr>
+        <w:rFonts w:ascii="Symbol" w:hAnsi="Symbol" w:hint="default"/>
+      </w:rPr>
+    </w:lvl>
+    <w:lvl w:ilvl="4" w:tplc="04090003" w:tentative="1">
+      <w:start w:val="1"/>
+      <w:numFmt w:val="bullet"/>
+      <w:lvlText w:val="o"/>
+      <w:lvlJc w:val="left"/>
+      <w:pPr>
+        <w:ind w:left="3600" w:hanging="360"/>
+      </w:pPr>
+      <w:rPr>
+        <w:rFonts w:ascii="Courier New" w:hAnsi="Courier New" w:hint="default"/>
+      </w:rPr>
+    </w:lvl>
+    <w:lvl w:ilvl="5" w:tplc="04090005" w:tentative="1">
+      <w:start w:val="1"/>
+      <w:numFmt w:val="bullet"/>
+      <w:lvlText w:val=""/>
+      <w:lvlJc w:val="left"/>
+      <w:pPr>
+        <w:ind w:left="4320" w:hanging="360"/>
+      </w:pPr>
+      <w:rPr>
+        <w:rFonts w:ascii="Wingdings" w:hAnsi="Wingdings" w:hint="default"/>
+      </w:rPr>
+    </w:lvl>
+    <w:lvl w:ilvl="6" w:tplc="04090001" w:tentative="1">
+      <w:start w:val="1"/>
+      <w:numFmt w:val="bullet"/>
+      <w:lvlText w:val=""/>
+      <w:lvlJc w:val="left"/>
+      <w:pPr>
+        <w:ind w:left="5040" w:hanging="360"/>
+      </w:pPr>
+      <w:rPr>
+        <w:rFonts w:ascii="Symbol" w:hAnsi="Symbol" w:hint="default"/>
+      </w:rPr>
+    </w:lvl>
+    <w:lvl w:ilvl="7" w:tplc="04090003" w:tentative="1">
+      <w:start w:val="1"/>
+      <w:numFmt w:val="bullet"/>
+      <w:lvlText w:val="o"/>
+      <w:lvlJc w:val="left"/>
+      <w:pPr>
+        <w:ind w:left="5760" w:hanging="360"/>
+      </w:pPr>
+      <w:rPr>
+        <w:rFonts w:ascii="Courier New" w:hAnsi="Courier New" w:hint="default"/>
+      </w:rPr>
+    </w:lvl>
+    <w:lvl w:ilvl="8" w:tplc="04090005" w:tentative="1">
+      <w:start w:val="1"/>
+      <w:numFmt w:val="bullet"/>
+      <w:lvlText w:val=""/>
+      <w:lvlJc w:val="left"/>
+      <w:pPr>
+        <w:ind w:left="6480" w:hanging="360"/>
+      </w:pPr>
+      <w:rPr>
+        <w:rFonts w:ascii="Wingdings" w:hAnsi="Wingdings" w:hint="default"/>
+      </w:rPr>
+    </w:lvl>
+  </w:abstractNum>
+  <w:abstractNum w:abstractNumId="8">
     <w:nsid w:val="7DBD1DF0"/>
     <w:multiLevelType w:val="hybridMultilevel"/>
     <w:tmpl w:val="52469F38"/>
@@ -4055,25 +6703,31 @@
     </w:lvl>
   </w:abstractNum>
   <w:num w:numId="1">
-    <w:abstractNumId w:val="3"/>
+    <w:abstractNumId w:val="4"/>
   </w:num>
   <w:num w:numId="2">
-    <w:abstractNumId w:val="4"/>
+    <w:abstractNumId w:val="5"/>
   </w:num>
   <w:num w:numId="3">
     <w:abstractNumId w:val="0"/>
   </w:num>
   <w:num w:numId="4">
+    <w:abstractNumId w:val="3"/>
+  </w:num>
+  <w:num w:numId="5">
     <w:abstractNumId w:val="2"/>
   </w:num>
-  <w:num w:numId="5">
-    <w:abstractNumId w:val="1"/>
+  <w:num w:numId="6">
+    <w:abstractNumId w:val="8"/>
   </w:num>
-  <w:num w:numId="6">
+  <w:num w:numId="7">
     <w:abstractNumId w:val="6"/>
   </w:num>
-  <w:num w:numId="7">
-    <w:abstractNumId w:val="5"/>
+  <w:num w:numId="8">
+    <w:abstractNumId w:val="7"/>
+  </w:num>
+  <w:num w:numId="9">
+    <w:abstractNumId w:val="1"/>
   </w:num>
 </w:numbering>
 </file>
@@ -4237,7 +6891,6 @@
   <w:style w:type="character" w:default="1" w:styleId="DefaultParagraphFont">
     <w:name w:val="Default Paragraph Font"/>
     <w:uiPriority w:val="1"/>
-    <w:semiHidden/>
     <w:unhideWhenUsed/>
   </w:style>
   <w:style w:type="table" w:default="1" w:styleId="TableNormal">
@@ -4294,6 +6947,40 @@
       <w:ind w:left="720"/>
       <w:contextualSpacing/>
     </w:pPr>
+  </w:style>
+  <w:style w:type="paragraph" w:styleId="Revision">
+    <w:name w:val="Revision"/>
+    <w:hidden/>
+    <w:uiPriority w:val="99"/>
+    <w:semiHidden/>
+    <w:rsid w:val="00EC1579"/>
+  </w:style>
+  <w:style w:type="paragraph" w:styleId="BalloonText">
+    <w:name w:val="Balloon Text"/>
+    <w:basedOn w:val="Normal"/>
+    <w:link w:val="BalloonTextChar"/>
+    <w:uiPriority w:val="99"/>
+    <w:semiHidden/>
+    <w:unhideWhenUsed/>
+    <w:rsid w:val="00EC1579"/>
+    <w:rPr>
+      <w:rFonts w:ascii="Lucida Grande" w:hAnsi="Lucida Grande"/>
+      <w:sz w:val="18"/>
+      <w:szCs w:val="18"/>
+    </w:rPr>
+  </w:style>
+  <w:style w:type="character" w:customStyle="1" w:styleId="BalloonTextChar">
+    <w:name w:val="Balloon Text Char"/>
+    <w:basedOn w:val="DefaultParagraphFont"/>
+    <w:link w:val="BalloonText"/>
+    <w:uiPriority w:val="99"/>
+    <w:semiHidden/>
+    <w:rsid w:val="00EC1579"/>
+    <w:rPr>
+      <w:rFonts w:ascii="Lucida Grande" w:hAnsi="Lucida Grande"/>
+      <w:sz w:val="18"/>
+      <w:szCs w:val="18"/>
+    </w:rPr>
   </w:style>
 </w:styles>
 </file>
@@ -4457,7 +7144,6 @@
   <w:style w:type="character" w:default="1" w:styleId="DefaultParagraphFont">
     <w:name w:val="Default Paragraph Font"/>
     <w:uiPriority w:val="1"/>
-    <w:semiHidden/>
     <w:unhideWhenUsed/>
   </w:style>
   <w:style w:type="table" w:default="1" w:styleId="TableNormal">
@@ -4514,6 +7200,40 @@
       <w:ind w:left="720"/>
       <w:contextualSpacing/>
     </w:pPr>
+  </w:style>
+  <w:style w:type="paragraph" w:styleId="Revision">
+    <w:name w:val="Revision"/>
+    <w:hidden/>
+    <w:uiPriority w:val="99"/>
+    <w:semiHidden/>
+    <w:rsid w:val="00EC1579"/>
+  </w:style>
+  <w:style w:type="paragraph" w:styleId="BalloonText">
+    <w:name w:val="Balloon Text"/>
+    <w:basedOn w:val="Normal"/>
+    <w:link w:val="BalloonTextChar"/>
+    <w:uiPriority w:val="99"/>
+    <w:semiHidden/>
+    <w:unhideWhenUsed/>
+    <w:rsid w:val="00EC1579"/>
+    <w:rPr>
+      <w:rFonts w:ascii="Lucida Grande" w:hAnsi="Lucida Grande"/>
+      <w:sz w:val="18"/>
+      <w:szCs w:val="18"/>
+    </w:rPr>
+  </w:style>
+  <w:style w:type="character" w:customStyle="1" w:styleId="BalloonTextChar">
+    <w:name w:val="Balloon Text Char"/>
+    <w:basedOn w:val="DefaultParagraphFont"/>
+    <w:link w:val="BalloonText"/>
+    <w:uiPriority w:val="99"/>
+    <w:semiHidden/>
+    <w:rsid w:val="00EC1579"/>
+    <w:rPr>
+      <w:rFonts w:ascii="Lucida Grande" w:hAnsi="Lucida Grande"/>
+      <w:sz w:val="18"/>
+      <w:szCs w:val="18"/>
+    </w:rPr>
   </w:style>
 </w:styles>
 </file>

</xml_diff>

<commit_message>
updated Online List activity table
</commit_message>
<xml_diff>
--- a/project-management/binder/iteration3/Kuba/design/ui-control-elements/UI Control Elements.docx
+++ b/project-management/binder/iteration3/Kuba/design/ui-control-elements/UI Control Elements.docx
@@ -144,8 +144,6 @@
                 <w:rFonts w:ascii="Times New Roman" w:hAnsi="Times New Roman" w:cs="Times New Roman"/>
               </w:rPr>
             </w:pPr>
-            <w:proofErr w:type="spellStart"/>
-            <w:proofErr w:type="gramStart"/>
             <w:r>
               <w:rPr>
                 <w:rFonts w:ascii="Times New Roman" w:hAnsi="Times New Roman" w:cs="Times New Roman"/>
@@ -158,8 +156,6 @@
               </w:rPr>
               <w:t>yConfigurationButton</w:t>
             </w:r>
-            <w:proofErr w:type="spellEnd"/>
-            <w:proofErr w:type="gramEnd"/>
           </w:p>
         </w:tc>
         <w:tc>
@@ -206,16 +202,8 @@
               <w:rPr>
                 <w:rFonts w:ascii="Times New Roman" w:hAnsi="Times New Roman" w:cs="Times New Roman"/>
               </w:rPr>
-              <w:t xml:space="preserve">tarts the </w:t>
-            </w:r>
-            <w:proofErr w:type="spellStart"/>
-            <w:r>
-              <w:rPr>
-                <w:rFonts w:ascii="Times New Roman" w:hAnsi="Times New Roman" w:cs="Times New Roman"/>
-              </w:rPr>
-              <w:t>OfflineConfigurationActivity</w:t>
-            </w:r>
-            <w:proofErr w:type="spellEnd"/>
+              <w:t>tarts the OfflineConfigurationActivity</w:t>
+            </w:r>
             <w:r>
               <w:rPr>
                 <w:rFonts w:ascii="Times New Roman" w:hAnsi="Times New Roman" w:cs="Times New Roman"/>
@@ -234,19 +222,11 @@
               </w:rPr>
               <w:t xml:space="preserve"> </w:t>
             </w:r>
-            <w:proofErr w:type="spellStart"/>
-            <w:r>
-              <w:rPr>
-                <w:rFonts w:ascii="Times New Roman" w:hAnsi="Times New Roman" w:cs="Times New Roman"/>
-              </w:rPr>
-              <w:t>OfflineGameActivity</w:t>
-            </w:r>
-            <w:proofErr w:type="spellEnd"/>
-            <w:r>
-              <w:rPr>
-                <w:rFonts w:ascii="Times New Roman" w:hAnsi="Times New Roman" w:cs="Times New Roman"/>
-              </w:rPr>
-              <w:t xml:space="preserve"> (with resume dialog) if game is saved</w:t>
+            <w:r>
+              <w:rPr>
+                <w:rFonts w:ascii="Times New Roman" w:hAnsi="Times New Roman" w:cs="Times New Roman"/>
+              </w:rPr>
+              <w:t>OfflineGameActivity (with resume dialog) if game is saved</w:t>
             </w:r>
           </w:p>
         </w:tc>
@@ -262,16 +242,12 @@
                 <w:rFonts w:ascii="Times New Roman" w:hAnsi="Times New Roman" w:cs="Times New Roman"/>
               </w:rPr>
             </w:pPr>
-            <w:proofErr w:type="spellStart"/>
-            <w:proofErr w:type="gramStart"/>
             <w:r>
               <w:rPr>
                 <w:rFonts w:ascii="Times New Roman" w:hAnsi="Times New Roman" w:cs="Times New Roman"/>
               </w:rPr>
               <w:t>onlineListActivityButton</w:t>
             </w:r>
-            <w:proofErr w:type="spellEnd"/>
-            <w:proofErr w:type="gramEnd"/>
           </w:p>
         </w:tc>
         <w:tc>
@@ -312,16 +288,8 @@
               <w:rPr>
                 <w:rFonts w:ascii="Times New Roman" w:hAnsi="Times New Roman" w:cs="Times New Roman"/>
               </w:rPr>
-              <w:t xml:space="preserve">Starts the </w:t>
-            </w:r>
-            <w:proofErr w:type="spellStart"/>
-            <w:r>
-              <w:rPr>
-                <w:rFonts w:ascii="Times New Roman" w:hAnsi="Times New Roman" w:cs="Times New Roman"/>
-              </w:rPr>
-              <w:t>OnlineListActivity</w:t>
-            </w:r>
-            <w:proofErr w:type="spellEnd"/>
+              <w:t>Starts the OnlineListActivity</w:t>
+            </w:r>
           </w:p>
         </w:tc>
       </w:tr>
@@ -336,16 +304,12 @@
                 <w:rFonts w:ascii="Times New Roman" w:hAnsi="Times New Roman" w:cs="Times New Roman"/>
               </w:rPr>
             </w:pPr>
-            <w:proofErr w:type="spellStart"/>
-            <w:proofErr w:type="gramStart"/>
             <w:r>
               <w:rPr>
                 <w:rFonts w:ascii="Times New Roman" w:hAnsi="Times New Roman" w:cs="Times New Roman"/>
               </w:rPr>
               <w:t>helpActivityButton</w:t>
             </w:r>
-            <w:proofErr w:type="spellEnd"/>
-            <w:proofErr w:type="gramEnd"/>
           </w:p>
         </w:tc>
         <w:tc>
@@ -386,16 +350,8 @@
               <w:rPr>
                 <w:rFonts w:ascii="Times New Roman" w:hAnsi="Times New Roman" w:cs="Times New Roman"/>
               </w:rPr>
-              <w:t xml:space="preserve">Starts the </w:t>
-            </w:r>
-            <w:proofErr w:type="spellStart"/>
-            <w:r>
-              <w:rPr>
-                <w:rFonts w:ascii="Times New Roman" w:hAnsi="Times New Roman" w:cs="Times New Roman"/>
-              </w:rPr>
-              <w:t>HelpActivity</w:t>
-            </w:r>
-            <w:proofErr w:type="spellEnd"/>
+              <w:t>Starts the HelpActivity</w:t>
+            </w:r>
           </w:p>
         </w:tc>
       </w:tr>
@@ -410,16 +366,12 @@
                 <w:rFonts w:ascii="Times New Roman" w:hAnsi="Times New Roman" w:cs="Times New Roman"/>
               </w:rPr>
             </w:pPr>
-            <w:proofErr w:type="spellStart"/>
-            <w:proofErr w:type="gramStart"/>
             <w:r>
               <w:rPr>
                 <w:rFonts w:ascii="Times New Roman" w:hAnsi="Times New Roman" w:cs="Times New Roman"/>
               </w:rPr>
               <w:t>settingsActivityButton</w:t>
             </w:r>
-            <w:proofErr w:type="spellEnd"/>
-            <w:proofErr w:type="gramEnd"/>
           </w:p>
         </w:tc>
         <w:tc>
@@ -460,16 +412,8 @@
               <w:rPr>
                 <w:rFonts w:ascii="Times New Roman" w:hAnsi="Times New Roman" w:cs="Times New Roman"/>
               </w:rPr>
-              <w:t xml:space="preserve">Starts the </w:t>
-            </w:r>
-            <w:proofErr w:type="spellStart"/>
-            <w:r>
-              <w:rPr>
-                <w:rFonts w:ascii="Times New Roman" w:hAnsi="Times New Roman" w:cs="Times New Roman"/>
-              </w:rPr>
-              <w:t>SettingsActivity</w:t>
-            </w:r>
-            <w:proofErr w:type="spellEnd"/>
+              <w:t>Starts the SettingsActivity</w:t>
+            </w:r>
           </w:p>
         </w:tc>
       </w:tr>
@@ -607,8 +551,6 @@
                 <w:rFonts w:ascii="Times New Roman" w:hAnsi="Times New Roman" w:cs="Times New Roman"/>
               </w:rPr>
             </w:pPr>
-            <w:proofErr w:type="spellStart"/>
-            <w:proofErr w:type="gramStart"/>
             <w:r>
               <w:rPr>
                 <w:rFonts w:ascii="Times New Roman" w:hAnsi="Times New Roman" w:cs="Times New Roman"/>
@@ -621,8 +563,6 @@
               </w:rPr>
               <w:t>woPlayerButton</w:t>
             </w:r>
-            <w:proofErr w:type="spellEnd"/>
-            <w:proofErr w:type="gramEnd"/>
           </w:p>
         </w:tc>
         <w:tc>
@@ -635,14 +575,12 @@
                 <w:rFonts w:ascii="Times New Roman" w:hAnsi="Times New Roman" w:cs="Times New Roman"/>
               </w:rPr>
             </w:pPr>
-            <w:proofErr w:type="spellStart"/>
             <w:r>
               <w:rPr>
                 <w:rFonts w:ascii="Times New Roman" w:hAnsi="Times New Roman" w:cs="Times New Roman"/>
               </w:rPr>
               <w:t>ToggleButton</w:t>
             </w:r>
-            <w:proofErr w:type="spellEnd"/>
           </w:p>
         </w:tc>
         <w:tc>
@@ -686,8 +624,6 @@
                 <w:rFonts w:ascii="Times New Roman" w:hAnsi="Times New Roman" w:cs="Times New Roman"/>
               </w:rPr>
             </w:pPr>
-            <w:proofErr w:type="spellStart"/>
-            <w:proofErr w:type="gramStart"/>
             <w:r>
               <w:rPr>
                 <w:rFonts w:ascii="Times New Roman" w:hAnsi="Times New Roman" w:cs="Times New Roman"/>
@@ -700,8 +636,6 @@
               </w:rPr>
               <w:t>RedPlayerNameEditText</w:t>
             </w:r>
-            <w:proofErr w:type="spellEnd"/>
-            <w:proofErr w:type="gramEnd"/>
           </w:p>
           <w:p>
             <w:pPr>
@@ -715,8 +649,6 @@
                 <w:rFonts w:ascii="Times New Roman" w:hAnsi="Times New Roman" w:cs="Times New Roman"/>
               </w:rPr>
             </w:pPr>
-            <w:proofErr w:type="spellStart"/>
-            <w:proofErr w:type="gramStart"/>
             <w:r>
               <w:rPr>
                 <w:rFonts w:ascii="Times New Roman" w:hAnsi="Times New Roman" w:cs="Times New Roman"/>
@@ -729,8 +661,6 @@
               </w:rPr>
               <w:t>BluePlayerNameEditText</w:t>
             </w:r>
-            <w:proofErr w:type="spellEnd"/>
-            <w:proofErr w:type="gramEnd"/>
           </w:p>
         </w:tc>
       </w:tr>
@@ -745,8 +675,6 @@
                 <w:rFonts w:ascii="Times New Roman" w:hAnsi="Times New Roman" w:cs="Times New Roman"/>
               </w:rPr>
             </w:pPr>
-            <w:proofErr w:type="spellStart"/>
-            <w:proofErr w:type="gramStart"/>
             <w:r>
               <w:rPr>
                 <w:rFonts w:ascii="Times New Roman" w:hAnsi="Times New Roman" w:cs="Times New Roman"/>
@@ -759,8 +687,6 @@
               </w:rPr>
               <w:t>hreePlayerButton</w:t>
             </w:r>
-            <w:proofErr w:type="spellEnd"/>
-            <w:proofErr w:type="gramEnd"/>
           </w:p>
         </w:tc>
         <w:tc>
@@ -773,14 +699,12 @@
                 <w:rFonts w:ascii="Times New Roman" w:hAnsi="Times New Roman" w:cs="Times New Roman"/>
               </w:rPr>
             </w:pPr>
-            <w:proofErr w:type="spellStart"/>
             <w:r>
               <w:rPr>
                 <w:rFonts w:ascii="Times New Roman" w:hAnsi="Times New Roman" w:cs="Times New Roman"/>
               </w:rPr>
               <w:t>ToggleButton</w:t>
             </w:r>
-            <w:proofErr w:type="spellEnd"/>
           </w:p>
         </w:tc>
         <w:tc>
@@ -818,8 +742,6 @@
                 <w:rFonts w:ascii="Times New Roman" w:hAnsi="Times New Roman" w:cs="Times New Roman"/>
               </w:rPr>
             </w:pPr>
-            <w:proofErr w:type="spellStart"/>
-            <w:proofErr w:type="gramStart"/>
             <w:r>
               <w:rPr>
                 <w:rFonts w:ascii="Times New Roman" w:hAnsi="Times New Roman" w:cs="Times New Roman"/>
@@ -832,8 +754,6 @@
               </w:rPr>
               <w:t>RedPlayerNameEditText</w:t>
             </w:r>
-            <w:proofErr w:type="spellEnd"/>
-            <w:proofErr w:type="gramEnd"/>
           </w:p>
           <w:p>
             <w:pPr>
@@ -847,8 +767,6 @@
                 <w:rFonts w:ascii="Times New Roman" w:hAnsi="Times New Roman" w:cs="Times New Roman"/>
               </w:rPr>
             </w:pPr>
-            <w:proofErr w:type="spellStart"/>
-            <w:proofErr w:type="gramStart"/>
             <w:r>
               <w:rPr>
                 <w:rFonts w:ascii="Times New Roman" w:hAnsi="Times New Roman" w:cs="Times New Roman"/>
@@ -861,8 +779,6 @@
               </w:rPr>
               <w:t>PurplePlayerNameEditText</w:t>
             </w:r>
-            <w:proofErr w:type="spellEnd"/>
-            <w:proofErr w:type="gramEnd"/>
           </w:p>
           <w:p>
             <w:pPr>
@@ -876,8 +792,6 @@
                 <w:rFonts w:ascii="Times New Roman" w:hAnsi="Times New Roman" w:cs="Times New Roman"/>
               </w:rPr>
             </w:pPr>
-            <w:proofErr w:type="spellStart"/>
-            <w:proofErr w:type="gramStart"/>
             <w:r>
               <w:rPr>
                 <w:rFonts w:ascii="Times New Roman" w:hAnsi="Times New Roman" w:cs="Times New Roman"/>
@@ -890,8 +804,6 @@
               </w:rPr>
               <w:t>YellowPlayerNameEditText</w:t>
             </w:r>
-            <w:proofErr w:type="spellEnd"/>
-            <w:proofErr w:type="gramEnd"/>
           </w:p>
         </w:tc>
       </w:tr>
@@ -906,8 +818,6 @@
                 <w:rFonts w:ascii="Times New Roman" w:hAnsi="Times New Roman" w:cs="Times New Roman"/>
               </w:rPr>
             </w:pPr>
-            <w:proofErr w:type="spellStart"/>
-            <w:proofErr w:type="gramStart"/>
             <w:r>
               <w:rPr>
                 <w:rFonts w:ascii="Times New Roman" w:hAnsi="Times New Roman" w:cs="Times New Roman"/>
@@ -920,8 +830,6 @@
               </w:rPr>
               <w:t>ourPlayerButton</w:t>
             </w:r>
-            <w:proofErr w:type="spellEnd"/>
-            <w:proofErr w:type="gramEnd"/>
           </w:p>
         </w:tc>
         <w:tc>
@@ -934,14 +842,12 @@
                 <w:rFonts w:ascii="Times New Roman" w:hAnsi="Times New Roman" w:cs="Times New Roman"/>
               </w:rPr>
             </w:pPr>
-            <w:proofErr w:type="spellStart"/>
             <w:r>
               <w:rPr>
                 <w:rFonts w:ascii="Times New Roman" w:hAnsi="Times New Roman" w:cs="Times New Roman"/>
               </w:rPr>
               <w:t>ToggleButton</w:t>
             </w:r>
-            <w:proofErr w:type="spellEnd"/>
           </w:p>
         </w:tc>
         <w:tc>
@@ -979,16 +885,12 @@
                 <w:rFonts w:ascii="Times New Roman" w:hAnsi="Times New Roman" w:cs="Times New Roman"/>
               </w:rPr>
             </w:pPr>
-            <w:proofErr w:type="spellStart"/>
-            <w:proofErr w:type="gramStart"/>
             <w:r>
               <w:rPr>
                 <w:rFonts w:ascii="Times New Roman" w:hAnsi="Times New Roman" w:cs="Times New Roman"/>
               </w:rPr>
               <w:t>offlineRedPlayerNameEditText</w:t>
             </w:r>
-            <w:proofErr w:type="spellEnd"/>
-            <w:proofErr w:type="gramEnd"/>
           </w:p>
           <w:p>
             <w:pPr>
@@ -1002,8 +904,6 @@
                 <w:rFonts w:ascii="Times New Roman" w:hAnsi="Times New Roman" w:cs="Times New Roman"/>
               </w:rPr>
             </w:pPr>
-            <w:proofErr w:type="spellStart"/>
-            <w:proofErr w:type="gramStart"/>
             <w:r>
               <w:rPr>
                 <w:rFonts w:ascii="Times New Roman" w:hAnsi="Times New Roman" w:cs="Times New Roman"/>
@@ -1016,8 +916,6 @@
               </w:rPr>
               <w:t>GreenPlayerNameEditText</w:t>
             </w:r>
-            <w:proofErr w:type="spellEnd"/>
-            <w:proofErr w:type="gramEnd"/>
           </w:p>
           <w:p>
             <w:pPr>
@@ -1031,8 +929,6 @@
                 <w:rFonts w:ascii="Times New Roman" w:hAnsi="Times New Roman" w:cs="Times New Roman"/>
               </w:rPr>
             </w:pPr>
-            <w:proofErr w:type="spellStart"/>
-            <w:proofErr w:type="gramStart"/>
             <w:r>
               <w:rPr>
                 <w:rFonts w:ascii="Times New Roman" w:hAnsi="Times New Roman" w:cs="Times New Roman"/>
@@ -1045,8 +941,6 @@
               </w:rPr>
               <w:t>PurplePlayerNameEditText</w:t>
             </w:r>
-            <w:proofErr w:type="spellEnd"/>
-            <w:proofErr w:type="gramEnd"/>
           </w:p>
           <w:p>
             <w:pPr>
@@ -1060,8 +954,6 @@
                 <w:rFonts w:ascii="Times New Roman" w:hAnsi="Times New Roman" w:cs="Times New Roman"/>
               </w:rPr>
             </w:pPr>
-            <w:proofErr w:type="spellStart"/>
-            <w:proofErr w:type="gramStart"/>
             <w:r>
               <w:rPr>
                 <w:rFonts w:ascii="Times New Roman" w:hAnsi="Times New Roman" w:cs="Times New Roman"/>
@@ -1074,8 +966,6 @@
               </w:rPr>
               <w:t>YellowPlayerNameEditText</w:t>
             </w:r>
-            <w:proofErr w:type="spellEnd"/>
-            <w:proofErr w:type="gramEnd"/>
           </w:p>
           <w:p>
             <w:pPr>
@@ -1089,8 +979,6 @@
                 <w:rFonts w:ascii="Times New Roman" w:hAnsi="Times New Roman" w:cs="Times New Roman"/>
               </w:rPr>
             </w:pPr>
-            <w:proofErr w:type="spellStart"/>
-            <w:proofErr w:type="gramStart"/>
             <w:r>
               <w:rPr>
                 <w:rFonts w:ascii="Times New Roman" w:hAnsi="Times New Roman" w:cs="Times New Roman"/>
@@ -1103,8 +991,6 @@
               </w:rPr>
               <w:t>OrangePlayerNameEditText</w:t>
             </w:r>
-            <w:proofErr w:type="spellEnd"/>
-            <w:proofErr w:type="gramEnd"/>
           </w:p>
         </w:tc>
       </w:tr>
@@ -1119,8 +1005,6 @@
                 <w:rFonts w:ascii="Times New Roman" w:hAnsi="Times New Roman" w:cs="Times New Roman"/>
               </w:rPr>
             </w:pPr>
-            <w:proofErr w:type="spellStart"/>
-            <w:proofErr w:type="gramStart"/>
             <w:r>
               <w:rPr>
                 <w:rFonts w:ascii="Times New Roman" w:hAnsi="Times New Roman" w:cs="Times New Roman"/>
@@ -1133,8 +1017,6 @@
               </w:rPr>
               <w:t>ixPlayerButton</w:t>
             </w:r>
-            <w:proofErr w:type="spellEnd"/>
-            <w:proofErr w:type="gramEnd"/>
           </w:p>
         </w:tc>
         <w:tc>
@@ -1147,14 +1029,12 @@
                 <w:rFonts w:ascii="Times New Roman" w:hAnsi="Times New Roman" w:cs="Times New Roman"/>
               </w:rPr>
             </w:pPr>
-            <w:proofErr w:type="spellStart"/>
             <w:r>
               <w:rPr>
                 <w:rFonts w:ascii="Times New Roman" w:hAnsi="Times New Roman" w:cs="Times New Roman"/>
               </w:rPr>
               <w:t>ToggleButton</w:t>
             </w:r>
-            <w:proofErr w:type="spellEnd"/>
           </w:p>
         </w:tc>
         <w:tc>
@@ -1193,8 +1073,6 @@
                 <w:rFonts w:ascii="Times New Roman" w:hAnsi="Times New Roman" w:cs="Times New Roman"/>
               </w:rPr>
             </w:pPr>
-            <w:proofErr w:type="spellStart"/>
-            <w:proofErr w:type="gramStart"/>
             <w:r>
               <w:rPr>
                 <w:rFonts w:ascii="Times New Roman" w:hAnsi="Times New Roman" w:cs="Times New Roman"/>
@@ -1207,8 +1085,6 @@
               </w:rPr>
               <w:t>TypeButton</w:t>
             </w:r>
-            <w:proofErr w:type="spellEnd"/>
-            <w:proofErr w:type="gramEnd"/>
           </w:p>
         </w:tc>
         <w:tc>
@@ -1221,14 +1097,12 @@
                 <w:rFonts w:ascii="Times New Roman" w:hAnsi="Times New Roman" w:cs="Times New Roman"/>
               </w:rPr>
             </w:pPr>
-            <w:proofErr w:type="spellStart"/>
             <w:r>
               <w:rPr>
                 <w:rFonts w:ascii="Times New Roman" w:hAnsi="Times New Roman" w:cs="Times New Roman"/>
               </w:rPr>
               <w:t>ToggleButton</w:t>
             </w:r>
-            <w:proofErr w:type="spellEnd"/>
           </w:p>
         </w:tc>
         <w:tc>
@@ -1267,16 +1141,12 @@
                 <w:rFonts w:ascii="Times New Roman" w:hAnsi="Times New Roman" w:cs="Times New Roman"/>
               </w:rPr>
             </w:pPr>
-            <w:proofErr w:type="spellStart"/>
-            <w:proofErr w:type="gramStart"/>
             <w:r>
               <w:rPr>
                 <w:rFonts w:ascii="Times New Roman" w:hAnsi="Times New Roman" w:cs="Times New Roman"/>
               </w:rPr>
               <w:t>offlineGreenPlayerTypeButton</w:t>
             </w:r>
-            <w:proofErr w:type="spellEnd"/>
-            <w:proofErr w:type="gramEnd"/>
           </w:p>
         </w:tc>
         <w:tc>
@@ -1289,14 +1159,12 @@
                 <w:rFonts w:ascii="Times New Roman" w:hAnsi="Times New Roman" w:cs="Times New Roman"/>
               </w:rPr>
             </w:pPr>
-            <w:proofErr w:type="spellStart"/>
             <w:r>
               <w:rPr>
                 <w:rFonts w:ascii="Times New Roman" w:hAnsi="Times New Roman" w:cs="Times New Roman"/>
               </w:rPr>
               <w:t>ToggleButton</w:t>
             </w:r>
-            <w:proofErr w:type="spellEnd"/>
           </w:p>
         </w:tc>
         <w:tc>
@@ -1336,8 +1204,6 @@
                 <w:rFonts w:ascii="Times New Roman" w:hAnsi="Times New Roman" w:cs="Times New Roman"/>
               </w:rPr>
             </w:pPr>
-            <w:proofErr w:type="spellStart"/>
-            <w:proofErr w:type="gramStart"/>
             <w:r>
               <w:rPr>
                 <w:rFonts w:ascii="Times New Roman" w:hAnsi="Times New Roman" w:cs="Times New Roman"/>
@@ -1350,8 +1216,6 @@
               </w:rPr>
               <w:t>Button</w:t>
             </w:r>
-            <w:proofErr w:type="spellEnd"/>
-            <w:proofErr w:type="gramEnd"/>
           </w:p>
         </w:tc>
         <w:tc>
@@ -1364,14 +1228,12 @@
                 <w:rFonts w:ascii="Times New Roman" w:hAnsi="Times New Roman" w:cs="Times New Roman"/>
               </w:rPr>
             </w:pPr>
-            <w:proofErr w:type="spellStart"/>
             <w:r>
               <w:rPr>
                 <w:rFonts w:ascii="Times New Roman" w:hAnsi="Times New Roman" w:cs="Times New Roman"/>
               </w:rPr>
               <w:t>ToggleButton</w:t>
             </w:r>
-            <w:proofErr w:type="spellEnd"/>
           </w:p>
         </w:tc>
         <w:tc>
@@ -1405,8 +1267,6 @@
                 <w:rFonts w:ascii="Times New Roman" w:hAnsi="Times New Roman" w:cs="Times New Roman"/>
               </w:rPr>
             </w:pPr>
-            <w:proofErr w:type="spellStart"/>
-            <w:proofErr w:type="gramStart"/>
             <w:r>
               <w:rPr>
                 <w:rFonts w:ascii="Times New Roman" w:hAnsi="Times New Roman" w:cs="Times New Roman"/>
@@ -1419,8 +1279,6 @@
               </w:rPr>
               <w:t>Button</w:t>
             </w:r>
-            <w:proofErr w:type="spellEnd"/>
-            <w:proofErr w:type="gramEnd"/>
           </w:p>
         </w:tc>
         <w:tc>
@@ -1433,14 +1291,12 @@
                 <w:rFonts w:ascii="Times New Roman" w:hAnsi="Times New Roman" w:cs="Times New Roman"/>
               </w:rPr>
             </w:pPr>
-            <w:proofErr w:type="spellStart"/>
             <w:r>
               <w:rPr>
                 <w:rFonts w:ascii="Times New Roman" w:hAnsi="Times New Roman" w:cs="Times New Roman"/>
               </w:rPr>
               <w:t>ToggleButton</w:t>
             </w:r>
-            <w:proofErr w:type="spellEnd"/>
           </w:p>
         </w:tc>
         <w:tc>
@@ -1474,8 +1330,6 @@
                 <w:rFonts w:ascii="Times New Roman" w:hAnsi="Times New Roman" w:cs="Times New Roman"/>
               </w:rPr>
             </w:pPr>
-            <w:proofErr w:type="spellStart"/>
-            <w:proofErr w:type="gramStart"/>
             <w:r>
               <w:rPr>
                 <w:rFonts w:ascii="Times New Roman" w:hAnsi="Times New Roman" w:cs="Times New Roman"/>
@@ -1488,8 +1342,6 @@
               </w:rPr>
               <w:t>Button</w:t>
             </w:r>
-            <w:proofErr w:type="spellEnd"/>
-            <w:proofErr w:type="gramEnd"/>
           </w:p>
         </w:tc>
         <w:tc>
@@ -1502,14 +1354,12 @@
                 <w:rFonts w:ascii="Times New Roman" w:hAnsi="Times New Roman" w:cs="Times New Roman"/>
               </w:rPr>
             </w:pPr>
-            <w:proofErr w:type="spellStart"/>
             <w:r>
               <w:rPr>
                 <w:rFonts w:ascii="Times New Roman" w:hAnsi="Times New Roman" w:cs="Times New Roman"/>
               </w:rPr>
               <w:t>ToggleButton</w:t>
             </w:r>
-            <w:proofErr w:type="spellEnd"/>
           </w:p>
         </w:tc>
         <w:tc>
@@ -1543,8 +1393,6 @@
                 <w:rFonts w:ascii="Times New Roman" w:hAnsi="Times New Roman" w:cs="Times New Roman"/>
               </w:rPr>
             </w:pPr>
-            <w:proofErr w:type="spellStart"/>
-            <w:proofErr w:type="gramStart"/>
             <w:r>
               <w:rPr>
                 <w:rFonts w:ascii="Times New Roman" w:hAnsi="Times New Roman" w:cs="Times New Roman"/>
@@ -1557,8 +1405,6 @@
               </w:rPr>
               <w:t>Button</w:t>
             </w:r>
-            <w:proofErr w:type="spellEnd"/>
-            <w:proofErr w:type="gramEnd"/>
           </w:p>
         </w:tc>
         <w:tc>
@@ -1571,14 +1417,12 @@
                 <w:rFonts w:ascii="Times New Roman" w:hAnsi="Times New Roman" w:cs="Times New Roman"/>
               </w:rPr>
             </w:pPr>
-            <w:proofErr w:type="spellStart"/>
             <w:r>
               <w:rPr>
                 <w:rFonts w:ascii="Times New Roman" w:hAnsi="Times New Roman" w:cs="Times New Roman"/>
               </w:rPr>
               <w:t>ToggleButton</w:t>
             </w:r>
-            <w:proofErr w:type="spellEnd"/>
           </w:p>
         </w:tc>
         <w:tc>
@@ -1616,16 +1460,8 @@
               <w:rPr>
                 <w:rFonts w:ascii="Times New Roman" w:hAnsi="Times New Roman" w:cs="Times New Roman"/>
               </w:rPr>
-              <w:t>Offline&lt;COLOUR&gt;</w:t>
-            </w:r>
-            <w:proofErr w:type="spellStart"/>
-            <w:r>
-              <w:rPr>
-                <w:rFonts w:ascii="Times New Roman" w:hAnsi="Times New Roman" w:cs="Times New Roman"/>
-              </w:rPr>
-              <w:t>PlayerEasyButton</w:t>
-            </w:r>
-            <w:proofErr w:type="spellEnd"/>
+              <w:t>Offline&lt;COLOUR&gt;PlayerEasyButton</w:t>
+            </w:r>
           </w:p>
         </w:tc>
         <w:tc>
@@ -1638,14 +1474,12 @@
                 <w:rFonts w:ascii="Times New Roman" w:hAnsi="Times New Roman" w:cs="Times New Roman"/>
               </w:rPr>
             </w:pPr>
-            <w:proofErr w:type="spellStart"/>
             <w:r>
               <w:rPr>
                 <w:rFonts w:ascii="Times New Roman" w:hAnsi="Times New Roman" w:cs="Times New Roman"/>
               </w:rPr>
               <w:t>ToggleButton</w:t>
             </w:r>
-            <w:proofErr w:type="spellEnd"/>
           </w:p>
         </w:tc>
         <w:tc>
@@ -1693,23 +1527,7 @@
                 <w:i/>
               </w:rPr>
               <w:lastRenderedPageBreak/>
-              <w:t xml:space="preserve">player </w:t>
-            </w:r>
-            <w:proofErr w:type="spellStart"/>
-            <w:r>
-              <w:rPr>
-                <w:rFonts w:ascii="Times New Roman" w:hAnsi="Times New Roman" w:cs="Times New Roman"/>
-                <w:i/>
-              </w:rPr>
-              <w:t>colours</w:t>
-            </w:r>
-            <w:proofErr w:type="spellEnd"/>
-            <w:r>
-              <w:rPr>
-                <w:rFonts w:ascii="Times New Roman" w:hAnsi="Times New Roman" w:cs="Times New Roman"/>
-                <w:i/>
-              </w:rPr>
-              <w:t>. This has been done to be concise.</w:t>
+              <w:t>player colours. This has been done to be concise.</w:t>
             </w:r>
           </w:p>
           <w:p>
@@ -1769,16 +1587,8 @@
                 <w:rFonts w:ascii="Times New Roman" w:hAnsi="Times New Roman" w:cs="Times New Roman"/>
               </w:rPr>
               <w:lastRenderedPageBreak/>
-              <w:t>Offline&lt;COLOUR&gt;</w:t>
-            </w:r>
-            <w:proofErr w:type="spellStart"/>
-            <w:r>
-              <w:rPr>
-                <w:rFonts w:ascii="Times New Roman" w:hAnsi="Times New Roman" w:cs="Times New Roman"/>
-              </w:rPr>
-              <w:t>PlayerMediumButton</w:t>
-            </w:r>
-            <w:proofErr w:type="spellEnd"/>
+              <w:t>Offline&lt;COLOUR&gt;PlayerMediumButton</w:t>
+            </w:r>
           </w:p>
         </w:tc>
         <w:tc>
@@ -1791,14 +1601,12 @@
                 <w:rFonts w:ascii="Times New Roman" w:hAnsi="Times New Roman" w:cs="Times New Roman"/>
               </w:rPr>
             </w:pPr>
-            <w:proofErr w:type="spellStart"/>
             <w:r>
               <w:rPr>
                 <w:rFonts w:ascii="Times New Roman" w:hAnsi="Times New Roman" w:cs="Times New Roman"/>
               </w:rPr>
               <w:t>ToggleButton</w:t>
             </w:r>
-            <w:proofErr w:type="spellEnd"/>
           </w:p>
         </w:tc>
         <w:tc>
@@ -1837,16 +1645,8 @@
                 <w:rFonts w:ascii="Times New Roman" w:hAnsi="Times New Roman" w:cs="Times New Roman"/>
               </w:rPr>
               <w:lastRenderedPageBreak/>
-              <w:t>Offline&lt;COLOUR&gt;</w:t>
-            </w:r>
-            <w:proofErr w:type="spellStart"/>
-            <w:r>
-              <w:rPr>
-                <w:rFonts w:ascii="Times New Roman" w:hAnsi="Times New Roman" w:cs="Times New Roman"/>
-              </w:rPr>
-              <w:t>PlayerHardButton</w:t>
-            </w:r>
-            <w:proofErr w:type="spellEnd"/>
+              <w:t>Offline&lt;COLOUR&gt;PlayerHardButton</w:t>
+            </w:r>
           </w:p>
         </w:tc>
         <w:tc>
@@ -1859,14 +1659,12 @@
                 <w:rFonts w:ascii="Times New Roman" w:hAnsi="Times New Roman" w:cs="Times New Roman"/>
               </w:rPr>
             </w:pPr>
-            <w:proofErr w:type="spellStart"/>
             <w:r>
               <w:rPr>
                 <w:rFonts w:ascii="Times New Roman" w:hAnsi="Times New Roman" w:cs="Times New Roman"/>
               </w:rPr>
               <w:t>ToggleButton</w:t>
             </w:r>
-            <w:proofErr w:type="spellEnd"/>
           </w:p>
         </w:tc>
         <w:tc>
@@ -1900,16 +1698,12 @@
                 <w:rFonts w:ascii="Times New Roman" w:hAnsi="Times New Roman" w:cs="Times New Roman"/>
               </w:rPr>
             </w:pPr>
-            <w:proofErr w:type="spellStart"/>
-            <w:proofErr w:type="gramStart"/>
             <w:r>
               <w:rPr>
                 <w:rFonts w:ascii="Times New Roman" w:hAnsi="Times New Roman" w:cs="Times New Roman"/>
               </w:rPr>
               <w:t>offlineRedPlayerNameEditText</w:t>
             </w:r>
-            <w:proofErr w:type="spellEnd"/>
-            <w:proofErr w:type="gramEnd"/>
           </w:p>
         </w:tc>
         <w:tc>
@@ -1922,14 +1716,12 @@
                 <w:rFonts w:ascii="Times New Roman" w:hAnsi="Times New Roman" w:cs="Times New Roman"/>
               </w:rPr>
             </w:pPr>
-            <w:proofErr w:type="spellStart"/>
             <w:r>
               <w:rPr>
                 <w:rFonts w:ascii="Times New Roman" w:hAnsi="Times New Roman" w:cs="Times New Roman"/>
               </w:rPr>
               <w:t>EditText</w:t>
             </w:r>
-            <w:proofErr w:type="spellEnd"/>
           </w:p>
         </w:tc>
         <w:tc>
@@ -2048,16 +1840,12 @@
                 <w:rFonts w:ascii="Times New Roman" w:hAnsi="Times New Roman" w:cs="Times New Roman"/>
               </w:rPr>
             </w:pPr>
-            <w:proofErr w:type="spellStart"/>
-            <w:proofErr w:type="gramStart"/>
             <w:r>
               <w:rPr>
                 <w:rFonts w:ascii="Times New Roman" w:hAnsi="Times New Roman" w:cs="Times New Roman"/>
               </w:rPr>
               <w:t>offlineGreenPlayerNameEditText</w:t>
             </w:r>
-            <w:proofErr w:type="spellEnd"/>
-            <w:proofErr w:type="gramEnd"/>
           </w:p>
         </w:tc>
         <w:tc>
@@ -2070,14 +1858,12 @@
                 <w:rFonts w:ascii="Times New Roman" w:hAnsi="Times New Roman" w:cs="Times New Roman"/>
               </w:rPr>
             </w:pPr>
-            <w:proofErr w:type="spellStart"/>
             <w:r>
               <w:rPr>
                 <w:rFonts w:ascii="Times New Roman" w:hAnsi="Times New Roman" w:cs="Times New Roman"/>
               </w:rPr>
               <w:t>EditText</w:t>
             </w:r>
-            <w:proofErr w:type="spellEnd"/>
           </w:p>
         </w:tc>
         <w:tc>
@@ -2105,16 +1891,12 @@
                 <w:rFonts w:ascii="Times New Roman" w:hAnsi="Times New Roman" w:cs="Times New Roman"/>
               </w:rPr>
             </w:pPr>
-            <w:proofErr w:type="spellStart"/>
-            <w:proofErr w:type="gramStart"/>
             <w:r>
               <w:rPr>
                 <w:rFonts w:ascii="Times New Roman" w:hAnsi="Times New Roman" w:cs="Times New Roman"/>
               </w:rPr>
               <w:t>offlinePurplePlayerNameEditText</w:t>
             </w:r>
-            <w:proofErr w:type="spellEnd"/>
-            <w:proofErr w:type="gramEnd"/>
           </w:p>
         </w:tc>
         <w:tc>
@@ -2127,14 +1909,12 @@
                 <w:rFonts w:ascii="Times New Roman" w:hAnsi="Times New Roman" w:cs="Times New Roman"/>
               </w:rPr>
             </w:pPr>
-            <w:proofErr w:type="spellStart"/>
             <w:r>
               <w:rPr>
                 <w:rFonts w:ascii="Times New Roman" w:hAnsi="Times New Roman" w:cs="Times New Roman"/>
               </w:rPr>
               <w:t>EditText</w:t>
             </w:r>
-            <w:proofErr w:type="spellEnd"/>
           </w:p>
         </w:tc>
         <w:tc>
@@ -2162,16 +1942,12 @@
                 <w:rFonts w:ascii="Times New Roman" w:hAnsi="Times New Roman" w:cs="Times New Roman"/>
               </w:rPr>
             </w:pPr>
-            <w:proofErr w:type="spellStart"/>
-            <w:proofErr w:type="gramStart"/>
             <w:r>
               <w:rPr>
                 <w:rFonts w:ascii="Times New Roman" w:hAnsi="Times New Roman" w:cs="Times New Roman"/>
               </w:rPr>
               <w:t>offlineBluePlayerNameEditText</w:t>
             </w:r>
-            <w:proofErr w:type="spellEnd"/>
-            <w:proofErr w:type="gramEnd"/>
           </w:p>
         </w:tc>
         <w:tc>
@@ -2184,14 +1960,12 @@
                 <w:rFonts w:ascii="Times New Roman" w:hAnsi="Times New Roman" w:cs="Times New Roman"/>
               </w:rPr>
             </w:pPr>
-            <w:proofErr w:type="spellStart"/>
             <w:r>
               <w:rPr>
                 <w:rFonts w:ascii="Times New Roman" w:hAnsi="Times New Roman" w:cs="Times New Roman"/>
               </w:rPr>
               <w:t>EditText</w:t>
             </w:r>
-            <w:proofErr w:type="spellEnd"/>
           </w:p>
         </w:tc>
         <w:tc>
@@ -2219,16 +1993,12 @@
                 <w:rFonts w:ascii="Times New Roman" w:hAnsi="Times New Roman" w:cs="Times New Roman"/>
               </w:rPr>
             </w:pPr>
-            <w:proofErr w:type="spellStart"/>
-            <w:proofErr w:type="gramStart"/>
             <w:r>
               <w:rPr>
                 <w:rFonts w:ascii="Times New Roman" w:hAnsi="Times New Roman" w:cs="Times New Roman"/>
               </w:rPr>
               <w:t>offlineYellowPlayerNameEditText</w:t>
             </w:r>
-            <w:proofErr w:type="spellEnd"/>
-            <w:proofErr w:type="gramEnd"/>
           </w:p>
         </w:tc>
         <w:tc>
@@ -2241,14 +2011,12 @@
                 <w:rFonts w:ascii="Times New Roman" w:hAnsi="Times New Roman" w:cs="Times New Roman"/>
               </w:rPr>
             </w:pPr>
-            <w:proofErr w:type="spellStart"/>
             <w:r>
               <w:rPr>
                 <w:rFonts w:ascii="Times New Roman" w:hAnsi="Times New Roman" w:cs="Times New Roman"/>
               </w:rPr>
               <w:t>EditText</w:t>
             </w:r>
-            <w:proofErr w:type="spellEnd"/>
           </w:p>
         </w:tc>
         <w:tc>
@@ -2276,16 +2044,12 @@
                 <w:rFonts w:ascii="Times New Roman" w:hAnsi="Times New Roman" w:cs="Times New Roman"/>
               </w:rPr>
             </w:pPr>
-            <w:proofErr w:type="spellStart"/>
-            <w:proofErr w:type="gramStart"/>
             <w:r>
               <w:rPr>
                 <w:rFonts w:ascii="Times New Roman" w:hAnsi="Times New Roman" w:cs="Times New Roman"/>
               </w:rPr>
               <w:t>offlineOrangePlayerNameEditText</w:t>
             </w:r>
-            <w:proofErr w:type="spellEnd"/>
-            <w:proofErr w:type="gramEnd"/>
           </w:p>
         </w:tc>
         <w:tc>
@@ -2298,14 +2062,12 @@
                 <w:rFonts w:ascii="Times New Roman" w:hAnsi="Times New Roman" w:cs="Times New Roman"/>
               </w:rPr>
             </w:pPr>
-            <w:proofErr w:type="spellStart"/>
             <w:r>
               <w:rPr>
                 <w:rFonts w:ascii="Times New Roman" w:hAnsi="Times New Roman" w:cs="Times New Roman"/>
               </w:rPr>
               <w:t>EditText</w:t>
             </w:r>
-            <w:proofErr w:type="spellEnd"/>
           </w:p>
         </w:tc>
         <w:tc>
@@ -2333,16 +2095,12 @@
                 <w:rFonts w:ascii="Times New Roman" w:hAnsi="Times New Roman" w:cs="Times New Roman"/>
               </w:rPr>
             </w:pPr>
-            <w:proofErr w:type="spellStart"/>
-            <w:proofErr w:type="gramStart"/>
             <w:r>
               <w:rPr>
                 <w:rFonts w:ascii="Times New Roman" w:hAnsi="Times New Roman" w:cs="Times New Roman"/>
               </w:rPr>
               <w:t>offlineGameActivityButton</w:t>
             </w:r>
-            <w:proofErr w:type="spellEnd"/>
-            <w:proofErr w:type="gramEnd"/>
           </w:p>
         </w:tc>
         <w:tc>
@@ -2398,14 +2156,12 @@
                 <w:rFonts w:ascii="Times New Roman" w:hAnsi="Times New Roman" w:cs="Times New Roman"/>
               </w:rPr>
             </w:pPr>
-            <w:proofErr w:type="spellStart"/>
             <w:r>
               <w:rPr>
                 <w:rFonts w:ascii="Times New Roman" w:hAnsi="Times New Roman" w:cs="Times New Roman"/>
               </w:rPr>
               <w:t>OfflineGameActivity</w:t>
             </w:r>
-            <w:proofErr w:type="spellEnd"/>
           </w:p>
         </w:tc>
       </w:tr>
@@ -2533,8 +2289,6 @@
                 <w:rFonts w:ascii="Times New Roman" w:hAnsi="Times New Roman" w:cs="Times New Roman"/>
               </w:rPr>
             </w:pPr>
-            <w:proofErr w:type="spellStart"/>
-            <w:proofErr w:type="gramStart"/>
             <w:r>
               <w:rPr>
                 <w:rFonts w:ascii="Times New Roman" w:hAnsi="Times New Roman" w:cs="Times New Roman"/>
@@ -2547,8 +2301,6 @@
               </w:rPr>
               <w:t>MoveResetButton</w:t>
             </w:r>
-            <w:proofErr w:type="spellEnd"/>
-            <w:proofErr w:type="gramEnd"/>
           </w:p>
         </w:tc>
         <w:tc>
@@ -2611,8 +2363,6 @@
                 <w:rFonts w:ascii="Times New Roman" w:hAnsi="Times New Roman" w:cs="Times New Roman"/>
               </w:rPr>
             </w:pPr>
-            <w:proofErr w:type="spellStart"/>
-            <w:proofErr w:type="gramStart"/>
             <w:r>
               <w:rPr>
                 <w:rFonts w:ascii="Times New Roman" w:hAnsi="Times New Roman" w:cs="Times New Roman"/>
@@ -2625,8 +2375,6 @@
               </w:rPr>
               <w:t>MoveDoneButton</w:t>
             </w:r>
-            <w:proofErr w:type="spellEnd"/>
-            <w:proofErr w:type="gramEnd"/>
           </w:p>
         </w:tc>
         <w:tc>
@@ -2739,16 +2487,12 @@
                 <w:rFonts w:ascii="Times New Roman" w:hAnsi="Times New Roman" w:cs="Times New Roman"/>
               </w:rPr>
             </w:pPr>
-            <w:proofErr w:type="spellStart"/>
-            <w:proofErr w:type="gramStart"/>
             <w:r>
               <w:rPr>
                 <w:rFonts w:ascii="Times New Roman" w:hAnsi="Times New Roman" w:cs="Times New Roman"/>
               </w:rPr>
               <w:t>gamePlayerListButton</w:t>
             </w:r>
-            <w:proofErr w:type="spellEnd"/>
-            <w:proofErr w:type="gramEnd"/>
           </w:p>
         </w:tc>
         <w:tc>
@@ -2950,16 +2694,12 @@
                 <w:rFonts w:ascii="Times New Roman" w:hAnsi="Times New Roman" w:cs="Times New Roman"/>
               </w:rPr>
             </w:pPr>
-            <w:proofErr w:type="spellStart"/>
-            <w:proofErr w:type="gramStart"/>
             <w:r>
               <w:rPr>
                 <w:rFonts w:ascii="Times New Roman" w:hAnsi="Times New Roman" w:cs="Times New Roman"/>
               </w:rPr>
               <w:t>dialogAcceptButton</w:t>
             </w:r>
-            <w:proofErr w:type="spellEnd"/>
-            <w:proofErr w:type="gramEnd"/>
           </w:p>
         </w:tc>
         <w:tc>
@@ -3022,16 +2762,12 @@
                 <w:rFonts w:ascii="Times New Roman" w:hAnsi="Times New Roman" w:cs="Times New Roman"/>
               </w:rPr>
             </w:pPr>
-            <w:proofErr w:type="spellStart"/>
-            <w:proofErr w:type="gramStart"/>
             <w:r>
               <w:rPr>
                 <w:rFonts w:ascii="Times New Roman" w:hAnsi="Times New Roman" w:cs="Times New Roman"/>
               </w:rPr>
               <w:t>dialogCancelButton</w:t>
             </w:r>
-            <w:proofErr w:type="spellEnd"/>
-            <w:proofErr w:type="gramEnd"/>
           </w:p>
         </w:tc>
         <w:tc>
@@ -3084,21 +2820,7 @@
               <w:rPr>
                 <w:rFonts w:ascii="Times New Roman" w:hAnsi="Times New Roman" w:cs="Times New Roman"/>
               </w:rPr>
-              <w:t xml:space="preserve"> finishes and </w:t>
-            </w:r>
-            <w:proofErr w:type="spellStart"/>
-            <w:r>
-              <w:rPr>
-                <w:rFonts w:ascii="Times New Roman" w:hAnsi="Times New Roman" w:cs="Times New Roman"/>
-              </w:rPr>
-              <w:t>OfflineConfigurationActivity</w:t>
-            </w:r>
-            <w:proofErr w:type="spellEnd"/>
-            <w:r>
-              <w:rPr>
-                <w:rFonts w:ascii="Times New Roman" w:hAnsi="Times New Roman" w:cs="Times New Roman"/>
-              </w:rPr>
-              <w:t xml:space="preserve"> starts</w:t>
+              <w:t xml:space="preserve"> finishes and OfflineConfigurationActivity starts</w:t>
             </w:r>
           </w:p>
           <w:p>
@@ -3310,13 +3032,9 @@
             <w:tcW w:w="3652" w:type="dxa"/>
           </w:tcPr>
           <w:p>
-            <w:proofErr w:type="spellStart"/>
-            <w:proofErr w:type="gramStart"/>
             <w:r>
               <w:t>dialogCancelButton</w:t>
             </w:r>
-            <w:proofErr w:type="spellEnd"/>
-            <w:proofErr w:type="gramEnd"/>
           </w:p>
         </w:tc>
         <w:tc>
@@ -3363,21 +3081,7 @@
               <w:rPr>
                 <w:rFonts w:ascii="Times New Roman" w:hAnsi="Times New Roman" w:cs="Times New Roman"/>
               </w:rPr>
-              <w:t xml:space="preserve">his activity finishes and </w:t>
-            </w:r>
-            <w:proofErr w:type="spellStart"/>
-            <w:r>
-              <w:rPr>
-                <w:rFonts w:ascii="Times New Roman" w:hAnsi="Times New Roman" w:cs="Times New Roman"/>
-              </w:rPr>
-              <w:t>MainActivity</w:t>
-            </w:r>
-            <w:proofErr w:type="spellEnd"/>
-            <w:r>
-              <w:rPr>
-                <w:rFonts w:ascii="Times New Roman" w:hAnsi="Times New Roman" w:cs="Times New Roman"/>
-              </w:rPr>
-              <w:t xml:space="preserve"> starts</w:t>
+              <w:t>his activity finishes and MainActivity starts</w:t>
             </w:r>
           </w:p>
         </w:tc>
@@ -3393,16 +3097,12 @@
                 <w:rFonts w:ascii="Times New Roman" w:hAnsi="Times New Roman" w:cs="Times New Roman"/>
               </w:rPr>
             </w:pPr>
-            <w:proofErr w:type="spellStart"/>
-            <w:proofErr w:type="gramStart"/>
             <w:r>
               <w:rPr>
                 <w:rFonts w:ascii="Times New Roman" w:hAnsi="Times New Roman" w:cs="Times New Roman"/>
               </w:rPr>
               <w:t>dialogAcceptButton</w:t>
             </w:r>
-            <w:proofErr w:type="spellEnd"/>
-            <w:proofErr w:type="gramEnd"/>
           </w:p>
         </w:tc>
         <w:tc>
@@ -3449,21 +3149,7 @@
               <w:rPr>
                 <w:rFonts w:ascii="Times New Roman" w:hAnsi="Times New Roman" w:cs="Times New Roman"/>
               </w:rPr>
-              <w:t xml:space="preserve">his activity finishes and </w:t>
-            </w:r>
-            <w:proofErr w:type="spellStart"/>
-            <w:r>
-              <w:rPr>
-                <w:rFonts w:ascii="Times New Roman" w:hAnsi="Times New Roman" w:cs="Times New Roman"/>
-              </w:rPr>
-              <w:t>OfflineConfigurationActivity</w:t>
-            </w:r>
-            <w:proofErr w:type="spellEnd"/>
-            <w:r>
-              <w:rPr>
-                <w:rFonts w:ascii="Times New Roman" w:hAnsi="Times New Roman" w:cs="Times New Roman"/>
-              </w:rPr>
-              <w:t xml:space="preserve"> starts</w:t>
+              <w:t>his activity finishes and OfflineConfigurationActivity starts</w:t>
             </w:r>
           </w:p>
         </w:tc>
@@ -3499,6 +3185,745 @@
           <w:szCs w:val="28"/>
         </w:rPr>
         <w:t>Online List activity</w:t>
+      </w:r>
+    </w:p>
+    <w:p>
+      <w:pPr>
+        <w:rPr>
+          <w:rFonts w:ascii="Times New Roman" w:hAnsi="Times New Roman" w:cs="Times New Roman"/>
+          <w:sz w:val="28"/>
+          <w:szCs w:val="28"/>
+        </w:rPr>
+      </w:pPr>
+    </w:p>
+    <w:tbl>
+      <w:tblPr>
+        <w:tblStyle w:val="TableGrid"/>
+        <w:tblW w:w="0" w:type="auto"/>
+        <w:tblLook w:val="04A0" w:firstRow="1" w:lastRow="0" w:firstColumn="1" w:lastColumn="0" w:noHBand="0" w:noVBand="1"/>
+      </w:tblPr>
+      <w:tblGrid>
+        <w:gridCol w:w="3534"/>
+        <w:gridCol w:w="1523"/>
+        <w:gridCol w:w="3799"/>
+      </w:tblGrid>
+      <w:tr>
+        <w:tc>
+          <w:tcPr>
+            <w:tcW w:w="3652" w:type="dxa"/>
+          </w:tcPr>
+          <w:p>
+            <w:pPr>
+              <w:rPr>
+                <w:rFonts w:ascii="Times New Roman" w:hAnsi="Times New Roman" w:cs="Times New Roman"/>
+                <w:b/>
+              </w:rPr>
+            </w:pPr>
+            <w:r>
+              <w:rPr>
+                <w:rFonts w:ascii="Times New Roman" w:hAnsi="Times New Roman" w:cs="Times New Roman"/>
+                <w:b/>
+              </w:rPr>
+              <w:t>Component ID</w:t>
+            </w:r>
+          </w:p>
+        </w:tc>
+        <w:tc>
+          <w:tcPr>
+            <w:tcW w:w="1134" w:type="dxa"/>
+          </w:tcPr>
+          <w:p>
+            <w:pPr>
+              <w:rPr>
+                <w:rFonts w:ascii="Times New Roman" w:hAnsi="Times New Roman" w:cs="Times New Roman"/>
+                <w:b/>
+              </w:rPr>
+            </w:pPr>
+            <w:r>
+              <w:rPr>
+                <w:rFonts w:ascii="Times New Roman" w:hAnsi="Times New Roman" w:cs="Times New Roman"/>
+                <w:b/>
+              </w:rPr>
+              <w:t>Control Type</w:t>
+            </w:r>
+          </w:p>
+        </w:tc>
+        <w:tc>
+          <w:tcPr>
+            <w:tcW w:w="4070" w:type="dxa"/>
+          </w:tcPr>
+          <w:p>
+            <w:pPr>
+              <w:rPr>
+                <w:rFonts w:ascii="Times New Roman" w:hAnsi="Times New Roman" w:cs="Times New Roman"/>
+                <w:b/>
+              </w:rPr>
+            </w:pPr>
+            <w:r>
+              <w:rPr>
+                <w:rFonts w:ascii="Times New Roman" w:hAnsi="Times New Roman" w:cs="Times New Roman"/>
+                <w:b/>
+              </w:rPr>
+              <w:t>Effect</w:t>
+            </w:r>
+          </w:p>
+        </w:tc>
+      </w:tr>
+      <w:tr>
+        <w:tc>
+          <w:tcPr>
+            <w:tcW w:w="3652" w:type="dxa"/>
+          </w:tcPr>
+          <w:p>
+            <w:pPr>
+              <w:rPr>
+                <w:rFonts w:ascii="Times New Roman" w:hAnsi="Times New Roman" w:cs="Times New Roman"/>
+              </w:rPr>
+            </w:pPr>
+            <w:r>
+              <w:rPr>
+                <w:rFonts w:ascii="Times New Roman" w:hAnsi="Times New Roman" w:cs="Times New Roman"/>
+              </w:rPr>
+              <w:t>onlineNewGameButton</w:t>
+            </w:r>
+          </w:p>
+        </w:tc>
+        <w:tc>
+          <w:tcPr>
+            <w:tcW w:w="1134" w:type="dxa"/>
+          </w:tcPr>
+          <w:p>
+            <w:pPr>
+              <w:rPr>
+                <w:rFonts w:ascii="Times New Roman" w:hAnsi="Times New Roman" w:cs="Times New Roman"/>
+              </w:rPr>
+            </w:pPr>
+            <w:r>
+              <w:rPr>
+                <w:rFonts w:ascii="Times New Roman" w:hAnsi="Times New Roman" w:cs="Times New Roman"/>
+              </w:rPr>
+              <w:t>Button</w:t>
+            </w:r>
+          </w:p>
+        </w:tc>
+        <w:tc>
+          <w:tcPr>
+            <w:tcW w:w="4070" w:type="dxa"/>
+          </w:tcPr>
+          <w:p>
+            <w:pPr>
+              <w:pStyle w:val="ListParagraph"/>
+              <w:numPr>
+                <w:ilvl w:val="0"/>
+                <w:numId w:val="6"/>
+              </w:numPr>
+              <w:ind w:left="176" w:hanging="219"/>
+              <w:rPr>
+                <w:rFonts w:ascii="Times New Roman" w:hAnsi="Times New Roman" w:cs="Times New Roman"/>
+              </w:rPr>
+            </w:pPr>
+            <w:r>
+              <w:rPr>
+                <w:rFonts w:ascii="Times New Roman" w:hAnsi="Times New Roman" w:cs="Times New Roman"/>
+              </w:rPr>
+              <w:t>Creates/displays a dialog to create a new online game</w:t>
+            </w:r>
+          </w:p>
+        </w:tc>
+      </w:tr>
+      <w:tr>
+        <w:tc>
+          <w:tcPr>
+            <w:tcW w:w="3652" w:type="dxa"/>
+          </w:tcPr>
+          <w:p>
+            <w:pPr>
+              <w:rPr>
+                <w:rFonts w:ascii="Times New Roman" w:hAnsi="Times New Roman" w:cs="Times New Roman"/>
+              </w:rPr>
+            </w:pPr>
+            <w:r>
+              <w:rPr>
+                <w:rFonts w:ascii="Times New Roman" w:hAnsi="Times New Roman" w:cs="Times New Roman"/>
+              </w:rPr>
+              <w:t>onlineGameActivityButton</w:t>
+            </w:r>
+          </w:p>
+        </w:tc>
+        <w:tc>
+          <w:tcPr>
+            <w:tcW w:w="1134" w:type="dxa"/>
+          </w:tcPr>
+          <w:p>
+            <w:pPr>
+              <w:rPr>
+                <w:rFonts w:ascii="Times New Roman" w:hAnsi="Times New Roman" w:cs="Times New Roman"/>
+              </w:rPr>
+            </w:pPr>
+            <w:r>
+              <w:rPr>
+                <w:rFonts w:ascii="Times New Roman" w:hAnsi="Times New Roman" w:cs="Times New Roman"/>
+              </w:rPr>
+              <w:t>LinearLayout</w:t>
+            </w:r>
+            <w:bookmarkStart w:id="0" w:name="_GoBack"/>
+            <w:bookmarkEnd w:id="0"/>
+          </w:p>
+        </w:tc>
+        <w:tc>
+          <w:tcPr>
+            <w:tcW w:w="4070" w:type="dxa"/>
+          </w:tcPr>
+          <w:p>
+            <w:pPr>
+              <w:pStyle w:val="ListParagraph"/>
+              <w:numPr>
+                <w:ilvl w:val="0"/>
+                <w:numId w:val="6"/>
+              </w:numPr>
+              <w:ind w:left="176" w:hanging="219"/>
+              <w:rPr>
+                <w:rFonts w:ascii="Times New Roman" w:hAnsi="Times New Roman" w:cs="Times New Roman"/>
+              </w:rPr>
+            </w:pPr>
+            <w:r>
+              <w:rPr>
+                <w:rFonts w:ascii="Times New Roman" w:hAnsi="Times New Roman" w:cs="Times New Roman"/>
+              </w:rPr>
+              <w:t>Hide</w:t>
+            </w:r>
+            <w:r>
+              <w:rPr>
+                <w:rFonts w:ascii="Times New Roman" w:hAnsi="Times New Roman" w:cs="Times New Roman"/>
+              </w:rPr>
+              <w:t xml:space="preserve">s the notification icon on the </w:t>
+            </w:r>
+            <w:r>
+              <w:rPr>
+                <w:rFonts w:ascii="Times New Roman" w:hAnsi="Times New Roman" w:cs="Times New Roman"/>
+              </w:rPr>
+              <w:t>game’s list entry (if it is visible)</w:t>
+            </w:r>
+          </w:p>
+          <w:p>
+            <w:pPr>
+              <w:pStyle w:val="ListParagraph"/>
+              <w:numPr>
+                <w:ilvl w:val="0"/>
+                <w:numId w:val="6"/>
+              </w:numPr>
+              <w:ind w:left="176" w:hanging="219"/>
+              <w:rPr>
+                <w:rFonts w:ascii="Times New Roman" w:hAnsi="Times New Roman" w:cs="Times New Roman"/>
+              </w:rPr>
+            </w:pPr>
+            <w:r>
+              <w:rPr>
+                <w:rFonts w:ascii="Times New Roman" w:hAnsi="Times New Roman" w:cs="Times New Roman"/>
+              </w:rPr>
+              <w:t>Starts OnlineGameActivity and loads any updates to that game’s state</w:t>
+            </w:r>
+          </w:p>
+        </w:tc>
+      </w:tr>
+    </w:tbl>
+    <w:p>
+      <w:pPr>
+        <w:rPr>
+          <w:rFonts w:ascii="Times New Roman" w:hAnsi="Times New Roman" w:cs="Times New Roman"/>
+        </w:rPr>
+      </w:pPr>
+    </w:p>
+    <w:p>
+      <w:pPr>
+        <w:rPr>
+          <w:rFonts w:ascii="Times New Roman" w:hAnsi="Times New Roman" w:cs="Times New Roman"/>
+        </w:rPr>
+      </w:pPr>
+    </w:p>
+    <w:p>
+      <w:pPr>
+        <w:rPr>
+          <w:rFonts w:ascii="Times New Roman" w:hAnsi="Times New Roman" w:cs="Times New Roman"/>
+          <w:sz w:val="28"/>
+          <w:szCs w:val="28"/>
+        </w:rPr>
+      </w:pPr>
+      <w:r>
+        <w:rPr>
+          <w:rFonts w:ascii="Times New Roman" w:hAnsi="Times New Roman" w:cs="Times New Roman"/>
+          <w:sz w:val="28"/>
+          <w:szCs w:val="28"/>
+        </w:rPr>
+        <w:t>Online List activity: new game dialog</w:t>
+      </w:r>
+    </w:p>
+    <w:p>
+      <w:pPr>
+        <w:rPr>
+          <w:rFonts w:ascii="Times New Roman" w:hAnsi="Times New Roman" w:cs="Times New Roman"/>
+          <w:sz w:val="28"/>
+          <w:szCs w:val="28"/>
+        </w:rPr>
+      </w:pPr>
+    </w:p>
+    <w:tbl>
+      <w:tblPr>
+        <w:tblStyle w:val="TableGrid"/>
+        <w:tblW w:w="0" w:type="auto"/>
+        <w:tblLook w:val="04A0" w:firstRow="1" w:lastRow="0" w:firstColumn="1" w:lastColumn="0" w:noHBand="0" w:noVBand="1"/>
+      </w:tblPr>
+      <w:tblGrid>
+        <w:gridCol w:w="3508"/>
+        <w:gridCol w:w="1550"/>
+        <w:gridCol w:w="3798"/>
+      </w:tblGrid>
+      <w:tr>
+        <w:tc>
+          <w:tcPr>
+            <w:tcW w:w="3508" w:type="dxa"/>
+          </w:tcPr>
+          <w:p>
+            <w:pPr>
+              <w:rPr>
+                <w:rFonts w:ascii="Times New Roman" w:hAnsi="Times New Roman" w:cs="Times New Roman"/>
+                <w:b/>
+              </w:rPr>
+            </w:pPr>
+            <w:r>
+              <w:rPr>
+                <w:rFonts w:ascii="Times New Roman" w:hAnsi="Times New Roman" w:cs="Times New Roman"/>
+                <w:b/>
+              </w:rPr>
+              <w:t>Component ID</w:t>
+            </w:r>
+          </w:p>
+        </w:tc>
+        <w:tc>
+          <w:tcPr>
+            <w:tcW w:w="1550" w:type="dxa"/>
+          </w:tcPr>
+          <w:p>
+            <w:pPr>
+              <w:rPr>
+                <w:rFonts w:ascii="Times New Roman" w:hAnsi="Times New Roman" w:cs="Times New Roman"/>
+                <w:b/>
+              </w:rPr>
+            </w:pPr>
+            <w:r>
+              <w:rPr>
+                <w:rFonts w:ascii="Times New Roman" w:hAnsi="Times New Roman" w:cs="Times New Roman"/>
+                <w:b/>
+              </w:rPr>
+              <w:t>Control Type</w:t>
+            </w:r>
+          </w:p>
+        </w:tc>
+        <w:tc>
+          <w:tcPr>
+            <w:tcW w:w="3798" w:type="dxa"/>
+          </w:tcPr>
+          <w:p>
+            <w:pPr>
+              <w:rPr>
+                <w:rFonts w:ascii="Times New Roman" w:hAnsi="Times New Roman" w:cs="Times New Roman"/>
+                <w:b/>
+              </w:rPr>
+            </w:pPr>
+            <w:r>
+              <w:rPr>
+                <w:rFonts w:ascii="Times New Roman" w:hAnsi="Times New Roman" w:cs="Times New Roman"/>
+                <w:b/>
+              </w:rPr>
+              <w:t>Effect</w:t>
+            </w:r>
+          </w:p>
+        </w:tc>
+      </w:tr>
+      <w:tr>
+        <w:tc>
+          <w:tcPr>
+            <w:tcW w:w="3508" w:type="dxa"/>
+          </w:tcPr>
+          <w:p>
+            <w:r>
+              <w:t>dialogCancelButton</w:t>
+            </w:r>
+          </w:p>
+        </w:tc>
+        <w:tc>
+          <w:tcPr>
+            <w:tcW w:w="1550" w:type="dxa"/>
+          </w:tcPr>
+          <w:p>
+            <w:pPr>
+              <w:rPr>
+                <w:rFonts w:ascii="Times New Roman" w:hAnsi="Times New Roman" w:cs="Times New Roman"/>
+              </w:rPr>
+            </w:pPr>
+            <w:r>
+              <w:rPr>
+                <w:rFonts w:ascii="Times New Roman" w:hAnsi="Times New Roman" w:cs="Times New Roman"/>
+              </w:rPr>
+              <w:t>Button</w:t>
+            </w:r>
+          </w:p>
+        </w:tc>
+        <w:tc>
+          <w:tcPr>
+            <w:tcW w:w="3798" w:type="dxa"/>
+          </w:tcPr>
+          <w:p>
+            <w:pPr>
+              <w:pStyle w:val="ListParagraph"/>
+              <w:numPr>
+                <w:ilvl w:val="0"/>
+                <w:numId w:val="7"/>
+              </w:numPr>
+              <w:ind w:left="176" w:hanging="219"/>
+              <w:rPr>
+                <w:rFonts w:ascii="Times New Roman" w:hAnsi="Times New Roman" w:cs="Times New Roman"/>
+              </w:rPr>
+            </w:pPr>
+            <w:r>
+              <w:rPr>
+                <w:rFonts w:ascii="Times New Roman" w:hAnsi="Times New Roman" w:cs="Times New Roman"/>
+              </w:rPr>
+              <w:t>Dialog disappears</w:t>
+            </w:r>
+          </w:p>
+        </w:tc>
+      </w:tr>
+      <w:tr>
+        <w:tc>
+          <w:tcPr>
+            <w:tcW w:w="3508" w:type="dxa"/>
+          </w:tcPr>
+          <w:p>
+            <w:pPr>
+              <w:rPr>
+                <w:rFonts w:ascii="Times New Roman" w:hAnsi="Times New Roman" w:cs="Times New Roman"/>
+              </w:rPr>
+            </w:pPr>
+            <w:r>
+              <w:rPr>
+                <w:rFonts w:ascii="Times New Roman" w:hAnsi="Times New Roman" w:cs="Times New Roman"/>
+              </w:rPr>
+              <w:t>dialogAcceptButton</w:t>
+            </w:r>
+          </w:p>
+        </w:tc>
+        <w:tc>
+          <w:tcPr>
+            <w:tcW w:w="1550" w:type="dxa"/>
+          </w:tcPr>
+          <w:p>
+            <w:pPr>
+              <w:rPr>
+                <w:rFonts w:ascii="Times New Roman" w:hAnsi="Times New Roman" w:cs="Times New Roman"/>
+              </w:rPr>
+            </w:pPr>
+            <w:r>
+              <w:rPr>
+                <w:rFonts w:ascii="Times New Roman" w:hAnsi="Times New Roman" w:cs="Times New Roman"/>
+              </w:rPr>
+              <w:t>Button</w:t>
+            </w:r>
+          </w:p>
+        </w:tc>
+        <w:tc>
+          <w:tcPr>
+            <w:tcW w:w="3798" w:type="dxa"/>
+          </w:tcPr>
+          <w:p>
+            <w:pPr>
+              <w:pStyle w:val="ListParagraph"/>
+              <w:numPr>
+                <w:ilvl w:val="0"/>
+                <w:numId w:val="7"/>
+              </w:numPr>
+              <w:ind w:left="176" w:hanging="219"/>
+              <w:rPr>
+                <w:rFonts w:ascii="Times New Roman" w:hAnsi="Times New Roman" w:cs="Times New Roman"/>
+              </w:rPr>
+            </w:pPr>
+            <w:r>
+              <w:rPr>
+                <w:rFonts w:ascii="Times New Roman" w:hAnsi="Times New Roman" w:cs="Times New Roman"/>
+              </w:rPr>
+              <w:t>Dialog disappears; new game is added to the OnlineList’s game list</w:t>
+            </w:r>
+          </w:p>
+        </w:tc>
+      </w:tr>
+      <w:tr>
+        <w:tc>
+          <w:tcPr>
+            <w:tcW w:w="3508" w:type="dxa"/>
+          </w:tcPr>
+          <w:p>
+            <w:pPr>
+              <w:rPr>
+                <w:rFonts w:ascii="Times New Roman" w:hAnsi="Times New Roman" w:cs="Times New Roman"/>
+              </w:rPr>
+            </w:pPr>
+            <w:r>
+              <w:rPr>
+                <w:rFonts w:ascii="Times New Roman" w:hAnsi="Times New Roman" w:cs="Times New Roman"/>
+              </w:rPr>
+              <w:t>twoPlayerButton</w:t>
+            </w:r>
+          </w:p>
+        </w:tc>
+        <w:tc>
+          <w:tcPr>
+            <w:tcW w:w="1550" w:type="dxa"/>
+          </w:tcPr>
+          <w:p>
+            <w:pPr>
+              <w:rPr>
+                <w:rFonts w:ascii="Times New Roman" w:hAnsi="Times New Roman" w:cs="Times New Roman"/>
+              </w:rPr>
+            </w:pPr>
+            <w:r>
+              <w:rPr>
+                <w:rFonts w:ascii="Times New Roman" w:hAnsi="Times New Roman" w:cs="Times New Roman"/>
+              </w:rPr>
+              <w:t>ToggleButton</w:t>
+            </w:r>
+          </w:p>
+        </w:tc>
+        <w:tc>
+          <w:tcPr>
+            <w:tcW w:w="3798" w:type="dxa"/>
+            <w:vMerge w:val="restart"/>
+          </w:tcPr>
+          <w:p>
+            <w:pPr>
+              <w:pStyle w:val="ListParagraph"/>
+              <w:numPr>
+                <w:ilvl w:val="0"/>
+                <w:numId w:val="7"/>
+              </w:numPr>
+              <w:ind w:left="176" w:hanging="219"/>
+              <w:rPr>
+                <w:rFonts w:ascii="Times New Roman" w:hAnsi="Times New Roman" w:cs="Times New Roman"/>
+              </w:rPr>
+            </w:pPr>
+            <w:r>
+              <w:rPr>
+                <w:rFonts w:ascii="Times New Roman" w:hAnsi="Times New Roman" w:cs="Times New Roman"/>
+              </w:rPr>
+              <w:t>Will be used to create/join a game of that many players when the dialogAcceptButton is clicked</w:t>
+            </w:r>
+          </w:p>
+        </w:tc>
+      </w:tr>
+      <w:tr>
+        <w:tc>
+          <w:tcPr>
+            <w:tcW w:w="3508" w:type="dxa"/>
+          </w:tcPr>
+          <w:p>
+            <w:pPr>
+              <w:rPr>
+                <w:rFonts w:ascii="Times New Roman" w:hAnsi="Times New Roman" w:cs="Times New Roman"/>
+              </w:rPr>
+            </w:pPr>
+            <w:r>
+              <w:rPr>
+                <w:rFonts w:ascii="Times New Roman" w:hAnsi="Times New Roman" w:cs="Times New Roman"/>
+              </w:rPr>
+              <w:t>threePlayerButton</w:t>
+            </w:r>
+          </w:p>
+        </w:tc>
+        <w:tc>
+          <w:tcPr>
+            <w:tcW w:w="1550" w:type="dxa"/>
+          </w:tcPr>
+          <w:p>
+            <w:pPr>
+              <w:rPr>
+                <w:rFonts w:ascii="Times New Roman" w:hAnsi="Times New Roman" w:cs="Times New Roman"/>
+              </w:rPr>
+            </w:pPr>
+            <w:r>
+              <w:rPr>
+                <w:rFonts w:ascii="Times New Roman" w:hAnsi="Times New Roman" w:cs="Times New Roman"/>
+              </w:rPr>
+              <w:t>ToggleButton</w:t>
+            </w:r>
+          </w:p>
+        </w:tc>
+        <w:tc>
+          <w:tcPr>
+            <w:tcW w:w="3798" w:type="dxa"/>
+            <w:vMerge/>
+          </w:tcPr>
+          <w:p>
+            <w:pPr>
+              <w:pStyle w:val="ListParagraph"/>
+              <w:numPr>
+                <w:ilvl w:val="0"/>
+                <w:numId w:val="7"/>
+              </w:numPr>
+              <w:ind w:left="176" w:hanging="219"/>
+              <w:rPr>
+                <w:rFonts w:ascii="Times New Roman" w:hAnsi="Times New Roman" w:cs="Times New Roman"/>
+              </w:rPr>
+            </w:pPr>
+          </w:p>
+        </w:tc>
+      </w:tr>
+      <w:tr>
+        <w:tc>
+          <w:tcPr>
+            <w:tcW w:w="3508" w:type="dxa"/>
+          </w:tcPr>
+          <w:p>
+            <w:pPr>
+              <w:rPr>
+                <w:rFonts w:ascii="Times New Roman" w:hAnsi="Times New Roman" w:cs="Times New Roman"/>
+              </w:rPr>
+            </w:pPr>
+            <w:r>
+              <w:rPr>
+                <w:rFonts w:ascii="Times New Roman" w:hAnsi="Times New Roman" w:cs="Times New Roman"/>
+              </w:rPr>
+              <w:t>fourPlayerButton</w:t>
+            </w:r>
+          </w:p>
+        </w:tc>
+        <w:tc>
+          <w:tcPr>
+            <w:tcW w:w="1550" w:type="dxa"/>
+          </w:tcPr>
+          <w:p>
+            <w:pPr>
+              <w:rPr>
+                <w:rFonts w:ascii="Times New Roman" w:hAnsi="Times New Roman" w:cs="Times New Roman"/>
+              </w:rPr>
+            </w:pPr>
+            <w:r>
+              <w:rPr>
+                <w:rFonts w:ascii="Times New Roman" w:hAnsi="Times New Roman" w:cs="Times New Roman"/>
+              </w:rPr>
+              <w:t>ToggleButton</w:t>
+            </w:r>
+          </w:p>
+        </w:tc>
+        <w:tc>
+          <w:tcPr>
+            <w:tcW w:w="3798" w:type="dxa"/>
+            <w:vMerge/>
+          </w:tcPr>
+          <w:p>
+            <w:pPr>
+              <w:pStyle w:val="ListParagraph"/>
+              <w:numPr>
+                <w:ilvl w:val="0"/>
+                <w:numId w:val="7"/>
+              </w:numPr>
+              <w:ind w:left="176" w:hanging="219"/>
+              <w:rPr>
+                <w:rFonts w:ascii="Times New Roman" w:hAnsi="Times New Roman" w:cs="Times New Roman"/>
+              </w:rPr>
+            </w:pPr>
+          </w:p>
+        </w:tc>
+      </w:tr>
+      <w:tr>
+        <w:tc>
+          <w:tcPr>
+            <w:tcW w:w="3508" w:type="dxa"/>
+          </w:tcPr>
+          <w:p>
+            <w:pPr>
+              <w:rPr>
+                <w:rFonts w:ascii="Times New Roman" w:hAnsi="Times New Roman" w:cs="Times New Roman"/>
+              </w:rPr>
+            </w:pPr>
+            <w:r>
+              <w:rPr>
+                <w:rFonts w:ascii="Times New Roman" w:hAnsi="Times New Roman" w:cs="Times New Roman"/>
+              </w:rPr>
+              <w:t>sixPlayerButton</w:t>
+            </w:r>
+          </w:p>
+        </w:tc>
+        <w:tc>
+          <w:tcPr>
+            <w:tcW w:w="1550" w:type="dxa"/>
+          </w:tcPr>
+          <w:p>
+            <w:pPr>
+              <w:rPr>
+                <w:rFonts w:ascii="Times New Roman" w:hAnsi="Times New Roman" w:cs="Times New Roman"/>
+              </w:rPr>
+            </w:pPr>
+            <w:r>
+              <w:rPr>
+                <w:rFonts w:ascii="Times New Roman" w:hAnsi="Times New Roman" w:cs="Times New Roman"/>
+              </w:rPr>
+              <w:t>ToggleButton</w:t>
+            </w:r>
+          </w:p>
+        </w:tc>
+        <w:tc>
+          <w:tcPr>
+            <w:tcW w:w="3798" w:type="dxa"/>
+            <w:vMerge/>
+          </w:tcPr>
+          <w:p>
+            <w:pPr>
+              <w:pStyle w:val="ListParagraph"/>
+              <w:numPr>
+                <w:ilvl w:val="0"/>
+                <w:numId w:val="7"/>
+              </w:numPr>
+              <w:ind w:left="176" w:hanging="219"/>
+              <w:rPr>
+                <w:rFonts w:ascii="Times New Roman" w:hAnsi="Times New Roman" w:cs="Times New Roman"/>
+              </w:rPr>
+            </w:pPr>
+          </w:p>
+        </w:tc>
+      </w:tr>
+    </w:tbl>
+    <w:p>
+      <w:pPr>
+        <w:rPr>
+          <w:rFonts w:ascii="Times New Roman" w:hAnsi="Times New Roman" w:cs="Times New Roman"/>
+          <w:sz w:val="28"/>
+          <w:szCs w:val="28"/>
+        </w:rPr>
+      </w:pPr>
+    </w:p>
+    <w:p>
+      <w:pPr>
+        <w:rPr>
+          <w:rFonts w:ascii="Times New Roman" w:hAnsi="Times New Roman" w:cs="Times New Roman"/>
+          <w:sz w:val="28"/>
+          <w:szCs w:val="28"/>
+        </w:rPr>
+      </w:pPr>
+    </w:p>
+    <w:p>
+      <w:pPr>
+        <w:rPr>
+          <w:rFonts w:ascii="Times New Roman" w:hAnsi="Times New Roman" w:cs="Times New Roman"/>
+          <w:sz w:val="28"/>
+          <w:szCs w:val="28"/>
+        </w:rPr>
+      </w:pPr>
+      <w:r>
+        <w:rPr>
+          <w:rFonts w:ascii="Times New Roman" w:hAnsi="Times New Roman" w:cs="Times New Roman"/>
+          <w:sz w:val="28"/>
+          <w:szCs w:val="28"/>
+        </w:rPr>
+        <w:t>Online Game activity</w:t>
       </w:r>
     </w:p>
     <w:p>
@@ -3594,16 +4019,12 @@
                 <w:rFonts w:ascii="Times New Roman" w:hAnsi="Times New Roman" w:cs="Times New Roman"/>
               </w:rPr>
             </w:pPr>
-            <w:proofErr w:type="spellStart"/>
-            <w:proofErr w:type="gramStart"/>
-            <w:r>
-              <w:rPr>
-                <w:rFonts w:ascii="Times New Roman" w:hAnsi="Times New Roman" w:cs="Times New Roman"/>
-              </w:rPr>
-              <w:t>onlineNewGameButton</w:t>
-            </w:r>
-            <w:proofErr w:type="spellEnd"/>
-            <w:proofErr w:type="gramEnd"/>
+            <w:r>
+              <w:rPr>
+                <w:rFonts w:ascii="Times New Roman" w:hAnsi="Times New Roman" w:cs="Times New Roman"/>
+              </w:rPr>
+              <w:t>gameMoveResetButton</w:t>
+            </w:r>
           </w:p>
         </w:tc>
         <w:tc>
@@ -3633,7 +4054,7 @@
               <w:pStyle w:val="ListParagraph"/>
               <w:numPr>
                 <w:ilvl w:val="0"/>
-                <w:numId w:val="6"/>
+                <w:numId w:val="2"/>
               </w:numPr>
               <w:ind w:left="176" w:hanging="219"/>
               <w:rPr>
@@ -3644,7 +4065,7 @@
               <w:rPr>
                 <w:rFonts w:ascii="Times New Roman" w:hAnsi="Times New Roman" w:cs="Times New Roman"/>
               </w:rPr>
-              <w:t>Creates/displays a dialog to create a new online game</w:t>
+              <w:t>Undoes any peg movements since start of current turn</w:t>
             </w:r>
           </w:p>
         </w:tc>
@@ -3660,16 +4081,12 @@
                 <w:rFonts w:ascii="Times New Roman" w:hAnsi="Times New Roman" w:cs="Times New Roman"/>
               </w:rPr>
             </w:pPr>
-            <w:proofErr w:type="spellStart"/>
-            <w:proofErr w:type="gramStart"/>
-            <w:r>
-              <w:rPr>
-                <w:rFonts w:ascii="Times New Roman" w:hAnsi="Times New Roman" w:cs="Times New Roman"/>
-              </w:rPr>
-              <w:t>onlineGameActivityButton</w:t>
-            </w:r>
-            <w:proofErr w:type="spellEnd"/>
-            <w:proofErr w:type="gramEnd"/>
+            <w:r>
+              <w:rPr>
+                <w:rFonts w:ascii="Times New Roman" w:hAnsi="Times New Roman" w:cs="Times New Roman"/>
+              </w:rPr>
+              <w:t>gameMoveDoneButton</w:t>
+            </w:r>
           </w:p>
         </w:tc>
         <w:tc>
@@ -3699,7 +4116,7 @@
               <w:pStyle w:val="ListParagraph"/>
               <w:numPr>
                 <w:ilvl w:val="0"/>
-                <w:numId w:val="6"/>
+                <w:numId w:val="2"/>
               </w:numPr>
               <w:ind w:left="176" w:hanging="219"/>
               <w:rPr>
@@ -3710,19 +4127,7 @@
               <w:rPr>
                 <w:rFonts w:ascii="Times New Roman" w:hAnsi="Times New Roman" w:cs="Times New Roman"/>
               </w:rPr>
-              <w:t>Hide</w:t>
-            </w:r>
-            <w:r>
-              <w:rPr>
-                <w:rFonts w:ascii="Times New Roman" w:hAnsi="Times New Roman" w:cs="Times New Roman"/>
-              </w:rPr>
-              <w:t xml:space="preserve">s the notification icon on the </w:t>
-            </w:r>
-            <w:r>
-              <w:rPr>
-                <w:rFonts w:ascii="Times New Roman" w:hAnsi="Times New Roman" w:cs="Times New Roman"/>
-              </w:rPr>
-              <w:t>game’s list entry (if it is visible)</w:t>
+              <w:t>Updates game with player’s move</w:t>
             </w:r>
           </w:p>
           <w:p>
@@ -3730,7 +4135,7 @@
               <w:pStyle w:val="ListParagraph"/>
               <w:numPr>
                 <w:ilvl w:val="0"/>
-                <w:numId w:val="6"/>
+                <w:numId w:val="2"/>
               </w:numPr>
               <w:ind w:left="176" w:hanging="219"/>
               <w:rPr>
@@ -3741,21 +4146,88 @@
               <w:rPr>
                 <w:rFonts w:ascii="Times New Roman" w:hAnsi="Times New Roman" w:cs="Times New Roman"/>
               </w:rPr>
-              <w:t xml:space="preserve">Starts </w:t>
-            </w:r>
-            <w:proofErr w:type="spellStart"/>
-            <w:r>
-              <w:rPr>
-                <w:rFonts w:ascii="Times New Roman" w:hAnsi="Times New Roman" w:cs="Times New Roman"/>
-              </w:rPr>
-              <w:t>OnlineGameActivity</w:t>
-            </w:r>
-            <w:proofErr w:type="spellEnd"/>
-            <w:r>
-              <w:rPr>
-                <w:rFonts w:ascii="Times New Roman" w:hAnsi="Times New Roman" w:cs="Times New Roman"/>
-              </w:rPr>
-              <w:t xml:space="preserve"> and loads any updates to that game’s state</w:t>
+              <w:t>Rotates the board</w:t>
+            </w:r>
+          </w:p>
+          <w:p>
+            <w:pPr>
+              <w:pStyle w:val="ListParagraph"/>
+              <w:numPr>
+                <w:ilvl w:val="0"/>
+                <w:numId w:val="2"/>
+              </w:numPr>
+              <w:ind w:left="176" w:hanging="219"/>
+              <w:rPr>
+                <w:rFonts w:ascii="Times New Roman" w:hAnsi="Times New Roman" w:cs="Times New Roman"/>
+              </w:rPr>
+            </w:pPr>
+            <w:r>
+              <w:rPr>
+                <w:rFonts w:ascii="Times New Roman" w:hAnsi="Times New Roman" w:cs="Times New Roman"/>
+              </w:rPr>
+              <w:t>Changes the current player label at the top of the screen</w:t>
+            </w:r>
+          </w:p>
+        </w:tc>
+      </w:tr>
+      <w:tr>
+        <w:tc>
+          <w:tcPr>
+            <w:tcW w:w="3652" w:type="dxa"/>
+          </w:tcPr>
+          <w:p>
+            <w:pPr>
+              <w:rPr>
+                <w:rFonts w:ascii="Times New Roman" w:hAnsi="Times New Roman" w:cs="Times New Roman"/>
+              </w:rPr>
+            </w:pPr>
+            <w:r>
+              <w:rPr>
+                <w:rFonts w:ascii="Times New Roman" w:hAnsi="Times New Roman" w:cs="Times New Roman"/>
+              </w:rPr>
+              <w:t>gamePlayerListButton</w:t>
+            </w:r>
+          </w:p>
+        </w:tc>
+        <w:tc>
+          <w:tcPr>
+            <w:tcW w:w="1134" w:type="dxa"/>
+          </w:tcPr>
+          <w:p>
+            <w:pPr>
+              <w:rPr>
+                <w:rFonts w:ascii="Times New Roman" w:hAnsi="Times New Roman" w:cs="Times New Roman"/>
+              </w:rPr>
+            </w:pPr>
+            <w:r>
+              <w:rPr>
+                <w:rFonts w:ascii="Times New Roman" w:hAnsi="Times New Roman" w:cs="Times New Roman"/>
+              </w:rPr>
+              <w:t>Button</w:t>
+            </w:r>
+          </w:p>
+        </w:tc>
+        <w:tc>
+          <w:tcPr>
+            <w:tcW w:w="4070" w:type="dxa"/>
+          </w:tcPr>
+          <w:p>
+            <w:pPr>
+              <w:pStyle w:val="ListParagraph"/>
+              <w:numPr>
+                <w:ilvl w:val="0"/>
+                <w:numId w:val="2"/>
+              </w:numPr>
+              <w:ind w:left="176" w:hanging="219"/>
+              <w:rPr>
+                <w:rFonts w:ascii="Times New Roman" w:hAnsi="Times New Roman" w:cs="Times New Roman"/>
+              </w:rPr>
+            </w:pPr>
+            <w:r>
+              <w:rPr>
+                <w:rFonts w:ascii="Times New Roman" w:hAnsi="Times New Roman" w:cs="Times New Roman"/>
+              </w:rPr>
+              <w:t>Creates/displays a dialog which displays a list of the players</w:t>
             </w:r>
           </w:p>
         </w:tc>
@@ -3789,535 +4261,7 @@
           <w:sz w:val="28"/>
           <w:szCs w:val="28"/>
         </w:rPr>
-        <w:t>Online List activity: new game dialog</w:t>
-      </w:r>
-    </w:p>
-    <w:p>
-      <w:pPr>
-        <w:rPr>
-          <w:rFonts w:ascii="Times New Roman" w:hAnsi="Times New Roman" w:cs="Times New Roman"/>
-          <w:sz w:val="28"/>
-          <w:szCs w:val="28"/>
-        </w:rPr>
-      </w:pPr>
-    </w:p>
-    <w:tbl>
-      <w:tblPr>
-        <w:tblStyle w:val="TableGrid"/>
-        <w:tblW w:w="0" w:type="auto"/>
-        <w:tblLook w:val="04A0" w:firstRow="1" w:lastRow="0" w:firstColumn="1" w:lastColumn="0" w:noHBand="0" w:noVBand="1"/>
-      </w:tblPr>
-      <w:tblGrid>
-        <w:gridCol w:w="3508"/>
-        <w:gridCol w:w="1550"/>
-        <w:gridCol w:w="3798"/>
-      </w:tblGrid>
-      <w:tr>
-        <w:tc>
-          <w:tcPr>
-            <w:tcW w:w="3508" w:type="dxa"/>
-          </w:tcPr>
-          <w:p>
-            <w:pPr>
-              <w:rPr>
-                <w:rFonts w:ascii="Times New Roman" w:hAnsi="Times New Roman" w:cs="Times New Roman"/>
-                <w:b/>
-              </w:rPr>
-            </w:pPr>
-            <w:r>
-              <w:rPr>
-                <w:rFonts w:ascii="Times New Roman" w:hAnsi="Times New Roman" w:cs="Times New Roman"/>
-                <w:b/>
-              </w:rPr>
-              <w:t>Component ID</w:t>
-            </w:r>
-          </w:p>
-        </w:tc>
-        <w:tc>
-          <w:tcPr>
-            <w:tcW w:w="1550" w:type="dxa"/>
-          </w:tcPr>
-          <w:p>
-            <w:pPr>
-              <w:rPr>
-                <w:rFonts w:ascii="Times New Roman" w:hAnsi="Times New Roman" w:cs="Times New Roman"/>
-                <w:b/>
-              </w:rPr>
-            </w:pPr>
-            <w:r>
-              <w:rPr>
-                <w:rFonts w:ascii="Times New Roman" w:hAnsi="Times New Roman" w:cs="Times New Roman"/>
-                <w:b/>
-              </w:rPr>
-              <w:t>Control Type</w:t>
-            </w:r>
-          </w:p>
-        </w:tc>
-        <w:tc>
-          <w:tcPr>
-            <w:tcW w:w="3798" w:type="dxa"/>
-          </w:tcPr>
-          <w:p>
-            <w:pPr>
-              <w:rPr>
-                <w:rFonts w:ascii="Times New Roman" w:hAnsi="Times New Roman" w:cs="Times New Roman"/>
-                <w:b/>
-              </w:rPr>
-            </w:pPr>
-            <w:r>
-              <w:rPr>
-                <w:rFonts w:ascii="Times New Roman" w:hAnsi="Times New Roman" w:cs="Times New Roman"/>
-                <w:b/>
-              </w:rPr>
-              <w:t>Effect</w:t>
-            </w:r>
-          </w:p>
-        </w:tc>
-      </w:tr>
-      <w:tr>
-        <w:tc>
-          <w:tcPr>
-            <w:tcW w:w="3508" w:type="dxa"/>
-          </w:tcPr>
-          <w:p>
-            <w:proofErr w:type="spellStart"/>
-            <w:proofErr w:type="gramStart"/>
-            <w:r>
-              <w:t>dialogCancelButton</w:t>
-            </w:r>
-            <w:proofErr w:type="spellEnd"/>
-            <w:proofErr w:type="gramEnd"/>
-          </w:p>
-        </w:tc>
-        <w:tc>
-          <w:tcPr>
-            <w:tcW w:w="1550" w:type="dxa"/>
-          </w:tcPr>
-          <w:p>
-            <w:pPr>
-              <w:rPr>
-                <w:rFonts w:ascii="Times New Roman" w:hAnsi="Times New Roman" w:cs="Times New Roman"/>
-              </w:rPr>
-            </w:pPr>
-            <w:r>
-              <w:rPr>
-                <w:rFonts w:ascii="Times New Roman" w:hAnsi="Times New Roman" w:cs="Times New Roman"/>
-              </w:rPr>
-              <w:t>Button</w:t>
-            </w:r>
-          </w:p>
-        </w:tc>
-        <w:tc>
-          <w:tcPr>
-            <w:tcW w:w="3798" w:type="dxa"/>
-          </w:tcPr>
-          <w:p>
-            <w:pPr>
-              <w:pStyle w:val="ListParagraph"/>
-              <w:numPr>
-                <w:ilvl w:val="0"/>
-                <w:numId w:val="7"/>
-              </w:numPr>
-              <w:ind w:left="176" w:hanging="219"/>
-              <w:rPr>
-                <w:rFonts w:ascii="Times New Roman" w:hAnsi="Times New Roman" w:cs="Times New Roman"/>
-              </w:rPr>
-            </w:pPr>
-            <w:r>
-              <w:rPr>
-                <w:rFonts w:ascii="Times New Roman" w:hAnsi="Times New Roman" w:cs="Times New Roman"/>
-              </w:rPr>
-              <w:t>Dialog disappears</w:t>
-            </w:r>
-          </w:p>
-        </w:tc>
-      </w:tr>
-      <w:tr>
-        <w:tc>
-          <w:tcPr>
-            <w:tcW w:w="3508" w:type="dxa"/>
-          </w:tcPr>
-          <w:p>
-            <w:pPr>
-              <w:rPr>
-                <w:rFonts w:ascii="Times New Roman" w:hAnsi="Times New Roman" w:cs="Times New Roman"/>
-              </w:rPr>
-            </w:pPr>
-            <w:proofErr w:type="spellStart"/>
-            <w:proofErr w:type="gramStart"/>
-            <w:r>
-              <w:rPr>
-                <w:rFonts w:ascii="Times New Roman" w:hAnsi="Times New Roman" w:cs="Times New Roman"/>
-              </w:rPr>
-              <w:t>dialogAcceptButton</w:t>
-            </w:r>
-            <w:proofErr w:type="spellEnd"/>
-            <w:proofErr w:type="gramEnd"/>
-          </w:p>
-        </w:tc>
-        <w:tc>
-          <w:tcPr>
-            <w:tcW w:w="1550" w:type="dxa"/>
-          </w:tcPr>
-          <w:p>
-            <w:pPr>
-              <w:rPr>
-                <w:rFonts w:ascii="Times New Roman" w:hAnsi="Times New Roman" w:cs="Times New Roman"/>
-              </w:rPr>
-            </w:pPr>
-            <w:r>
-              <w:rPr>
-                <w:rFonts w:ascii="Times New Roman" w:hAnsi="Times New Roman" w:cs="Times New Roman"/>
-              </w:rPr>
-              <w:t>Button</w:t>
-            </w:r>
-          </w:p>
-        </w:tc>
-        <w:tc>
-          <w:tcPr>
-            <w:tcW w:w="3798" w:type="dxa"/>
-          </w:tcPr>
-          <w:p>
-            <w:pPr>
-              <w:pStyle w:val="ListParagraph"/>
-              <w:numPr>
-                <w:ilvl w:val="0"/>
-                <w:numId w:val="7"/>
-              </w:numPr>
-              <w:ind w:left="176" w:hanging="219"/>
-              <w:rPr>
-                <w:rFonts w:ascii="Times New Roman" w:hAnsi="Times New Roman" w:cs="Times New Roman"/>
-              </w:rPr>
-            </w:pPr>
-            <w:r>
-              <w:rPr>
-                <w:rFonts w:ascii="Times New Roman" w:hAnsi="Times New Roman" w:cs="Times New Roman"/>
-              </w:rPr>
-              <w:t xml:space="preserve">Dialog disappears; new game is added to the </w:t>
-            </w:r>
-            <w:proofErr w:type="spellStart"/>
-            <w:r>
-              <w:rPr>
-                <w:rFonts w:ascii="Times New Roman" w:hAnsi="Times New Roman" w:cs="Times New Roman"/>
-              </w:rPr>
-              <w:t>OnlineList’s</w:t>
-            </w:r>
-            <w:proofErr w:type="spellEnd"/>
-            <w:r>
-              <w:rPr>
-                <w:rFonts w:ascii="Times New Roman" w:hAnsi="Times New Roman" w:cs="Times New Roman"/>
-              </w:rPr>
-              <w:t xml:space="preserve"> game list</w:t>
-            </w:r>
-          </w:p>
-        </w:tc>
-      </w:tr>
-      <w:tr>
-        <w:tc>
-          <w:tcPr>
-            <w:tcW w:w="3508" w:type="dxa"/>
-          </w:tcPr>
-          <w:p>
-            <w:pPr>
-              <w:rPr>
-                <w:rFonts w:ascii="Times New Roman" w:hAnsi="Times New Roman" w:cs="Times New Roman"/>
-              </w:rPr>
-            </w:pPr>
-            <w:proofErr w:type="spellStart"/>
-            <w:proofErr w:type="gramStart"/>
-            <w:r>
-              <w:rPr>
-                <w:rFonts w:ascii="Times New Roman" w:hAnsi="Times New Roman" w:cs="Times New Roman"/>
-              </w:rPr>
-              <w:t>twoPlayerButton</w:t>
-            </w:r>
-            <w:proofErr w:type="spellEnd"/>
-            <w:proofErr w:type="gramEnd"/>
-          </w:p>
-        </w:tc>
-        <w:tc>
-          <w:tcPr>
-            <w:tcW w:w="1550" w:type="dxa"/>
-          </w:tcPr>
-          <w:p>
-            <w:pPr>
-              <w:rPr>
-                <w:rFonts w:ascii="Times New Roman" w:hAnsi="Times New Roman" w:cs="Times New Roman"/>
-              </w:rPr>
-            </w:pPr>
-            <w:proofErr w:type="spellStart"/>
-            <w:r>
-              <w:rPr>
-                <w:rFonts w:ascii="Times New Roman" w:hAnsi="Times New Roman" w:cs="Times New Roman"/>
-              </w:rPr>
-              <w:t>ToggleButton</w:t>
-            </w:r>
-            <w:proofErr w:type="spellEnd"/>
-          </w:p>
-        </w:tc>
-        <w:tc>
-          <w:tcPr>
-            <w:tcW w:w="3798" w:type="dxa"/>
-            <w:vMerge w:val="restart"/>
-          </w:tcPr>
-          <w:p>
-            <w:pPr>
-              <w:pStyle w:val="ListParagraph"/>
-              <w:numPr>
-                <w:ilvl w:val="0"/>
-                <w:numId w:val="7"/>
-              </w:numPr>
-              <w:ind w:left="176" w:hanging="219"/>
-              <w:rPr>
-                <w:rFonts w:ascii="Times New Roman" w:hAnsi="Times New Roman" w:cs="Times New Roman"/>
-              </w:rPr>
-            </w:pPr>
-            <w:r>
-              <w:rPr>
-                <w:rFonts w:ascii="Times New Roman" w:hAnsi="Times New Roman" w:cs="Times New Roman"/>
-              </w:rPr>
-              <w:t xml:space="preserve">Will be used to create/join a game of that many players when the </w:t>
-            </w:r>
-            <w:proofErr w:type="spellStart"/>
-            <w:r>
-              <w:rPr>
-                <w:rFonts w:ascii="Times New Roman" w:hAnsi="Times New Roman" w:cs="Times New Roman"/>
-              </w:rPr>
-              <w:t>dialogAcceptButton</w:t>
-            </w:r>
-            <w:proofErr w:type="spellEnd"/>
-            <w:r>
-              <w:rPr>
-                <w:rFonts w:ascii="Times New Roman" w:hAnsi="Times New Roman" w:cs="Times New Roman"/>
-              </w:rPr>
-              <w:t xml:space="preserve"> is clicked</w:t>
-            </w:r>
-          </w:p>
-        </w:tc>
-      </w:tr>
-      <w:tr>
-        <w:tc>
-          <w:tcPr>
-            <w:tcW w:w="3508" w:type="dxa"/>
-          </w:tcPr>
-          <w:p>
-            <w:pPr>
-              <w:rPr>
-                <w:rFonts w:ascii="Times New Roman" w:hAnsi="Times New Roman" w:cs="Times New Roman"/>
-              </w:rPr>
-            </w:pPr>
-            <w:proofErr w:type="spellStart"/>
-            <w:proofErr w:type="gramStart"/>
-            <w:r>
-              <w:rPr>
-                <w:rFonts w:ascii="Times New Roman" w:hAnsi="Times New Roman" w:cs="Times New Roman"/>
-              </w:rPr>
-              <w:t>threePlayerButton</w:t>
-            </w:r>
-            <w:proofErr w:type="spellEnd"/>
-            <w:proofErr w:type="gramEnd"/>
-          </w:p>
-        </w:tc>
-        <w:tc>
-          <w:tcPr>
-            <w:tcW w:w="1550" w:type="dxa"/>
-          </w:tcPr>
-          <w:p>
-            <w:pPr>
-              <w:rPr>
-                <w:rFonts w:ascii="Times New Roman" w:hAnsi="Times New Roman" w:cs="Times New Roman"/>
-              </w:rPr>
-            </w:pPr>
-            <w:proofErr w:type="spellStart"/>
-            <w:r>
-              <w:rPr>
-                <w:rFonts w:ascii="Times New Roman" w:hAnsi="Times New Roman" w:cs="Times New Roman"/>
-              </w:rPr>
-              <w:t>ToggleButton</w:t>
-            </w:r>
-            <w:proofErr w:type="spellEnd"/>
-          </w:p>
-        </w:tc>
-        <w:tc>
-          <w:tcPr>
-            <w:tcW w:w="3798" w:type="dxa"/>
-            <w:vMerge/>
-          </w:tcPr>
-          <w:p>
-            <w:pPr>
-              <w:pStyle w:val="ListParagraph"/>
-              <w:numPr>
-                <w:ilvl w:val="0"/>
-                <w:numId w:val="7"/>
-              </w:numPr>
-              <w:ind w:left="176" w:hanging="219"/>
-              <w:rPr>
-                <w:rFonts w:ascii="Times New Roman" w:hAnsi="Times New Roman" w:cs="Times New Roman"/>
-              </w:rPr>
-            </w:pPr>
-          </w:p>
-        </w:tc>
-      </w:tr>
-      <w:tr>
-        <w:tc>
-          <w:tcPr>
-            <w:tcW w:w="3508" w:type="dxa"/>
-          </w:tcPr>
-          <w:p>
-            <w:pPr>
-              <w:rPr>
-                <w:rFonts w:ascii="Times New Roman" w:hAnsi="Times New Roman" w:cs="Times New Roman"/>
-              </w:rPr>
-            </w:pPr>
-            <w:proofErr w:type="spellStart"/>
-            <w:proofErr w:type="gramStart"/>
-            <w:r>
-              <w:rPr>
-                <w:rFonts w:ascii="Times New Roman" w:hAnsi="Times New Roman" w:cs="Times New Roman"/>
-              </w:rPr>
-              <w:t>fourPlayerButton</w:t>
-            </w:r>
-            <w:proofErr w:type="spellEnd"/>
-            <w:proofErr w:type="gramEnd"/>
-          </w:p>
-        </w:tc>
-        <w:tc>
-          <w:tcPr>
-            <w:tcW w:w="1550" w:type="dxa"/>
-          </w:tcPr>
-          <w:p>
-            <w:pPr>
-              <w:rPr>
-                <w:rFonts w:ascii="Times New Roman" w:hAnsi="Times New Roman" w:cs="Times New Roman"/>
-              </w:rPr>
-            </w:pPr>
-            <w:proofErr w:type="spellStart"/>
-            <w:r>
-              <w:rPr>
-                <w:rFonts w:ascii="Times New Roman" w:hAnsi="Times New Roman" w:cs="Times New Roman"/>
-              </w:rPr>
-              <w:t>ToggleButton</w:t>
-            </w:r>
-            <w:proofErr w:type="spellEnd"/>
-          </w:p>
-        </w:tc>
-        <w:tc>
-          <w:tcPr>
-            <w:tcW w:w="3798" w:type="dxa"/>
-            <w:vMerge/>
-          </w:tcPr>
-          <w:p>
-            <w:pPr>
-              <w:pStyle w:val="ListParagraph"/>
-              <w:numPr>
-                <w:ilvl w:val="0"/>
-                <w:numId w:val="7"/>
-              </w:numPr>
-              <w:ind w:left="176" w:hanging="219"/>
-              <w:rPr>
-                <w:rFonts w:ascii="Times New Roman" w:hAnsi="Times New Roman" w:cs="Times New Roman"/>
-              </w:rPr>
-            </w:pPr>
-          </w:p>
-        </w:tc>
-      </w:tr>
-      <w:tr>
-        <w:tc>
-          <w:tcPr>
-            <w:tcW w:w="3508" w:type="dxa"/>
-          </w:tcPr>
-          <w:p>
-            <w:pPr>
-              <w:rPr>
-                <w:rFonts w:ascii="Times New Roman" w:hAnsi="Times New Roman" w:cs="Times New Roman"/>
-              </w:rPr>
-            </w:pPr>
-            <w:proofErr w:type="spellStart"/>
-            <w:proofErr w:type="gramStart"/>
-            <w:r>
-              <w:rPr>
-                <w:rFonts w:ascii="Times New Roman" w:hAnsi="Times New Roman" w:cs="Times New Roman"/>
-              </w:rPr>
-              <w:t>sixPlayerButton</w:t>
-            </w:r>
-            <w:proofErr w:type="spellEnd"/>
-            <w:proofErr w:type="gramEnd"/>
-          </w:p>
-        </w:tc>
-        <w:tc>
-          <w:tcPr>
-            <w:tcW w:w="1550" w:type="dxa"/>
-          </w:tcPr>
-          <w:p>
-            <w:pPr>
-              <w:rPr>
-                <w:rFonts w:ascii="Times New Roman" w:hAnsi="Times New Roman" w:cs="Times New Roman"/>
-              </w:rPr>
-            </w:pPr>
-            <w:proofErr w:type="spellStart"/>
-            <w:r>
-              <w:rPr>
-                <w:rFonts w:ascii="Times New Roman" w:hAnsi="Times New Roman" w:cs="Times New Roman"/>
-              </w:rPr>
-              <w:t>ToggleButton</w:t>
-            </w:r>
-            <w:proofErr w:type="spellEnd"/>
-          </w:p>
-        </w:tc>
-        <w:tc>
-          <w:tcPr>
-            <w:tcW w:w="3798" w:type="dxa"/>
-            <w:vMerge/>
-          </w:tcPr>
-          <w:p>
-            <w:pPr>
-              <w:pStyle w:val="ListParagraph"/>
-              <w:numPr>
-                <w:ilvl w:val="0"/>
-                <w:numId w:val="7"/>
-              </w:numPr>
-              <w:ind w:left="176" w:hanging="219"/>
-              <w:rPr>
-                <w:rFonts w:ascii="Times New Roman" w:hAnsi="Times New Roman" w:cs="Times New Roman"/>
-              </w:rPr>
-            </w:pPr>
-          </w:p>
-        </w:tc>
-      </w:tr>
-    </w:tbl>
-    <w:p>
-      <w:pPr>
-        <w:rPr>
-          <w:rFonts w:ascii="Times New Roman" w:hAnsi="Times New Roman" w:cs="Times New Roman"/>
-          <w:sz w:val="28"/>
-          <w:szCs w:val="28"/>
-        </w:rPr>
-      </w:pPr>
-    </w:p>
-    <w:p>
-      <w:pPr>
-        <w:rPr>
-          <w:rFonts w:ascii="Times New Roman" w:hAnsi="Times New Roman" w:cs="Times New Roman"/>
-          <w:sz w:val="28"/>
-          <w:szCs w:val="28"/>
-        </w:rPr>
-      </w:pPr>
-    </w:p>
-    <w:p>
-      <w:pPr>
-        <w:rPr>
-          <w:rFonts w:ascii="Times New Roman" w:hAnsi="Times New Roman" w:cs="Times New Roman"/>
-          <w:sz w:val="28"/>
-          <w:szCs w:val="28"/>
-        </w:rPr>
-      </w:pPr>
-      <w:r>
-        <w:rPr>
-          <w:rFonts w:ascii="Times New Roman" w:hAnsi="Times New Roman" w:cs="Times New Roman"/>
-          <w:sz w:val="28"/>
-          <w:szCs w:val="28"/>
-        </w:rPr>
-        <w:t>Online Game activity</w:t>
+        <w:t>Online Game activity: end of game dialog</w:t>
       </w:r>
     </w:p>
     <w:p>
@@ -4408,21 +4352,9 @@
             <w:tcW w:w="3652" w:type="dxa"/>
           </w:tcPr>
           <w:p>
-            <w:pPr>
-              <w:rPr>
-                <w:rFonts w:ascii="Times New Roman" w:hAnsi="Times New Roman" w:cs="Times New Roman"/>
-              </w:rPr>
-            </w:pPr>
-            <w:proofErr w:type="spellStart"/>
-            <w:proofErr w:type="gramStart"/>
-            <w:r>
-              <w:rPr>
-                <w:rFonts w:ascii="Times New Roman" w:hAnsi="Times New Roman" w:cs="Times New Roman"/>
-              </w:rPr>
-              <w:t>gameMoveResetButton</w:t>
-            </w:r>
-            <w:proofErr w:type="spellEnd"/>
-            <w:proofErr w:type="gramEnd"/>
+            <w:r>
+              <w:t>dialogAcceptButton</w:t>
+            </w:r>
           </w:p>
         </w:tc>
         <w:tc>
@@ -4452,7 +4384,7 @@
               <w:pStyle w:val="ListParagraph"/>
               <w:numPr>
                 <w:ilvl w:val="0"/>
-                <w:numId w:val="2"/>
+                <w:numId w:val="7"/>
               </w:numPr>
               <w:ind w:left="176" w:hanging="219"/>
               <w:rPr>
@@ -4463,7 +4395,121 @@
               <w:rPr>
                 <w:rFonts w:ascii="Times New Roman" w:hAnsi="Times New Roman" w:cs="Times New Roman"/>
               </w:rPr>
-              <w:t>Undoes any peg movements since start of current turn</w:t>
+              <w:t>This activity finishes and starts OnlineListActivity</w:t>
+            </w:r>
+          </w:p>
+        </w:tc>
+      </w:tr>
+    </w:tbl>
+    <w:p>
+      <w:pPr>
+        <w:rPr>
+          <w:rFonts w:ascii="Times New Roman" w:hAnsi="Times New Roman" w:cs="Times New Roman"/>
+        </w:rPr>
+      </w:pPr>
+    </w:p>
+    <w:p>
+      <w:pPr>
+        <w:rPr>
+          <w:rFonts w:ascii="Times New Roman" w:hAnsi="Times New Roman" w:cs="Times New Roman"/>
+        </w:rPr>
+      </w:pPr>
+    </w:p>
+    <w:p>
+      <w:pPr>
+        <w:rPr>
+          <w:rFonts w:ascii="Times New Roman" w:hAnsi="Times New Roman" w:cs="Times New Roman"/>
+          <w:sz w:val="28"/>
+          <w:szCs w:val="28"/>
+        </w:rPr>
+      </w:pPr>
+      <w:r>
+        <w:rPr>
+          <w:rFonts w:ascii="Times New Roman" w:hAnsi="Times New Roman" w:cs="Times New Roman"/>
+          <w:sz w:val="28"/>
+          <w:szCs w:val="28"/>
+        </w:rPr>
+        <w:t>Settings activity</w:t>
+      </w:r>
+    </w:p>
+    <w:p>
+      <w:pPr>
+        <w:rPr>
+          <w:rFonts w:ascii="Times New Roman" w:hAnsi="Times New Roman" w:cs="Times New Roman"/>
+          <w:sz w:val="28"/>
+          <w:szCs w:val="28"/>
+        </w:rPr>
+      </w:pPr>
+    </w:p>
+    <w:tbl>
+      <w:tblPr>
+        <w:tblStyle w:val="TableGrid"/>
+        <w:tblW w:w="0" w:type="auto"/>
+        <w:tblLook w:val="04A0" w:firstRow="1" w:lastRow="0" w:firstColumn="1" w:lastColumn="0" w:noHBand="0" w:noVBand="1"/>
+      </w:tblPr>
+      <w:tblGrid>
+        <w:gridCol w:w="3632"/>
+        <w:gridCol w:w="1550"/>
+        <w:gridCol w:w="3674"/>
+      </w:tblGrid>
+      <w:tr>
+        <w:tc>
+          <w:tcPr>
+            <w:tcW w:w="3652" w:type="dxa"/>
+          </w:tcPr>
+          <w:p>
+            <w:pPr>
+              <w:rPr>
+                <w:rFonts w:ascii="Times New Roman" w:hAnsi="Times New Roman" w:cs="Times New Roman"/>
+                <w:b/>
+              </w:rPr>
+            </w:pPr>
+            <w:r>
+              <w:rPr>
+                <w:rFonts w:ascii="Times New Roman" w:hAnsi="Times New Roman" w:cs="Times New Roman"/>
+                <w:b/>
+              </w:rPr>
+              <w:t>Component ID</w:t>
+            </w:r>
+          </w:p>
+        </w:tc>
+        <w:tc>
+          <w:tcPr>
+            <w:tcW w:w="1134" w:type="dxa"/>
+          </w:tcPr>
+          <w:p>
+            <w:pPr>
+              <w:rPr>
+                <w:rFonts w:ascii="Times New Roman" w:hAnsi="Times New Roman" w:cs="Times New Roman"/>
+                <w:b/>
+              </w:rPr>
+            </w:pPr>
+            <w:r>
+              <w:rPr>
+                <w:rFonts w:ascii="Times New Roman" w:hAnsi="Times New Roman" w:cs="Times New Roman"/>
+                <w:b/>
+              </w:rPr>
+              <w:t>Control Type</w:t>
+            </w:r>
+          </w:p>
+        </w:tc>
+        <w:tc>
+          <w:tcPr>
+            <w:tcW w:w="4070" w:type="dxa"/>
+          </w:tcPr>
+          <w:p>
+            <w:pPr>
+              <w:rPr>
+                <w:rFonts w:ascii="Times New Roman" w:hAnsi="Times New Roman" w:cs="Times New Roman"/>
+                <w:b/>
+              </w:rPr>
+            </w:pPr>
+            <w:r>
+              <w:rPr>
+                <w:rFonts w:ascii="Times New Roman" w:hAnsi="Times New Roman" w:cs="Times New Roman"/>
+                <w:b/>
+              </w:rPr>
+              <w:t>Effect</w:t>
             </w:r>
           </w:p>
         </w:tc>
@@ -4474,21 +4520,9 @@
             <w:tcW w:w="3652" w:type="dxa"/>
           </w:tcPr>
           <w:p>
-            <w:pPr>
-              <w:rPr>
-                <w:rFonts w:ascii="Times New Roman" w:hAnsi="Times New Roman" w:cs="Times New Roman"/>
-              </w:rPr>
-            </w:pPr>
-            <w:proofErr w:type="spellStart"/>
-            <w:proofErr w:type="gramStart"/>
-            <w:r>
-              <w:rPr>
-                <w:rFonts w:ascii="Times New Roman" w:hAnsi="Times New Roman" w:cs="Times New Roman"/>
-              </w:rPr>
-              <w:t>gameMoveDoneButton</w:t>
-            </w:r>
-            <w:proofErr w:type="spellEnd"/>
-            <w:proofErr w:type="gramEnd"/>
+            <w:r>
+              <w:t>settingsShowMovesButton</w:t>
+            </w:r>
           </w:p>
         </w:tc>
         <w:tc>
@@ -4505,7 +4539,7 @@
               <w:rPr>
                 <w:rFonts w:ascii="Times New Roman" w:hAnsi="Times New Roman" w:cs="Times New Roman"/>
               </w:rPr>
-              <w:t>Button</w:t>
+              <w:t>ToggleButton</w:t>
             </w:r>
           </w:p>
         </w:tc>
@@ -4518,7 +4552,7 @@
               <w:pStyle w:val="ListParagraph"/>
               <w:numPr>
                 <w:ilvl w:val="0"/>
-                <w:numId w:val="2"/>
+                <w:numId w:val="7"/>
               </w:numPr>
               <w:ind w:left="176" w:hanging="219"/>
               <w:rPr>
@@ -4529,15 +4563,50 @@
               <w:rPr>
                 <w:rFonts w:ascii="Times New Roman" w:hAnsi="Times New Roman" w:cs="Times New Roman"/>
               </w:rPr>
-              <w:t>Updates game with player’s move</w:t>
-            </w:r>
-          </w:p>
+              <w:t>Sets a SharedPreference flag to show/hide possible moves</w:t>
+            </w:r>
+          </w:p>
+        </w:tc>
+      </w:tr>
+      <w:tr>
+        <w:tc>
+          <w:tcPr>
+            <w:tcW w:w="3652" w:type="dxa"/>
+          </w:tcPr>
+          <w:p>
+            <w:r>
+              <w:t>settingsUsernameEditText</w:t>
+            </w:r>
+          </w:p>
+        </w:tc>
+        <w:tc>
+          <w:tcPr>
+            <w:tcW w:w="1134" w:type="dxa"/>
+          </w:tcPr>
+          <w:p>
+            <w:pPr>
+              <w:rPr>
+                <w:rFonts w:ascii="Times New Roman" w:hAnsi="Times New Roman" w:cs="Times New Roman"/>
+              </w:rPr>
+            </w:pPr>
+            <w:r>
+              <w:rPr>
+                <w:rFonts w:ascii="Times New Roman" w:hAnsi="Times New Roman" w:cs="Times New Roman"/>
+              </w:rPr>
+              <w:t>EditText</w:t>
+            </w:r>
+          </w:p>
+        </w:tc>
+        <w:tc>
+          <w:tcPr>
+            <w:tcW w:w="4070" w:type="dxa"/>
+          </w:tcPr>
           <w:p>
             <w:pPr>
               <w:pStyle w:val="ListParagraph"/>
               <w:numPr>
                 <w:ilvl w:val="0"/>
-                <w:numId w:val="2"/>
+                <w:numId w:val="7"/>
               </w:numPr>
               <w:ind w:left="176" w:hanging="219"/>
               <w:rPr>
@@ -4548,7 +4617,7 @@
               <w:rPr>
                 <w:rFonts w:ascii="Times New Roman" w:hAnsi="Times New Roman" w:cs="Times New Roman"/>
               </w:rPr>
-              <w:t>Rotates the board</w:t>
+              <w:t>Allows for textual entry</w:t>
             </w:r>
           </w:p>
           <w:p>
@@ -4556,7 +4625,7 @@
               <w:pStyle w:val="ListParagraph"/>
               <w:numPr>
                 <w:ilvl w:val="0"/>
-                <w:numId w:val="2"/>
+                <w:numId w:val="7"/>
               </w:numPr>
               <w:ind w:left="176" w:hanging="219"/>
               <w:rPr>
@@ -4567,7 +4636,7 @@
               <w:rPr>
                 <w:rFonts w:ascii="Times New Roman" w:hAnsi="Times New Roman" w:cs="Times New Roman"/>
               </w:rPr>
-              <w:t>Changes the current player label at the top of the screen</w:t>
+              <w:t>Makes request to server to change name when focus is lost</w:t>
             </w:r>
           </w:p>
         </w:tc>
@@ -4578,21 +4647,9 @@
             <w:tcW w:w="3652" w:type="dxa"/>
           </w:tcPr>
           <w:p>
-            <w:pPr>
-              <w:rPr>
-                <w:rFonts w:ascii="Times New Roman" w:hAnsi="Times New Roman" w:cs="Times New Roman"/>
-              </w:rPr>
-            </w:pPr>
-            <w:proofErr w:type="spellStart"/>
-            <w:proofErr w:type="gramStart"/>
-            <w:r>
-              <w:rPr>
-                <w:rFonts w:ascii="Times New Roman" w:hAnsi="Times New Roman" w:cs="Times New Roman"/>
-              </w:rPr>
-              <w:t>gamePlayerListButton</w:t>
-            </w:r>
-            <w:proofErr w:type="spellEnd"/>
-            <w:proofErr w:type="gramEnd"/>
+            <w:r>
+              <w:t>settingsFacebookConnectButton</w:t>
+            </w:r>
           </w:p>
         </w:tc>
         <w:tc>
@@ -4622,7 +4679,7 @@
               <w:pStyle w:val="ListParagraph"/>
               <w:numPr>
                 <w:ilvl w:val="0"/>
-                <w:numId w:val="2"/>
+                <w:numId w:val="7"/>
               </w:numPr>
               <w:ind w:left="176" w:hanging="219"/>
               <w:rPr>
@@ -4633,7 +4690,61 @@
               <w:rPr>
                 <w:rFonts w:ascii="Times New Roman" w:hAnsi="Times New Roman" w:cs="Times New Roman"/>
               </w:rPr>
-              <w:t>Creates/displays a dialog which displays a list of the players</w:t>
+              <w:t>Goes to the facebook site to authenticate the user</w:t>
+            </w:r>
+          </w:p>
+        </w:tc>
+      </w:tr>
+      <w:tr>
+        <w:tc>
+          <w:tcPr>
+            <w:tcW w:w="3652" w:type="dxa"/>
+          </w:tcPr>
+          <w:p>
+            <w:r>
+              <w:t>settingsFacebookUnlinkButton</w:t>
+            </w:r>
+          </w:p>
+        </w:tc>
+        <w:tc>
+          <w:tcPr>
+            <w:tcW w:w="1134" w:type="dxa"/>
+          </w:tcPr>
+          <w:p>
+            <w:pPr>
+              <w:rPr>
+                <w:rFonts w:ascii="Times New Roman" w:hAnsi="Times New Roman" w:cs="Times New Roman"/>
+              </w:rPr>
+            </w:pPr>
+            <w:r>
+              <w:rPr>
+                <w:rFonts w:ascii="Times New Roman" w:hAnsi="Times New Roman" w:cs="Times New Roman"/>
+              </w:rPr>
+              <w:t>Button</w:t>
+            </w:r>
+          </w:p>
+        </w:tc>
+        <w:tc>
+          <w:tcPr>
+            <w:tcW w:w="4070" w:type="dxa"/>
+          </w:tcPr>
+          <w:p>
+            <w:pPr>
+              <w:pStyle w:val="ListParagraph"/>
+              <w:numPr>
+                <w:ilvl w:val="0"/>
+                <w:numId w:val="7"/>
+              </w:numPr>
+              <w:ind w:left="176" w:hanging="219"/>
+              <w:rPr>
+                <w:rFonts w:ascii="Times New Roman" w:hAnsi="Times New Roman" w:cs="Times New Roman"/>
+              </w:rPr>
+            </w:pPr>
+            <w:r>
+              <w:rPr>
+                <w:rFonts w:ascii="Times New Roman" w:hAnsi="Times New Roman" w:cs="Times New Roman"/>
+              </w:rPr>
+              <w:t>Starts a dialog to confirm unlinking of the account</w:t>
             </w:r>
           </w:p>
         </w:tc>
@@ -4667,7 +4778,23 @@
           <w:sz w:val="28"/>
           <w:szCs w:val="28"/>
         </w:rPr>
-        <w:t>Online Game activity: end of game dialog</w:t>
+        <w:t xml:space="preserve">Settings activity: unlink </w:t>
+      </w:r>
+      <w:r>
+        <w:rPr>
+          <w:rFonts w:ascii="Times New Roman" w:hAnsi="Times New Roman" w:cs="Times New Roman"/>
+          <w:sz w:val="28"/>
+          <w:szCs w:val="28"/>
+        </w:rPr>
+        <w:t>F</w:t>
+      </w:r>
+      <w:r>
+        <w:rPr>
+          <w:rFonts w:ascii="Times New Roman" w:hAnsi="Times New Roman" w:cs="Times New Roman"/>
+          <w:sz w:val="28"/>
+          <w:szCs w:val="28"/>
+        </w:rPr>
+        <w:t>acebook dialog</w:t>
       </w:r>
     </w:p>
     <w:p>
@@ -4758,13 +4885,9 @@
             <w:tcW w:w="3652" w:type="dxa"/>
           </w:tcPr>
           <w:p>
-            <w:proofErr w:type="spellStart"/>
-            <w:proofErr w:type="gramStart"/>
-            <w:r>
-              <w:t>dialogAcceptButton</w:t>
-            </w:r>
-            <w:proofErr w:type="spellEnd"/>
-            <w:proofErr w:type="gramEnd"/>
+            <w:r>
+              <w:t>dialogCancelButton</w:t>
+            </w:r>
           </w:p>
         </w:tc>
         <w:tc>
@@ -4805,129 +4928,7 @@
               <w:rPr>
                 <w:rFonts w:ascii="Times New Roman" w:hAnsi="Times New Roman" w:cs="Times New Roman"/>
               </w:rPr>
-              <w:t xml:space="preserve">This activity finishes and starts </w:t>
-            </w:r>
-            <w:proofErr w:type="spellStart"/>
-            <w:r>
-              <w:rPr>
-                <w:rFonts w:ascii="Times New Roman" w:hAnsi="Times New Roman" w:cs="Times New Roman"/>
-              </w:rPr>
-              <w:t>OnlineListActivity</w:t>
-            </w:r>
-            <w:proofErr w:type="spellEnd"/>
-          </w:p>
-        </w:tc>
-      </w:tr>
-    </w:tbl>
-    <w:p>
-      <w:pPr>
-        <w:rPr>
-          <w:rFonts w:ascii="Times New Roman" w:hAnsi="Times New Roman" w:cs="Times New Roman"/>
-        </w:rPr>
-      </w:pPr>
-    </w:p>
-    <w:p>
-      <w:pPr>
-        <w:rPr>
-          <w:rFonts w:ascii="Times New Roman" w:hAnsi="Times New Roman" w:cs="Times New Roman"/>
-        </w:rPr>
-      </w:pPr>
-    </w:p>
-    <w:p>
-      <w:pPr>
-        <w:rPr>
-          <w:rFonts w:ascii="Times New Roman" w:hAnsi="Times New Roman" w:cs="Times New Roman"/>
-          <w:sz w:val="28"/>
-          <w:szCs w:val="28"/>
-        </w:rPr>
-      </w:pPr>
-      <w:r>
-        <w:rPr>
-          <w:rFonts w:ascii="Times New Roman" w:hAnsi="Times New Roman" w:cs="Times New Roman"/>
-          <w:sz w:val="28"/>
-          <w:szCs w:val="28"/>
-        </w:rPr>
-        <w:t>Settings activity</w:t>
-      </w:r>
-    </w:p>
-    <w:p>
-      <w:pPr>
-        <w:rPr>
-          <w:rFonts w:ascii="Times New Roman" w:hAnsi="Times New Roman" w:cs="Times New Roman"/>
-          <w:sz w:val="28"/>
-          <w:szCs w:val="28"/>
-        </w:rPr>
-      </w:pPr>
-    </w:p>
-    <w:tbl>
-      <w:tblPr>
-        <w:tblStyle w:val="TableGrid"/>
-        <w:tblW w:w="0" w:type="auto"/>
-        <w:tblLook w:val="04A0" w:firstRow="1" w:lastRow="0" w:firstColumn="1" w:lastColumn="0" w:noHBand="0" w:noVBand="1"/>
-      </w:tblPr>
-      <w:tblGrid>
-        <w:gridCol w:w="3632"/>
-        <w:gridCol w:w="1550"/>
-        <w:gridCol w:w="3674"/>
-      </w:tblGrid>
-      <w:tr>
-        <w:tc>
-          <w:tcPr>
-            <w:tcW w:w="3652" w:type="dxa"/>
-          </w:tcPr>
-          <w:p>
-            <w:pPr>
-              <w:rPr>
-                <w:rFonts w:ascii="Times New Roman" w:hAnsi="Times New Roman" w:cs="Times New Roman"/>
-                <w:b/>
-              </w:rPr>
-            </w:pPr>
-            <w:r>
-              <w:rPr>
-                <w:rFonts w:ascii="Times New Roman" w:hAnsi="Times New Roman" w:cs="Times New Roman"/>
-                <w:b/>
-              </w:rPr>
-              <w:t>Component ID</w:t>
-            </w:r>
-          </w:p>
-        </w:tc>
-        <w:tc>
-          <w:tcPr>
-            <w:tcW w:w="1134" w:type="dxa"/>
-          </w:tcPr>
-          <w:p>
-            <w:pPr>
-              <w:rPr>
-                <w:rFonts w:ascii="Times New Roman" w:hAnsi="Times New Roman" w:cs="Times New Roman"/>
-                <w:b/>
-              </w:rPr>
-            </w:pPr>
-            <w:r>
-              <w:rPr>
-                <w:rFonts w:ascii="Times New Roman" w:hAnsi="Times New Roman" w:cs="Times New Roman"/>
-                <w:b/>
-              </w:rPr>
-              <w:t>Control Type</w:t>
-            </w:r>
-          </w:p>
-        </w:tc>
-        <w:tc>
-          <w:tcPr>
-            <w:tcW w:w="4070" w:type="dxa"/>
-          </w:tcPr>
-          <w:p>
-            <w:pPr>
-              <w:rPr>
-                <w:rFonts w:ascii="Times New Roman" w:hAnsi="Times New Roman" w:cs="Times New Roman"/>
-                <w:b/>
-              </w:rPr>
-            </w:pPr>
-            <w:r>
-              <w:rPr>
-                <w:rFonts w:ascii="Times New Roman" w:hAnsi="Times New Roman" w:cs="Times New Roman"/>
-                <w:b/>
-              </w:rPr>
-              <w:t>Effect</w:t>
+              <w:t>Dialog disappears</w:t>
             </w:r>
           </w:p>
         </w:tc>
@@ -4938,13 +4939,9 @@
             <w:tcW w:w="3652" w:type="dxa"/>
           </w:tcPr>
           <w:p>
-            <w:proofErr w:type="spellStart"/>
-            <w:proofErr w:type="gramStart"/>
-            <w:r>
-              <w:t>settingsShowMovesButton</w:t>
-            </w:r>
-            <w:proofErr w:type="spellEnd"/>
-            <w:proofErr w:type="gramEnd"/>
+            <w:r>
+              <w:t>dialogAcceptButton</w:t>
+            </w:r>
           </w:p>
         </w:tc>
         <w:tc>
@@ -4957,14 +4954,12 @@
                 <w:rFonts w:ascii="Times New Roman" w:hAnsi="Times New Roman" w:cs="Times New Roman"/>
               </w:rPr>
             </w:pPr>
-            <w:proofErr w:type="spellStart"/>
-            <w:r>
-              <w:rPr>
-                <w:rFonts w:ascii="Times New Roman" w:hAnsi="Times New Roman" w:cs="Times New Roman"/>
-              </w:rPr>
-              <w:t>ToggleButton</w:t>
-            </w:r>
-            <w:proofErr w:type="spellEnd"/>
+            <w:r>
+              <w:rPr>
+                <w:rFonts w:ascii="Times New Roman" w:hAnsi="Times New Roman" w:cs="Times New Roman"/>
+              </w:rPr>
+              <w:t>Button</w:t>
+            </w:r>
           </w:p>
         </w:tc>
         <w:tc>
@@ -4987,477 +4982,6 @@
               <w:rPr>
                 <w:rFonts w:ascii="Times New Roman" w:hAnsi="Times New Roman" w:cs="Times New Roman"/>
               </w:rPr>
-              <w:t xml:space="preserve">Sets a </w:t>
-            </w:r>
-            <w:proofErr w:type="spellStart"/>
-            <w:r>
-              <w:rPr>
-                <w:rFonts w:ascii="Times New Roman" w:hAnsi="Times New Roman" w:cs="Times New Roman"/>
-              </w:rPr>
-              <w:t>SharedPreference</w:t>
-            </w:r>
-            <w:proofErr w:type="spellEnd"/>
-            <w:r>
-              <w:rPr>
-                <w:rFonts w:ascii="Times New Roman" w:hAnsi="Times New Roman" w:cs="Times New Roman"/>
-              </w:rPr>
-              <w:t xml:space="preserve"> flag to show/hide possible moves</w:t>
-            </w:r>
-          </w:p>
-        </w:tc>
-      </w:tr>
-      <w:tr>
-        <w:tc>
-          <w:tcPr>
-            <w:tcW w:w="3652" w:type="dxa"/>
-          </w:tcPr>
-          <w:p>
-            <w:proofErr w:type="spellStart"/>
-            <w:proofErr w:type="gramStart"/>
-            <w:r>
-              <w:t>settingsUsernameEditText</w:t>
-            </w:r>
-            <w:proofErr w:type="spellEnd"/>
-            <w:proofErr w:type="gramEnd"/>
-          </w:p>
-        </w:tc>
-        <w:tc>
-          <w:tcPr>
-            <w:tcW w:w="1134" w:type="dxa"/>
-          </w:tcPr>
-          <w:p>
-            <w:pPr>
-              <w:rPr>
-                <w:rFonts w:ascii="Times New Roman" w:hAnsi="Times New Roman" w:cs="Times New Roman"/>
-              </w:rPr>
-            </w:pPr>
-            <w:proofErr w:type="spellStart"/>
-            <w:r>
-              <w:rPr>
-                <w:rFonts w:ascii="Times New Roman" w:hAnsi="Times New Roman" w:cs="Times New Roman"/>
-              </w:rPr>
-              <w:t>EditText</w:t>
-            </w:r>
-            <w:proofErr w:type="spellEnd"/>
-          </w:p>
-        </w:tc>
-        <w:tc>
-          <w:tcPr>
-            <w:tcW w:w="4070" w:type="dxa"/>
-          </w:tcPr>
-          <w:p>
-            <w:pPr>
-              <w:pStyle w:val="ListParagraph"/>
-              <w:numPr>
-                <w:ilvl w:val="0"/>
-                <w:numId w:val="7"/>
-              </w:numPr>
-              <w:ind w:left="176" w:hanging="219"/>
-              <w:rPr>
-                <w:rFonts w:ascii="Times New Roman" w:hAnsi="Times New Roman" w:cs="Times New Roman"/>
-              </w:rPr>
-            </w:pPr>
-            <w:r>
-              <w:rPr>
-                <w:rFonts w:ascii="Times New Roman" w:hAnsi="Times New Roman" w:cs="Times New Roman"/>
-              </w:rPr>
-              <w:t>Allows for textual entry</w:t>
-            </w:r>
-          </w:p>
-          <w:p>
-            <w:pPr>
-              <w:pStyle w:val="ListParagraph"/>
-              <w:numPr>
-                <w:ilvl w:val="0"/>
-                <w:numId w:val="7"/>
-              </w:numPr>
-              <w:ind w:left="176" w:hanging="219"/>
-              <w:rPr>
-                <w:rFonts w:ascii="Times New Roman" w:hAnsi="Times New Roman" w:cs="Times New Roman"/>
-              </w:rPr>
-            </w:pPr>
-            <w:r>
-              <w:rPr>
-                <w:rFonts w:ascii="Times New Roman" w:hAnsi="Times New Roman" w:cs="Times New Roman"/>
-              </w:rPr>
-              <w:t>Makes request to server to change name when focus is lost</w:t>
-            </w:r>
-          </w:p>
-        </w:tc>
-      </w:tr>
-      <w:tr>
-        <w:tc>
-          <w:tcPr>
-            <w:tcW w:w="3652" w:type="dxa"/>
-          </w:tcPr>
-          <w:p>
-            <w:proofErr w:type="spellStart"/>
-            <w:proofErr w:type="gramStart"/>
-            <w:r>
-              <w:t>settingsFacebookConnectButton</w:t>
-            </w:r>
-            <w:proofErr w:type="spellEnd"/>
-            <w:proofErr w:type="gramEnd"/>
-          </w:p>
-        </w:tc>
-        <w:tc>
-          <w:tcPr>
-            <w:tcW w:w="1134" w:type="dxa"/>
-          </w:tcPr>
-          <w:p>
-            <w:pPr>
-              <w:rPr>
-                <w:rFonts w:ascii="Times New Roman" w:hAnsi="Times New Roman" w:cs="Times New Roman"/>
-              </w:rPr>
-            </w:pPr>
-            <w:r>
-              <w:rPr>
-                <w:rFonts w:ascii="Times New Roman" w:hAnsi="Times New Roman" w:cs="Times New Roman"/>
-              </w:rPr>
-              <w:t>Button</w:t>
-            </w:r>
-          </w:p>
-        </w:tc>
-        <w:tc>
-          <w:tcPr>
-            <w:tcW w:w="4070" w:type="dxa"/>
-          </w:tcPr>
-          <w:p>
-            <w:pPr>
-              <w:pStyle w:val="ListParagraph"/>
-              <w:numPr>
-                <w:ilvl w:val="0"/>
-                <w:numId w:val="7"/>
-              </w:numPr>
-              <w:ind w:left="176" w:hanging="219"/>
-              <w:rPr>
-                <w:rFonts w:ascii="Times New Roman" w:hAnsi="Times New Roman" w:cs="Times New Roman"/>
-              </w:rPr>
-            </w:pPr>
-            <w:r>
-              <w:rPr>
-                <w:rFonts w:ascii="Times New Roman" w:hAnsi="Times New Roman" w:cs="Times New Roman"/>
-              </w:rPr>
-              <w:t xml:space="preserve">Goes to the </w:t>
-            </w:r>
-            <w:proofErr w:type="spellStart"/>
-            <w:r>
-              <w:rPr>
-                <w:rFonts w:ascii="Times New Roman" w:hAnsi="Times New Roman" w:cs="Times New Roman"/>
-              </w:rPr>
-              <w:t>facebook</w:t>
-            </w:r>
-            <w:proofErr w:type="spellEnd"/>
-            <w:r>
-              <w:rPr>
-                <w:rFonts w:ascii="Times New Roman" w:hAnsi="Times New Roman" w:cs="Times New Roman"/>
-              </w:rPr>
-              <w:t xml:space="preserve"> site to authenticate the user</w:t>
-            </w:r>
-          </w:p>
-        </w:tc>
-      </w:tr>
-      <w:tr>
-        <w:tc>
-          <w:tcPr>
-            <w:tcW w:w="3652" w:type="dxa"/>
-          </w:tcPr>
-          <w:p>
-            <w:proofErr w:type="spellStart"/>
-            <w:proofErr w:type="gramStart"/>
-            <w:r>
-              <w:t>settingsFacebookUnlinkButton</w:t>
-            </w:r>
-            <w:proofErr w:type="spellEnd"/>
-            <w:proofErr w:type="gramEnd"/>
-          </w:p>
-        </w:tc>
-        <w:tc>
-          <w:tcPr>
-            <w:tcW w:w="1134" w:type="dxa"/>
-          </w:tcPr>
-          <w:p>
-            <w:pPr>
-              <w:rPr>
-                <w:rFonts w:ascii="Times New Roman" w:hAnsi="Times New Roman" w:cs="Times New Roman"/>
-              </w:rPr>
-            </w:pPr>
-            <w:r>
-              <w:rPr>
-                <w:rFonts w:ascii="Times New Roman" w:hAnsi="Times New Roman" w:cs="Times New Roman"/>
-              </w:rPr>
-              <w:t>Button</w:t>
-            </w:r>
-          </w:p>
-        </w:tc>
-        <w:tc>
-          <w:tcPr>
-            <w:tcW w:w="4070" w:type="dxa"/>
-          </w:tcPr>
-          <w:p>
-            <w:pPr>
-              <w:pStyle w:val="ListParagraph"/>
-              <w:numPr>
-                <w:ilvl w:val="0"/>
-                <w:numId w:val="7"/>
-              </w:numPr>
-              <w:ind w:left="176" w:hanging="219"/>
-              <w:rPr>
-                <w:rFonts w:ascii="Times New Roman" w:hAnsi="Times New Roman" w:cs="Times New Roman"/>
-              </w:rPr>
-            </w:pPr>
-            <w:r>
-              <w:rPr>
-                <w:rFonts w:ascii="Times New Roman" w:hAnsi="Times New Roman" w:cs="Times New Roman"/>
-              </w:rPr>
-              <w:t>Starts a dialog to confirm unlinking of the account</w:t>
-            </w:r>
-          </w:p>
-        </w:tc>
-      </w:tr>
-    </w:tbl>
-    <w:p>
-      <w:pPr>
-        <w:rPr>
-          <w:rFonts w:ascii="Times New Roman" w:hAnsi="Times New Roman" w:cs="Times New Roman"/>
-        </w:rPr>
-      </w:pPr>
-    </w:p>
-    <w:p>
-      <w:pPr>
-        <w:rPr>
-          <w:rFonts w:ascii="Times New Roman" w:hAnsi="Times New Roman" w:cs="Times New Roman"/>
-        </w:rPr>
-      </w:pPr>
-    </w:p>
-    <w:p>
-      <w:pPr>
-        <w:rPr>
-          <w:rFonts w:ascii="Times New Roman" w:hAnsi="Times New Roman" w:cs="Times New Roman"/>
-          <w:sz w:val="28"/>
-          <w:szCs w:val="28"/>
-        </w:rPr>
-      </w:pPr>
-      <w:r>
-        <w:rPr>
-          <w:rFonts w:ascii="Times New Roman" w:hAnsi="Times New Roman" w:cs="Times New Roman"/>
-          <w:sz w:val="28"/>
-          <w:szCs w:val="28"/>
-        </w:rPr>
-        <w:t xml:space="preserve">Settings activity: unlink </w:t>
-      </w:r>
-      <w:r>
-        <w:rPr>
-          <w:rFonts w:ascii="Times New Roman" w:hAnsi="Times New Roman" w:cs="Times New Roman"/>
-          <w:sz w:val="28"/>
-          <w:szCs w:val="28"/>
-        </w:rPr>
-        <w:t>F</w:t>
-      </w:r>
-      <w:bookmarkStart w:id="0" w:name="_GoBack"/>
-      <w:bookmarkEnd w:id="0"/>
-      <w:r>
-        <w:rPr>
-          <w:rFonts w:ascii="Times New Roman" w:hAnsi="Times New Roman" w:cs="Times New Roman"/>
-          <w:sz w:val="28"/>
-          <w:szCs w:val="28"/>
-        </w:rPr>
-        <w:t>acebook dialog</w:t>
-      </w:r>
-    </w:p>
-    <w:p>
-      <w:pPr>
-        <w:rPr>
-          <w:rFonts w:ascii="Times New Roman" w:hAnsi="Times New Roman" w:cs="Times New Roman"/>
-          <w:sz w:val="28"/>
-          <w:szCs w:val="28"/>
-        </w:rPr>
-      </w:pPr>
-    </w:p>
-    <w:tbl>
-      <w:tblPr>
-        <w:tblStyle w:val="TableGrid"/>
-        <w:tblW w:w="0" w:type="auto"/>
-        <w:tblLook w:val="04A0" w:firstRow="1" w:lastRow="0" w:firstColumn="1" w:lastColumn="0" w:noHBand="0" w:noVBand="1"/>
-      </w:tblPr>
-      <w:tblGrid>
-        <w:gridCol w:w="3652"/>
-        <w:gridCol w:w="1134"/>
-        <w:gridCol w:w="4070"/>
-      </w:tblGrid>
-      <w:tr>
-        <w:tc>
-          <w:tcPr>
-            <w:tcW w:w="3652" w:type="dxa"/>
-          </w:tcPr>
-          <w:p>
-            <w:pPr>
-              <w:rPr>
-                <w:rFonts w:ascii="Times New Roman" w:hAnsi="Times New Roman" w:cs="Times New Roman"/>
-                <w:b/>
-              </w:rPr>
-            </w:pPr>
-            <w:r>
-              <w:rPr>
-                <w:rFonts w:ascii="Times New Roman" w:hAnsi="Times New Roman" w:cs="Times New Roman"/>
-                <w:b/>
-              </w:rPr>
-              <w:t>Component ID</w:t>
-            </w:r>
-          </w:p>
-        </w:tc>
-        <w:tc>
-          <w:tcPr>
-            <w:tcW w:w="1134" w:type="dxa"/>
-          </w:tcPr>
-          <w:p>
-            <w:pPr>
-              <w:rPr>
-                <w:rFonts w:ascii="Times New Roman" w:hAnsi="Times New Roman" w:cs="Times New Roman"/>
-                <w:b/>
-              </w:rPr>
-            </w:pPr>
-            <w:r>
-              <w:rPr>
-                <w:rFonts w:ascii="Times New Roman" w:hAnsi="Times New Roman" w:cs="Times New Roman"/>
-                <w:b/>
-              </w:rPr>
-              <w:t>Control Type</w:t>
-            </w:r>
-          </w:p>
-        </w:tc>
-        <w:tc>
-          <w:tcPr>
-            <w:tcW w:w="4070" w:type="dxa"/>
-          </w:tcPr>
-          <w:p>
-            <w:pPr>
-              <w:rPr>
-                <w:rFonts w:ascii="Times New Roman" w:hAnsi="Times New Roman" w:cs="Times New Roman"/>
-                <w:b/>
-              </w:rPr>
-            </w:pPr>
-            <w:r>
-              <w:rPr>
-                <w:rFonts w:ascii="Times New Roman" w:hAnsi="Times New Roman" w:cs="Times New Roman"/>
-                <w:b/>
-              </w:rPr>
-              <w:t>Effect</w:t>
-            </w:r>
-          </w:p>
-        </w:tc>
-      </w:tr>
-      <w:tr>
-        <w:tc>
-          <w:tcPr>
-            <w:tcW w:w="3652" w:type="dxa"/>
-          </w:tcPr>
-          <w:p>
-            <w:proofErr w:type="spellStart"/>
-            <w:proofErr w:type="gramStart"/>
-            <w:r>
-              <w:t>dialogCancelButton</w:t>
-            </w:r>
-            <w:proofErr w:type="spellEnd"/>
-            <w:proofErr w:type="gramEnd"/>
-          </w:p>
-        </w:tc>
-        <w:tc>
-          <w:tcPr>
-            <w:tcW w:w="1134" w:type="dxa"/>
-          </w:tcPr>
-          <w:p>
-            <w:pPr>
-              <w:rPr>
-                <w:rFonts w:ascii="Times New Roman" w:hAnsi="Times New Roman" w:cs="Times New Roman"/>
-              </w:rPr>
-            </w:pPr>
-            <w:r>
-              <w:rPr>
-                <w:rFonts w:ascii="Times New Roman" w:hAnsi="Times New Roman" w:cs="Times New Roman"/>
-              </w:rPr>
-              <w:t>Button</w:t>
-            </w:r>
-          </w:p>
-        </w:tc>
-        <w:tc>
-          <w:tcPr>
-            <w:tcW w:w="4070" w:type="dxa"/>
-          </w:tcPr>
-          <w:p>
-            <w:pPr>
-              <w:pStyle w:val="ListParagraph"/>
-              <w:numPr>
-                <w:ilvl w:val="0"/>
-                <w:numId w:val="7"/>
-              </w:numPr>
-              <w:ind w:left="176" w:hanging="219"/>
-              <w:rPr>
-                <w:rFonts w:ascii="Times New Roman" w:hAnsi="Times New Roman" w:cs="Times New Roman"/>
-              </w:rPr>
-            </w:pPr>
-            <w:r>
-              <w:rPr>
-                <w:rFonts w:ascii="Times New Roman" w:hAnsi="Times New Roman" w:cs="Times New Roman"/>
-              </w:rPr>
-              <w:t>Dialog disappears</w:t>
-            </w:r>
-          </w:p>
-        </w:tc>
-      </w:tr>
-      <w:tr>
-        <w:tc>
-          <w:tcPr>
-            <w:tcW w:w="3652" w:type="dxa"/>
-          </w:tcPr>
-          <w:p>
-            <w:proofErr w:type="spellStart"/>
-            <w:proofErr w:type="gramStart"/>
-            <w:r>
-              <w:t>dialogAcceptButton</w:t>
-            </w:r>
-            <w:proofErr w:type="spellEnd"/>
-            <w:proofErr w:type="gramEnd"/>
-          </w:p>
-        </w:tc>
-        <w:tc>
-          <w:tcPr>
-            <w:tcW w:w="1134" w:type="dxa"/>
-          </w:tcPr>
-          <w:p>
-            <w:pPr>
-              <w:rPr>
-                <w:rFonts w:ascii="Times New Roman" w:hAnsi="Times New Roman" w:cs="Times New Roman"/>
-              </w:rPr>
-            </w:pPr>
-            <w:r>
-              <w:rPr>
-                <w:rFonts w:ascii="Times New Roman" w:hAnsi="Times New Roman" w:cs="Times New Roman"/>
-              </w:rPr>
-              <w:t>Button</w:t>
-            </w:r>
-          </w:p>
-        </w:tc>
-        <w:tc>
-          <w:tcPr>
-            <w:tcW w:w="4070" w:type="dxa"/>
-          </w:tcPr>
-          <w:p>
-            <w:pPr>
-              <w:pStyle w:val="ListParagraph"/>
-              <w:numPr>
-                <w:ilvl w:val="0"/>
-                <w:numId w:val="7"/>
-              </w:numPr>
-              <w:ind w:left="176" w:hanging="219"/>
-              <w:rPr>
-                <w:rFonts w:ascii="Times New Roman" w:hAnsi="Times New Roman" w:cs="Times New Roman"/>
-              </w:rPr>
-            </w:pPr>
-            <w:r>
-              <w:rPr>
-                <w:rFonts w:ascii="Times New Roman" w:hAnsi="Times New Roman" w:cs="Times New Roman"/>
-              </w:rPr>
               <w:t>Validates password with server. If:</w:t>
             </w:r>
           </w:p>
@@ -5529,13 +5053,9 @@
             <w:tcW w:w="3652" w:type="dxa"/>
           </w:tcPr>
           <w:p>
-            <w:proofErr w:type="spellStart"/>
-            <w:proofErr w:type="gramStart"/>
             <w:r>
               <w:t>dialogPasswordEditText</w:t>
             </w:r>
-            <w:proofErr w:type="spellEnd"/>
-            <w:proofErr w:type="gramEnd"/>
           </w:p>
         </w:tc>
         <w:tc>
@@ -5548,14 +5068,12 @@
                 <w:rFonts w:ascii="Times New Roman" w:hAnsi="Times New Roman" w:cs="Times New Roman"/>
               </w:rPr>
             </w:pPr>
-            <w:proofErr w:type="spellStart"/>
             <w:r>
               <w:rPr>
                 <w:rFonts w:ascii="Times New Roman" w:hAnsi="Times New Roman" w:cs="Times New Roman"/>
               </w:rPr>
               <w:t>EditText</w:t>
             </w:r>
-            <w:proofErr w:type="spellEnd"/>
           </w:p>
         </w:tc>
         <w:tc>
@@ -5597,21 +5115,7 @@
               <w:rPr>
                 <w:rFonts w:ascii="Times New Roman" w:hAnsi="Times New Roman" w:cs="Times New Roman"/>
               </w:rPr>
-              <w:t xml:space="preserve">Used to confirm identity when unlinking </w:t>
-            </w:r>
-            <w:proofErr w:type="spellStart"/>
-            <w:r>
-              <w:rPr>
-                <w:rFonts w:ascii="Times New Roman" w:hAnsi="Times New Roman" w:cs="Times New Roman"/>
-              </w:rPr>
-              <w:t>facebook</w:t>
-            </w:r>
-            <w:proofErr w:type="spellEnd"/>
-            <w:r>
-              <w:rPr>
-                <w:rFonts w:ascii="Times New Roman" w:hAnsi="Times New Roman" w:cs="Times New Roman"/>
-              </w:rPr>
-              <w:t xml:space="preserve"> account</w:t>
+              <w:t>Used to confirm identity when unlinking facebook account</w:t>
             </w:r>
           </w:p>
         </w:tc>

</xml_diff>

<commit_message>
removed markup which was used to update test plan
</commit_message>
<xml_diff>
--- a/project-management/binder/iteration3/Kuba/design/ui-control-elements/UI Control Elements.docx
+++ b/project-management/binder/iteration3/Kuba/design/ui-control-elements/UI Control Elements.docx
@@ -2,129 +2,6 @@
 <file path=word/document.xml><?xml version="1.0" encoding="utf-8"?>
 <w:document xmlns:wpc="http://schemas.microsoft.com/office/word/2010/wordprocessingCanvas" xmlns:mo="http://schemas.microsoft.com/office/mac/office/2008/main" xmlns:mc="http://schemas.openxmlformats.org/markup-compatibility/2006" xmlns:mv="urn:schemas-microsoft-com:mac:vml" xmlns:o="urn:schemas-microsoft-com:office:office" xmlns:r="http://schemas.openxmlformats.org/officeDocument/2006/relationships" xmlns:m="http://schemas.openxmlformats.org/officeDocument/2006/math" xmlns:v="urn:schemas-microsoft-com:vml" xmlns:wp14="http://schemas.microsoft.com/office/word/2010/wordprocessingDrawing" xmlns:wp="http://schemas.openxmlformats.org/drawingml/2006/wordprocessingDrawing" xmlns:w10="urn:schemas-microsoft-com:office:word" xmlns:w="http://schemas.openxmlformats.org/wordprocessingml/2006/main" xmlns:w14="http://schemas.microsoft.com/office/word/2010/wordml" xmlns:wpg="http://schemas.microsoft.com/office/word/2010/wordprocessingGroup" xmlns:wpi="http://schemas.microsoft.com/office/word/2010/wordprocessingInk" xmlns:wne="http://schemas.microsoft.com/office/word/2006/wordml" xmlns:wps="http://schemas.microsoft.com/office/word/2010/wordprocessingShape" mc:Ignorable="w14 wp14">
   <w:body>
-    <w:p>
-      <w:pPr>
-        <w:rPr>
-          <w:rFonts w:ascii="Times New Roman" w:hAnsi="Times New Roman" w:cs="Times New Roman"/>
-          <w:sz w:val="36"/>
-          <w:szCs w:val="36"/>
-        </w:rPr>
-      </w:pPr>
-      <w:r>
-        <w:rPr>
-          <w:rFonts w:ascii="Times New Roman" w:hAnsi="Times New Roman" w:cs="Times New Roman"/>
-          <w:sz w:val="36"/>
-          <w:szCs w:val="36"/>
-        </w:rPr>
-        <w:t>@</w:t>
-      </w:r>
-      <w:proofErr w:type="spellStart"/>
-      <w:r>
-        <w:rPr>
-          <w:rFonts w:ascii="Times New Roman" w:hAnsi="Times New Roman" w:cs="Times New Roman"/>
-          <w:sz w:val="36"/>
-          <w:szCs w:val="36"/>
-        </w:rPr>
-        <w:t>SaajidM</w:t>
-      </w:r>
-      <w:proofErr w:type="spellEnd"/>
-      <w:r>
-        <w:rPr>
-          <w:rFonts w:ascii="Times New Roman" w:hAnsi="Times New Roman" w:cs="Times New Roman"/>
-          <w:sz w:val="36"/>
-          <w:szCs w:val="36"/>
-        </w:rPr>
-        <w:t>, legend:</w:t>
-      </w:r>
-    </w:p>
-    <w:p>
-      <w:pPr>
-        <w:rPr>
-          <w:rFonts w:ascii="Times New Roman" w:hAnsi="Times New Roman" w:cs="Times New Roman"/>
-          <w:sz w:val="36"/>
-          <w:szCs w:val="36"/>
-        </w:rPr>
-      </w:pPr>
-      <w:r>
-        <w:rPr>
-          <w:rFonts w:ascii="Times New Roman" w:hAnsi="Times New Roman" w:cs="Times New Roman"/>
-          <w:sz w:val="36"/>
-          <w:szCs w:val="36"/>
-          <w:highlight w:val="cyan"/>
-        </w:rPr>
-        <w:t>___</w:t>
-      </w:r>
-      <w:r>
-        <w:rPr>
-          <w:rFonts w:ascii="Times New Roman" w:hAnsi="Times New Roman" w:cs="Times New Roman"/>
-          <w:sz w:val="36"/>
-          <w:szCs w:val="36"/>
-        </w:rPr>
-        <w:t xml:space="preserve"> - Changed</w:t>
-      </w:r>
-    </w:p>
-    <w:p>
-      <w:pPr>
-        <w:rPr>
-          <w:rFonts w:ascii="Times New Roman" w:hAnsi="Times New Roman" w:cs="Times New Roman"/>
-          <w:sz w:val="36"/>
-          <w:szCs w:val="36"/>
-        </w:rPr>
-      </w:pPr>
-      <w:r>
-        <w:rPr>
-          <w:rFonts w:ascii="Times New Roman" w:hAnsi="Times New Roman" w:cs="Times New Roman"/>
-          <w:sz w:val="36"/>
-          <w:szCs w:val="36"/>
-          <w:highlight w:val="red"/>
-        </w:rPr>
-        <w:t>___</w:t>
-      </w:r>
-      <w:r>
-        <w:rPr>
-          <w:rFonts w:ascii="Times New Roman" w:hAnsi="Times New Roman" w:cs="Times New Roman"/>
-          <w:sz w:val="36"/>
-          <w:szCs w:val="36"/>
-        </w:rPr>
-        <w:t xml:space="preserve"> - Removed</w:t>
-      </w:r>
-    </w:p>
-    <w:p>
-      <w:pPr>
-        <w:rPr>
-          <w:rFonts w:ascii="Times New Roman" w:hAnsi="Times New Roman" w:cs="Times New Roman"/>
-          <w:sz w:val="36"/>
-          <w:szCs w:val="36"/>
-        </w:rPr>
-      </w:pPr>
-      <w:r>
-        <w:rPr>
-          <w:rFonts w:ascii="Times New Roman" w:hAnsi="Times New Roman" w:cs="Times New Roman"/>
-          <w:sz w:val="36"/>
-          <w:szCs w:val="36"/>
-          <w:highlight w:val="yellow"/>
-        </w:rPr>
-        <w:t>___</w:t>
-      </w:r>
-      <w:r>
-        <w:rPr>
-          <w:rFonts w:ascii="Times New Roman" w:hAnsi="Times New Roman" w:cs="Times New Roman"/>
-          <w:sz w:val="36"/>
-          <w:szCs w:val="36"/>
-        </w:rPr>
-        <w:t xml:space="preserve"> - Added</w:t>
-      </w:r>
-    </w:p>
-    <w:p>
-      <w:pPr>
-        <w:jc w:val="center"/>
-        <w:rPr>
-          <w:rFonts w:ascii="Times New Roman" w:hAnsi="Times New Roman" w:cs="Times New Roman"/>
-          <w:sz w:val="36"/>
-          <w:szCs w:val="36"/>
-        </w:rPr>
-      </w:pPr>
-    </w:p>
     <w:p>
       <w:pPr>
         <w:jc w:val="center"/>
@@ -1534,7 +1411,6 @@
               <w:rPr>
                 <w:rFonts w:ascii="Times New Roman" w:hAnsi="Times New Roman" w:cs="Times New Roman"/>
               </w:rPr>
-              <w:lastRenderedPageBreak/>
               <w:t>offlineBluePlayerType</w:t>
             </w:r>
             <w:r>
@@ -1809,7 +1685,15 @@
                 <w:rFonts w:ascii="Times New Roman" w:hAnsi="Times New Roman" w:cs="Times New Roman"/>
                 <w:i/>
               </w:rPr>
-              <w:t xml:space="preserve"> replace &lt;COLOUR&gt; with the 6 player </w:t>
+              <w:t xml:space="preserve"> replace &lt;COLOUR&gt; with the 6 </w:t>
+            </w:r>
+            <w:r>
+              <w:rPr>
+                <w:rFonts w:ascii="Times New Roman" w:hAnsi="Times New Roman" w:cs="Times New Roman"/>
+                <w:i/>
+              </w:rPr>
+              <w:lastRenderedPageBreak/>
+              <w:t xml:space="preserve">player </w:t>
             </w:r>
             <w:proofErr w:type="spellStart"/>
             <w:r>
@@ -1884,6 +1768,7 @@
               <w:rPr>
                 <w:rFonts w:ascii="Times New Roman" w:hAnsi="Times New Roman" w:cs="Times New Roman"/>
               </w:rPr>
+              <w:lastRenderedPageBreak/>
               <w:t>Offline&lt;COLOUR&gt;</w:t>
             </w:r>
             <w:proofErr w:type="spellStart"/>
@@ -1951,6 +1836,7 @@
               <w:rPr>
                 <w:rFonts w:ascii="Times New Roman" w:hAnsi="Times New Roman" w:cs="Times New Roman"/>
               </w:rPr>
+              <w:lastRenderedPageBreak/>
               <w:t>Offline&lt;COLOUR&gt;</w:t>
             </w:r>
             <w:proofErr w:type="spellStart"/>
@@ -4137,7 +4023,6 @@
             <w:pPr>
               <w:rPr>
                 <w:rFonts w:ascii="Times New Roman" w:hAnsi="Times New Roman" w:cs="Times New Roman"/>
-                <w:highlight w:val="yellow"/>
               </w:rPr>
             </w:pPr>
             <w:proofErr w:type="spellStart"/>
@@ -4145,7 +4030,6 @@
             <w:r>
               <w:rPr>
                 <w:rFonts w:ascii="Times New Roman" w:hAnsi="Times New Roman" w:cs="Times New Roman"/>
-                <w:highlight w:val="yellow"/>
               </w:rPr>
               <w:t>numberOfPlayersRadioGroup</w:t>
             </w:r>
@@ -4161,14 +4045,12 @@
             <w:pPr>
               <w:rPr>
                 <w:rFonts w:ascii="Times New Roman" w:hAnsi="Times New Roman" w:cs="Times New Roman"/>
-                <w:highlight w:val="yellow"/>
-              </w:rPr>
-            </w:pPr>
-            <w:proofErr w:type="spellStart"/>
-            <w:r>
-              <w:rPr>
-                <w:rFonts w:ascii="Times New Roman" w:hAnsi="Times New Roman" w:cs="Times New Roman"/>
-                <w:highlight w:val="yellow"/>
+              </w:rPr>
+            </w:pPr>
+            <w:proofErr w:type="spellStart"/>
+            <w:r>
+              <w:rPr>
+                <w:rFonts w:ascii="Times New Roman" w:hAnsi="Times New Roman" w:cs="Times New Roman"/>
               </w:rPr>
               <w:t>RadioGroup</w:t>
             </w:r>
@@ -4189,13 +4071,11 @@
               <w:ind w:left="176" w:hanging="219"/>
               <w:rPr>
                 <w:rFonts w:ascii="Times New Roman" w:hAnsi="Times New Roman" w:cs="Times New Roman"/>
-                <w:highlight w:val="yellow"/>
-              </w:rPr>
-            </w:pPr>
-            <w:r>
-              <w:rPr>
-                <w:rFonts w:ascii="Times New Roman" w:hAnsi="Times New Roman" w:cs="Times New Roman"/>
-                <w:highlight w:val="yellow"/>
+              </w:rPr>
+            </w:pPr>
+            <w:r>
+              <w:rPr>
+                <w:rFonts w:ascii="Times New Roman" w:hAnsi="Times New Roman" w:cs="Times New Roman"/>
               </w:rPr>
               <w:t>Contains the four below options</w:t>
             </w:r>
@@ -4233,21 +4113,18 @@
             <w:pPr>
               <w:rPr>
                 <w:rFonts w:ascii="Times New Roman" w:hAnsi="Times New Roman" w:cs="Times New Roman"/>
-                <w:highlight w:val="cyan"/>
-              </w:rPr>
-            </w:pPr>
-            <w:proofErr w:type="spellStart"/>
-            <w:r>
-              <w:rPr>
-                <w:rFonts w:ascii="Times New Roman" w:hAnsi="Times New Roman" w:cs="Times New Roman"/>
-                <w:highlight w:val="cyan"/>
+              </w:rPr>
+            </w:pPr>
+            <w:proofErr w:type="spellStart"/>
+            <w:r>
+              <w:rPr>
+                <w:rFonts w:ascii="Times New Roman" w:hAnsi="Times New Roman" w:cs="Times New Roman"/>
               </w:rPr>
               <w:t>Radio</w:t>
             </w:r>
             <w:r>
               <w:rPr>
                 <w:rFonts w:ascii="Times New Roman" w:hAnsi="Times New Roman" w:cs="Times New Roman"/>
-                <w:highlight w:val="cyan"/>
               </w:rPr>
               <w:t>Button</w:t>
             </w:r>
@@ -4325,14 +4202,12 @@
             <w:pPr>
               <w:rPr>
                 <w:rFonts w:ascii="Times New Roman" w:hAnsi="Times New Roman" w:cs="Times New Roman"/>
-                <w:highlight w:val="cyan"/>
-              </w:rPr>
-            </w:pPr>
-            <w:proofErr w:type="spellStart"/>
-            <w:r>
-              <w:rPr>
-                <w:rFonts w:ascii="Times New Roman" w:hAnsi="Times New Roman" w:cs="Times New Roman"/>
-                <w:highlight w:val="cyan"/>
+              </w:rPr>
+            </w:pPr>
+            <w:proofErr w:type="spellStart"/>
+            <w:r>
+              <w:rPr>
+                <w:rFonts w:ascii="Times New Roman" w:hAnsi="Times New Roman" w:cs="Times New Roman"/>
               </w:rPr>
               <w:t>RadioButton</w:t>
             </w:r>
@@ -4390,14 +4265,12 @@
             <w:pPr>
               <w:rPr>
                 <w:rFonts w:ascii="Times New Roman" w:hAnsi="Times New Roman" w:cs="Times New Roman"/>
-                <w:highlight w:val="cyan"/>
-              </w:rPr>
-            </w:pPr>
-            <w:proofErr w:type="spellStart"/>
-            <w:r>
-              <w:rPr>
-                <w:rFonts w:ascii="Times New Roman" w:hAnsi="Times New Roman" w:cs="Times New Roman"/>
-                <w:highlight w:val="cyan"/>
+              </w:rPr>
+            </w:pPr>
+            <w:proofErr w:type="spellStart"/>
+            <w:r>
+              <w:rPr>
+                <w:rFonts w:ascii="Times New Roman" w:hAnsi="Times New Roman" w:cs="Times New Roman"/>
               </w:rPr>
               <w:t>RadioButton</w:t>
             </w:r>
@@ -4455,14 +4328,12 @@
             <w:pPr>
               <w:rPr>
                 <w:rFonts w:ascii="Times New Roman" w:hAnsi="Times New Roman" w:cs="Times New Roman"/>
-                <w:highlight w:val="cyan"/>
-              </w:rPr>
-            </w:pPr>
-            <w:proofErr w:type="spellStart"/>
-            <w:r>
-              <w:rPr>
-                <w:rFonts w:ascii="Times New Roman" w:hAnsi="Times New Roman" w:cs="Times New Roman"/>
-                <w:highlight w:val="cyan"/>
+              </w:rPr>
+            </w:pPr>
+            <w:proofErr w:type="spellStart"/>
+            <w:r>
+              <w:rPr>
+                <w:rFonts w:ascii="Times New Roman" w:hAnsi="Times New Roman" w:cs="Times New Roman"/>
               </w:rPr>
               <w:t>RadioButton</w:t>
             </w:r>
@@ -5046,6 +4917,8 @@
           <w:szCs w:val="28"/>
         </w:rPr>
       </w:pPr>
+      <w:bookmarkStart w:id="0" w:name="_GoBack"/>
+      <w:bookmarkEnd w:id="0"/>
       <w:r>
         <w:rPr>
           <w:rFonts w:ascii="Times New Roman" w:hAnsi="Times New Roman" w:cs="Times New Roman"/>
@@ -5078,7 +4951,7 @@
       <w:tr>
         <w:tc>
           <w:tcPr>
-            <w:tcW w:w="3652" w:type="dxa"/>
+            <w:tcW w:w="3632" w:type="dxa"/>
           </w:tcPr>
           <w:p>
             <w:pPr>
@@ -5098,7 +4971,7 @@
         </w:tc>
         <w:tc>
           <w:tcPr>
-            <w:tcW w:w="1134" w:type="dxa"/>
+            <w:tcW w:w="1550" w:type="dxa"/>
           </w:tcPr>
           <w:p>
             <w:pPr>
@@ -5118,7 +4991,7 @@
         </w:tc>
         <w:tc>
           <w:tcPr>
-            <w:tcW w:w="4070" w:type="dxa"/>
+            <w:tcW w:w="3674" w:type="dxa"/>
           </w:tcPr>
           <w:p>
             <w:pPr>
@@ -5140,20 +5013,12 @@
       <w:tr>
         <w:tc>
           <w:tcPr>
-            <w:tcW w:w="3652" w:type="dxa"/>
-          </w:tcPr>
-          <w:p>
-            <w:pPr>
-              <w:rPr>
-                <w:highlight w:val="yellow"/>
-              </w:rPr>
-            </w:pPr>
+            <w:tcW w:w="3632" w:type="dxa"/>
+          </w:tcPr>
+          <w:p>
             <w:proofErr w:type="spellStart"/>
             <w:proofErr w:type="gramStart"/>
             <w:r>
-              <w:rPr>
-                <w:highlight w:val="yellow"/>
-              </w:rPr>
               <w:t>settingsShowMovesRadioGroup</w:t>
             </w:r>
             <w:proofErr w:type="spellEnd"/>
@@ -5162,20 +5027,18 @@
         </w:tc>
         <w:tc>
           <w:tcPr>
-            <w:tcW w:w="1134" w:type="dxa"/>
-          </w:tcPr>
-          <w:p>
-            <w:pPr>
-              <w:rPr>
-                <w:rFonts w:ascii="Times New Roman" w:hAnsi="Times New Roman" w:cs="Times New Roman"/>
-                <w:highlight w:val="yellow"/>
-              </w:rPr>
-            </w:pPr>
-            <w:proofErr w:type="spellStart"/>
-            <w:r>
-              <w:rPr>
-                <w:rFonts w:ascii="Times New Roman" w:hAnsi="Times New Roman" w:cs="Times New Roman"/>
-                <w:highlight w:val="yellow"/>
+            <w:tcW w:w="1550" w:type="dxa"/>
+          </w:tcPr>
+          <w:p>
+            <w:pPr>
+              <w:rPr>
+                <w:rFonts w:ascii="Times New Roman" w:hAnsi="Times New Roman" w:cs="Times New Roman"/>
+              </w:rPr>
+            </w:pPr>
+            <w:proofErr w:type="spellStart"/>
+            <w:r>
+              <w:rPr>
+                <w:rFonts w:ascii="Times New Roman" w:hAnsi="Times New Roman" w:cs="Times New Roman"/>
               </w:rPr>
               <w:t>RadioGroup</w:t>
             </w:r>
@@ -5184,7 +5047,7 @@
         </w:tc>
         <w:tc>
           <w:tcPr>
-            <w:tcW w:w="4070" w:type="dxa"/>
+            <w:tcW w:w="3674" w:type="dxa"/>
           </w:tcPr>
           <w:p>
             <w:pPr>
@@ -5196,13 +5059,11 @@
               <w:ind w:left="176" w:hanging="219"/>
               <w:rPr>
                 <w:rFonts w:ascii="Times New Roman" w:hAnsi="Times New Roman" w:cs="Times New Roman"/>
-                <w:highlight w:val="yellow"/>
-              </w:rPr>
-            </w:pPr>
-            <w:r>
-              <w:rPr>
-                <w:rFonts w:ascii="Times New Roman" w:hAnsi="Times New Roman" w:cs="Times New Roman"/>
-                <w:highlight w:val="yellow"/>
+              </w:rPr>
+            </w:pPr>
+            <w:r>
+              <w:rPr>
+                <w:rFonts w:ascii="Times New Roman" w:hAnsi="Times New Roman" w:cs="Times New Roman"/>
               </w:rPr>
               <w:t>Container for the two radio buttons below</w:t>
             </w:r>
@@ -5212,20 +5073,12 @@
       <w:tr>
         <w:tc>
           <w:tcPr>
-            <w:tcW w:w="3652" w:type="dxa"/>
-          </w:tcPr>
-          <w:p>
-            <w:pPr>
-              <w:rPr>
-                <w:highlight w:val="yellow"/>
-              </w:rPr>
-            </w:pPr>
+            <w:tcW w:w="3632" w:type="dxa"/>
+          </w:tcPr>
+          <w:p>
             <w:proofErr w:type="spellStart"/>
             <w:proofErr w:type="gramStart"/>
             <w:r>
-              <w:rPr>
-                <w:highlight w:val="yellow"/>
-              </w:rPr>
               <w:t>settingsShowMoveOnButton</w:t>
             </w:r>
             <w:proofErr w:type="spellEnd"/>
@@ -5234,20 +5087,18 @@
         </w:tc>
         <w:tc>
           <w:tcPr>
-            <w:tcW w:w="1134" w:type="dxa"/>
-          </w:tcPr>
-          <w:p>
-            <w:pPr>
-              <w:rPr>
-                <w:rFonts w:ascii="Times New Roman" w:hAnsi="Times New Roman" w:cs="Times New Roman"/>
-                <w:highlight w:val="yellow"/>
-              </w:rPr>
-            </w:pPr>
-            <w:proofErr w:type="spellStart"/>
-            <w:r>
-              <w:rPr>
-                <w:rFonts w:ascii="Times New Roman" w:hAnsi="Times New Roman" w:cs="Times New Roman"/>
-                <w:highlight w:val="yellow"/>
+            <w:tcW w:w="1550" w:type="dxa"/>
+          </w:tcPr>
+          <w:p>
+            <w:pPr>
+              <w:rPr>
+                <w:rFonts w:ascii="Times New Roman" w:hAnsi="Times New Roman" w:cs="Times New Roman"/>
+              </w:rPr>
+            </w:pPr>
+            <w:proofErr w:type="spellStart"/>
+            <w:r>
+              <w:rPr>
+                <w:rFonts w:ascii="Times New Roman" w:hAnsi="Times New Roman" w:cs="Times New Roman"/>
               </w:rPr>
               <w:t>RadioButton</w:t>
             </w:r>
@@ -5256,7 +5107,7 @@
         </w:tc>
         <w:tc>
           <w:tcPr>
-            <w:tcW w:w="4070" w:type="dxa"/>
+            <w:tcW w:w="3674" w:type="dxa"/>
           </w:tcPr>
           <w:p>
             <w:pPr>
@@ -5268,13 +5119,11 @@
               <w:ind w:left="176" w:hanging="219"/>
               <w:rPr>
                 <w:rFonts w:ascii="Times New Roman" w:hAnsi="Times New Roman" w:cs="Times New Roman"/>
-                <w:highlight w:val="yellow"/>
-              </w:rPr>
-            </w:pPr>
-            <w:r>
-              <w:rPr>
-                <w:rFonts w:ascii="Times New Roman" w:hAnsi="Times New Roman" w:cs="Times New Roman"/>
-                <w:highlight w:val="yellow"/>
+              </w:rPr>
+            </w:pPr>
+            <w:r>
+              <w:rPr>
+                <w:rFonts w:ascii="Times New Roman" w:hAnsi="Times New Roman" w:cs="Times New Roman"/>
               </w:rPr>
               <w:t xml:space="preserve">Sets a </w:t>
             </w:r>
@@ -5282,7 +5131,6 @@
             <w:r>
               <w:rPr>
                 <w:rFonts w:ascii="Times New Roman" w:hAnsi="Times New Roman" w:cs="Times New Roman"/>
-                <w:highlight w:val="yellow"/>
               </w:rPr>
               <w:t>SharedPreference</w:t>
             </w:r>
@@ -5290,7 +5138,6 @@
             <w:r>
               <w:rPr>
                 <w:rFonts w:ascii="Times New Roman" w:hAnsi="Times New Roman" w:cs="Times New Roman"/>
-                <w:highlight w:val="yellow"/>
               </w:rPr>
               <w:t xml:space="preserve"> flag to show possible moves in-game</w:t>
             </w:r>
@@ -5300,22 +5147,12 @@
       <w:tr>
         <w:tc>
           <w:tcPr>
-            <w:tcW w:w="3652" w:type="dxa"/>
-          </w:tcPr>
-          <w:p>
-            <w:pPr>
-              <w:rPr>
-                <w:highlight w:val="yellow"/>
-              </w:rPr>
-            </w:pPr>
-            <w:bookmarkStart w:id="0" w:name="_GoBack"/>
-            <w:bookmarkEnd w:id="0"/>
+            <w:tcW w:w="3632" w:type="dxa"/>
+          </w:tcPr>
+          <w:p>
             <w:proofErr w:type="spellStart"/>
             <w:proofErr w:type="gramStart"/>
             <w:r>
-              <w:rPr>
-                <w:highlight w:val="yellow"/>
-              </w:rPr>
               <w:t>settingsShowMoveOffButton</w:t>
             </w:r>
             <w:proofErr w:type="spellEnd"/>
@@ -5324,20 +5161,18 @@
         </w:tc>
         <w:tc>
           <w:tcPr>
-            <w:tcW w:w="1134" w:type="dxa"/>
-          </w:tcPr>
-          <w:p>
-            <w:pPr>
-              <w:rPr>
-                <w:rFonts w:ascii="Times New Roman" w:hAnsi="Times New Roman" w:cs="Times New Roman"/>
-                <w:highlight w:val="yellow"/>
-              </w:rPr>
-            </w:pPr>
-            <w:proofErr w:type="spellStart"/>
-            <w:r>
-              <w:rPr>
-                <w:rFonts w:ascii="Times New Roman" w:hAnsi="Times New Roman" w:cs="Times New Roman"/>
-                <w:highlight w:val="yellow"/>
+            <w:tcW w:w="1550" w:type="dxa"/>
+          </w:tcPr>
+          <w:p>
+            <w:pPr>
+              <w:rPr>
+                <w:rFonts w:ascii="Times New Roman" w:hAnsi="Times New Roman" w:cs="Times New Roman"/>
+              </w:rPr>
+            </w:pPr>
+            <w:proofErr w:type="spellStart"/>
+            <w:r>
+              <w:rPr>
+                <w:rFonts w:ascii="Times New Roman" w:hAnsi="Times New Roman" w:cs="Times New Roman"/>
               </w:rPr>
               <w:t>RadioButton</w:t>
             </w:r>
@@ -5346,7 +5181,7 @@
         </w:tc>
         <w:tc>
           <w:tcPr>
-            <w:tcW w:w="4070" w:type="dxa"/>
+            <w:tcW w:w="3674" w:type="dxa"/>
           </w:tcPr>
           <w:p>
             <w:pPr>
@@ -5358,13 +5193,11 @@
               <w:ind w:left="176" w:hanging="219"/>
               <w:rPr>
                 <w:rFonts w:ascii="Times New Roman" w:hAnsi="Times New Roman" w:cs="Times New Roman"/>
-                <w:highlight w:val="yellow"/>
-              </w:rPr>
-            </w:pPr>
-            <w:r>
-              <w:rPr>
-                <w:rFonts w:ascii="Times New Roman" w:hAnsi="Times New Roman" w:cs="Times New Roman"/>
-                <w:highlight w:val="yellow"/>
+              </w:rPr>
+            </w:pPr>
+            <w:r>
+              <w:rPr>
+                <w:rFonts w:ascii="Times New Roman" w:hAnsi="Times New Roman" w:cs="Times New Roman"/>
               </w:rPr>
               <w:t xml:space="preserve">Sets a </w:t>
             </w:r>
@@ -5372,7 +5205,6 @@
             <w:r>
               <w:rPr>
                 <w:rFonts w:ascii="Times New Roman" w:hAnsi="Times New Roman" w:cs="Times New Roman"/>
-                <w:highlight w:val="yellow"/>
               </w:rPr>
               <w:t>SharedPreference</w:t>
             </w:r>
@@ -5380,7 +5212,6 @@
             <w:r>
               <w:rPr>
                 <w:rFonts w:ascii="Times New Roman" w:hAnsi="Times New Roman" w:cs="Times New Roman"/>
-                <w:highlight w:val="yellow"/>
               </w:rPr>
               <w:t xml:space="preserve"> flag to hide possible moves in-game</w:t>
             </w:r>
@@ -5390,21 +5221,13 @@
       <w:tr>
         <w:tc>
           <w:tcPr>
-            <w:tcW w:w="3652" w:type="dxa"/>
-          </w:tcPr>
-          <w:p>
-            <w:pPr>
-              <w:rPr>
-                <w:highlight w:val="red"/>
-              </w:rPr>
-            </w:pPr>
+            <w:tcW w:w="3632" w:type="dxa"/>
+          </w:tcPr>
+          <w:p>
             <w:proofErr w:type="spellStart"/>
             <w:proofErr w:type="gramStart"/>
             <w:r>
-              <w:rPr>
-                <w:highlight w:val="red"/>
-              </w:rPr>
-              <w:t>settingsShowMovesButton</w:t>
+              <w:t>settingsUsernameEditText</w:t>
             </w:r>
             <w:proofErr w:type="spellEnd"/>
             <w:proofErr w:type="gramEnd"/>
@@ -5412,29 +5235,27 @@
         </w:tc>
         <w:tc>
           <w:tcPr>
-            <w:tcW w:w="1134" w:type="dxa"/>
-          </w:tcPr>
-          <w:p>
-            <w:pPr>
-              <w:rPr>
-                <w:rFonts w:ascii="Times New Roman" w:hAnsi="Times New Roman" w:cs="Times New Roman"/>
-                <w:highlight w:val="red"/>
-              </w:rPr>
-            </w:pPr>
-            <w:proofErr w:type="spellStart"/>
-            <w:r>
-              <w:rPr>
-                <w:rFonts w:ascii="Times New Roman" w:hAnsi="Times New Roman" w:cs="Times New Roman"/>
-                <w:highlight w:val="red"/>
-              </w:rPr>
-              <w:t>ToggleButton</w:t>
-            </w:r>
-            <w:proofErr w:type="spellEnd"/>
-          </w:p>
-        </w:tc>
-        <w:tc>
-          <w:tcPr>
-            <w:tcW w:w="4070" w:type="dxa"/>
+            <w:tcW w:w="1550" w:type="dxa"/>
+          </w:tcPr>
+          <w:p>
+            <w:pPr>
+              <w:rPr>
+                <w:rFonts w:ascii="Times New Roman" w:hAnsi="Times New Roman" w:cs="Times New Roman"/>
+              </w:rPr>
+            </w:pPr>
+            <w:proofErr w:type="spellStart"/>
+            <w:r>
+              <w:rPr>
+                <w:rFonts w:ascii="Times New Roman" w:hAnsi="Times New Roman" w:cs="Times New Roman"/>
+              </w:rPr>
+              <w:t>EditText</w:t>
+            </w:r>
+            <w:proofErr w:type="spellEnd"/>
+          </w:p>
+        </w:tc>
+        <w:tc>
+          <w:tcPr>
+            <w:tcW w:w="3674" w:type="dxa"/>
           </w:tcPr>
           <w:p>
             <w:pPr>
@@ -5446,74 +5267,15 @@
               <w:ind w:left="176" w:hanging="219"/>
               <w:rPr>
                 <w:rFonts w:ascii="Times New Roman" w:hAnsi="Times New Roman" w:cs="Times New Roman"/>
-                <w:highlight w:val="red"/>
-              </w:rPr>
-            </w:pPr>
-            <w:r>
-              <w:rPr>
-                <w:rFonts w:ascii="Times New Roman" w:hAnsi="Times New Roman" w:cs="Times New Roman"/>
-                <w:highlight w:val="red"/>
-              </w:rPr>
-              <w:t xml:space="preserve">Sets a </w:t>
-            </w:r>
-            <w:proofErr w:type="spellStart"/>
-            <w:r>
-              <w:rPr>
-                <w:rFonts w:ascii="Times New Roman" w:hAnsi="Times New Roman" w:cs="Times New Roman"/>
-                <w:highlight w:val="red"/>
-              </w:rPr>
-              <w:t>SharedPreference</w:t>
-            </w:r>
-            <w:proofErr w:type="spellEnd"/>
-            <w:r>
-              <w:rPr>
-                <w:rFonts w:ascii="Times New Roman" w:hAnsi="Times New Roman" w:cs="Times New Roman"/>
-                <w:highlight w:val="red"/>
-              </w:rPr>
-              <w:t xml:space="preserve"> flag to show/hide possible moves</w:t>
-            </w:r>
-          </w:p>
-        </w:tc>
-      </w:tr>
-      <w:tr>
-        <w:tc>
-          <w:tcPr>
-            <w:tcW w:w="3652" w:type="dxa"/>
-          </w:tcPr>
-          <w:p>
-            <w:proofErr w:type="spellStart"/>
-            <w:proofErr w:type="gramStart"/>
-            <w:r>
-              <w:t>settingsUsernameEditText</w:t>
-            </w:r>
-            <w:proofErr w:type="spellEnd"/>
-            <w:proofErr w:type="gramEnd"/>
-          </w:p>
-        </w:tc>
-        <w:tc>
-          <w:tcPr>
-            <w:tcW w:w="1134" w:type="dxa"/>
-          </w:tcPr>
-          <w:p>
-            <w:pPr>
-              <w:rPr>
-                <w:rFonts w:ascii="Times New Roman" w:hAnsi="Times New Roman" w:cs="Times New Roman"/>
-              </w:rPr>
-            </w:pPr>
-            <w:proofErr w:type="spellStart"/>
-            <w:r>
-              <w:rPr>
-                <w:rFonts w:ascii="Times New Roman" w:hAnsi="Times New Roman" w:cs="Times New Roman"/>
-              </w:rPr>
-              <w:t>EditText</w:t>
-            </w:r>
-            <w:proofErr w:type="spellEnd"/>
-          </w:p>
-        </w:tc>
-        <w:tc>
-          <w:tcPr>
-            <w:tcW w:w="4070" w:type="dxa"/>
-          </w:tcPr>
+              </w:rPr>
+            </w:pPr>
+            <w:r>
+              <w:rPr>
+                <w:rFonts w:ascii="Times New Roman" w:hAnsi="Times New Roman" w:cs="Times New Roman"/>
+              </w:rPr>
+              <w:t>Allows for textual entry</w:t>
+            </w:r>
+          </w:p>
           <w:p>
             <w:pPr>
               <w:pStyle w:val="ListParagraph"/>
@@ -5530,9 +5292,48 @@
               <w:rPr>
                 <w:rFonts w:ascii="Times New Roman" w:hAnsi="Times New Roman" w:cs="Times New Roman"/>
               </w:rPr>
-              <w:t>Allows for textual entry</w:t>
-            </w:r>
-          </w:p>
+              <w:t>Makes request to server to change name when focus is lost</w:t>
+            </w:r>
+          </w:p>
+        </w:tc>
+      </w:tr>
+      <w:tr>
+        <w:tc>
+          <w:tcPr>
+            <w:tcW w:w="3632" w:type="dxa"/>
+          </w:tcPr>
+          <w:p>
+            <w:proofErr w:type="spellStart"/>
+            <w:proofErr w:type="gramStart"/>
+            <w:r>
+              <w:t>settingsFacebookConnectButton</w:t>
+            </w:r>
+            <w:proofErr w:type="spellEnd"/>
+            <w:proofErr w:type="gramEnd"/>
+          </w:p>
+        </w:tc>
+        <w:tc>
+          <w:tcPr>
+            <w:tcW w:w="1550" w:type="dxa"/>
+          </w:tcPr>
+          <w:p>
+            <w:pPr>
+              <w:rPr>
+                <w:rFonts w:ascii="Times New Roman" w:hAnsi="Times New Roman" w:cs="Times New Roman"/>
+              </w:rPr>
+            </w:pPr>
+            <w:r>
+              <w:rPr>
+                <w:rFonts w:ascii="Times New Roman" w:hAnsi="Times New Roman" w:cs="Times New Roman"/>
+              </w:rPr>
+              <w:t>Button</w:t>
+            </w:r>
+          </w:p>
+        </w:tc>
+        <w:tc>
+          <w:tcPr>
+            <w:tcW w:w="3674" w:type="dxa"/>
+          </w:tcPr>
           <w:p>
             <w:pPr>
               <w:pStyle w:val="ListParagraph"/>
@@ -5549,7 +5350,21 @@
               <w:rPr>
                 <w:rFonts w:ascii="Times New Roman" w:hAnsi="Times New Roman" w:cs="Times New Roman"/>
               </w:rPr>
-              <w:t>Makes request to server to change name when focus is lost</w:t>
+              <w:t xml:space="preserve">Goes to the </w:t>
+            </w:r>
+            <w:proofErr w:type="spellStart"/>
+            <w:r>
+              <w:rPr>
+                <w:rFonts w:ascii="Times New Roman" w:hAnsi="Times New Roman" w:cs="Times New Roman"/>
+              </w:rPr>
+              <w:t>facebook</w:t>
+            </w:r>
+            <w:proofErr w:type="spellEnd"/>
+            <w:r>
+              <w:rPr>
+                <w:rFonts w:ascii="Times New Roman" w:hAnsi="Times New Roman" w:cs="Times New Roman"/>
+              </w:rPr>
+              <w:t xml:space="preserve"> site to authenticate the user</w:t>
             </w:r>
           </w:p>
         </w:tc>
@@ -5557,13 +5372,13 @@
       <w:tr>
         <w:tc>
           <w:tcPr>
-            <w:tcW w:w="3652" w:type="dxa"/>
+            <w:tcW w:w="3632" w:type="dxa"/>
           </w:tcPr>
           <w:p>
             <w:proofErr w:type="spellStart"/>
             <w:proofErr w:type="gramStart"/>
             <w:r>
-              <w:t>settingsFacebookConnectButton</w:t>
+              <w:t>settingsFacebookUnlinkButton</w:t>
             </w:r>
             <w:proofErr w:type="spellEnd"/>
             <w:proofErr w:type="gramEnd"/>
@@ -5571,7 +5386,7 @@
         </w:tc>
         <w:tc>
           <w:tcPr>
-            <w:tcW w:w="1134" w:type="dxa"/>
+            <w:tcW w:w="1550" w:type="dxa"/>
           </w:tcPr>
           <w:p>
             <w:pPr>
@@ -5589,79 +5404,7 @@
         </w:tc>
         <w:tc>
           <w:tcPr>
-            <w:tcW w:w="4070" w:type="dxa"/>
-          </w:tcPr>
-          <w:p>
-            <w:pPr>
-              <w:pStyle w:val="ListParagraph"/>
-              <w:numPr>
-                <w:ilvl w:val="0"/>
-                <w:numId w:val="7"/>
-              </w:numPr>
-              <w:ind w:left="176" w:hanging="219"/>
-              <w:rPr>
-                <w:rFonts w:ascii="Times New Roman" w:hAnsi="Times New Roman" w:cs="Times New Roman"/>
-              </w:rPr>
-            </w:pPr>
-            <w:r>
-              <w:rPr>
-                <w:rFonts w:ascii="Times New Roman" w:hAnsi="Times New Roman" w:cs="Times New Roman"/>
-              </w:rPr>
-              <w:t xml:space="preserve">Goes to the </w:t>
-            </w:r>
-            <w:proofErr w:type="spellStart"/>
-            <w:r>
-              <w:rPr>
-                <w:rFonts w:ascii="Times New Roman" w:hAnsi="Times New Roman" w:cs="Times New Roman"/>
-              </w:rPr>
-              <w:t>facebook</w:t>
-            </w:r>
-            <w:proofErr w:type="spellEnd"/>
-            <w:r>
-              <w:rPr>
-                <w:rFonts w:ascii="Times New Roman" w:hAnsi="Times New Roman" w:cs="Times New Roman"/>
-              </w:rPr>
-              <w:t xml:space="preserve"> site to authenticate the user</w:t>
-            </w:r>
-          </w:p>
-        </w:tc>
-      </w:tr>
-      <w:tr>
-        <w:tc>
-          <w:tcPr>
-            <w:tcW w:w="3652" w:type="dxa"/>
-          </w:tcPr>
-          <w:p>
-            <w:proofErr w:type="spellStart"/>
-            <w:proofErr w:type="gramStart"/>
-            <w:r>
-              <w:t>settingsFacebookUnlinkButton</w:t>
-            </w:r>
-            <w:proofErr w:type="spellEnd"/>
-            <w:proofErr w:type="gramEnd"/>
-          </w:p>
-        </w:tc>
-        <w:tc>
-          <w:tcPr>
-            <w:tcW w:w="1134" w:type="dxa"/>
-          </w:tcPr>
-          <w:p>
-            <w:pPr>
-              <w:rPr>
-                <w:rFonts w:ascii="Times New Roman" w:hAnsi="Times New Roman" w:cs="Times New Roman"/>
-              </w:rPr>
-            </w:pPr>
-            <w:r>
-              <w:rPr>
-                <w:rFonts w:ascii="Times New Roman" w:hAnsi="Times New Roman" w:cs="Times New Roman"/>
-              </w:rPr>
-              <w:t>Button</w:t>
-            </w:r>
-          </w:p>
-        </w:tc>
-        <w:tc>
-          <w:tcPr>
-            <w:tcW w:w="4070" w:type="dxa"/>
+            <w:tcW w:w="3674" w:type="dxa"/>
           </w:tcPr>
           <w:p>
             <w:pPr>

</xml_diff>